<commit_message>
Opis procesu instalacji i deinstalacji programu eMiasto, oraz instrukcja obsługi programu eMiasto
</commit_message>
<xml_diff>
--- a/Zespołowy projekt informatyczny.docx
+++ b/Zespołowy projekt informatyczny.docx
@@ -1,6 +1,6 @@
 
 <file path=word/document.xml><?xml version="1.0" encoding="utf-8"?>
-<w:document xmlns:wpc="http://schemas.microsoft.com/office/word/2010/wordprocessingCanvas" xmlns:mc="http://schemas.openxmlformats.org/markup-compatibility/2006" xmlns:o="urn:schemas-microsoft-com:office:office" xmlns:r="http://schemas.openxmlformats.org/officeDocument/2006/relationships" xmlns:m="http://schemas.openxmlformats.org/officeDocument/2006/math" xmlns:v="urn:schemas-microsoft-com:vml" xmlns:wp14="http://schemas.microsoft.com/office/word/2010/wordprocessingDrawing" xmlns:wp="http://schemas.openxmlformats.org/drawingml/2006/wordprocessingDrawing" xmlns:w10="urn:schemas-microsoft-com:office:word" xmlns:w="http://schemas.openxmlformats.org/wordprocessingml/2006/main" xmlns:w14="http://schemas.microsoft.com/office/word/2010/wordml" xmlns:wpg="http://schemas.microsoft.com/office/word/2010/wordprocessingGroup" xmlns:wpi="http://schemas.microsoft.com/office/word/2010/wordprocessingInk" xmlns:wne="http://schemas.microsoft.com/office/word/2006/wordml" xmlns:wps="http://schemas.microsoft.com/office/word/2010/wordprocessingShape" mc:Ignorable="w14 wp14">
+<w:document xmlns:wpc="http://schemas.microsoft.com/office/word/2010/wordprocessingCanvas" xmlns:mc="http://schemas.openxmlformats.org/markup-compatibility/2006" xmlns:o="urn:schemas-microsoft-com:office:office" xmlns:r="http://schemas.openxmlformats.org/officeDocument/2006/relationships" xmlns:m="http://schemas.openxmlformats.org/officeDocument/2006/math" xmlns:v="urn:schemas-microsoft-com:vml" xmlns:wp14="http://schemas.microsoft.com/office/word/2010/wordprocessingDrawing" xmlns:wp="http://schemas.openxmlformats.org/drawingml/2006/wordprocessingDrawing" xmlns:w10="urn:schemas-microsoft-com:office:word" xmlns:w="http://schemas.openxmlformats.org/wordprocessingml/2006/main" xmlns:w14="http://schemas.microsoft.com/office/word/2010/wordml" xmlns:w15="http://schemas.microsoft.com/office/word/2012/wordml" xmlns:wpg="http://schemas.microsoft.com/office/word/2010/wordprocessingGroup" xmlns:wpi="http://schemas.microsoft.com/office/word/2010/wordprocessingInk" xmlns:wne="http://schemas.microsoft.com/office/word/2006/wordml" xmlns:wps="http://schemas.microsoft.com/office/word/2010/wordprocessingShape" mc:Ignorable="w14 w15 wp14">
   <w:body>
     <w:p>
       <w:pPr>
@@ -93,7 +93,7 @@
                     </pic:cNvPicPr>
                   </pic:nvPicPr>
                   <pic:blipFill>
-                    <a:blip r:embed="rId9">
+                    <a:blip r:embed="rId8">
                       <a:extLst>
                         <a:ext uri="{28A0092B-C50C-407E-A947-70E740481C1C}">
                           <a14:useLocalDpi xmlns:a14="http://schemas.microsoft.com/office/drawing/2010/main" val="0"/>
@@ -279,7 +279,6 @@
                 <w:lang w:val="en-US"/>
               </w:rPr>
             </w:pPr>
-            <w:proofErr w:type="spellStart"/>
             <w:r>
               <w:rPr>
                 <w:sz w:val="24"/>
@@ -292,31 +291,14 @@
                 <w:sz w:val="24"/>
                 <w:lang w:val="en-US"/>
               </w:rPr>
-              <w:t>n</w:t>
+              <w:t xml:space="preserve">n </w:t>
             </w:r>
-            <w:proofErr w:type="spellEnd"/>
             <w:r>
               <w:rPr>
                 <w:sz w:val="24"/>
                 <w:lang w:val="en-US"/>
               </w:rPr>
-              <w:t xml:space="preserve"> </w:t>
-            </w:r>
-            <w:proofErr w:type="spellStart"/>
-            <w:r>
-              <w:rPr>
-                <w:sz w:val="24"/>
-                <w:lang w:val="en-US"/>
-              </w:rPr>
-              <w:t>Schmidtke</w:t>
-            </w:r>
-            <w:proofErr w:type="spellEnd"/>
-            <w:r>
-              <w:rPr>
-                <w:sz w:val="24"/>
-                <w:lang w:val="en-US"/>
-              </w:rPr>
-              <w:t xml:space="preserve"> </w:t>
+              <w:t xml:space="preserve">Schmidtke </w:t>
             </w:r>
           </w:p>
           <w:p>
@@ -349,7 +331,7 @@
               </w:rPr>
               <w:t>(</w:t>
             </w:r>
-            <w:hyperlink r:id="rId10" w:history="1">
+            <w:hyperlink r:id="rId9" w:history="1">
               <w:r>
                 <w:rPr>
                   <w:rStyle w:val="Hipercze"/>
@@ -377,7 +359,7 @@
               </w:rPr>
               <w:t>(</w:t>
             </w:r>
-            <w:hyperlink r:id="rId11" w:history="1">
+            <w:hyperlink r:id="rId10" w:history="1">
               <w:r>
                 <w:rPr>
                   <w:rStyle w:val="Hipercze"/>
@@ -585,21 +567,7 @@
             <w:rStyle w:val="Hipercze"/>
             <w:noProof/>
           </w:rPr>
-          <w:t>Opis środowisk programis</w:t>
-        </w:r>
-        <w:r>
-          <w:rPr>
-            <w:rStyle w:val="Hipercze"/>
-            <w:noProof/>
-          </w:rPr>
-          <w:t>t</w:t>
-        </w:r>
-        <w:r>
-          <w:rPr>
-            <w:rStyle w:val="Hipercze"/>
-            <w:noProof/>
-          </w:rPr>
-          <w:t>ycznych</w:t>
+          <w:t>Opis środowisk programistycznych</w:t>
         </w:r>
         <w:r>
           <w:rPr>
@@ -847,8 +815,6 @@
           </w:rPr>
           <w:t>…</w:t>
         </w:r>
-        <w:bookmarkStart w:id="0" w:name="_GoBack"/>
-        <w:bookmarkEnd w:id="0"/>
         <w:r>
           <w:rPr>
             <w:noProof/>
@@ -1089,12 +1055,12 @@
       <w:pPr>
         <w:pStyle w:val="Nagwek1"/>
       </w:pPr>
-      <w:bookmarkStart w:id="1" w:name="_Toc435972085"/>
+      <w:bookmarkStart w:id="0" w:name="_Toc435972085"/>
       <w:r>
         <w:lastRenderedPageBreak/>
         <w:t>Konspekt</w:t>
       </w:r>
-      <w:bookmarkEnd w:id="1"/>
+      <w:bookmarkEnd w:id="0"/>
     </w:p>
     <w:p>
       <w:pPr>
@@ -1116,7 +1082,7 @@
       <w:pPr>
         <w:pStyle w:val="Nagwek1"/>
       </w:pPr>
-      <w:bookmarkStart w:id="2" w:name="_Toc435972086"/>
+      <w:bookmarkStart w:id="1" w:name="_Toc435972086"/>
       <w:r>
         <w:lastRenderedPageBreak/>
         <w:t>Opis środowisk</w:t>
@@ -1124,7 +1090,7 @@
       <w:r>
         <w:t xml:space="preserve"> programistycznych</w:t>
       </w:r>
-      <w:bookmarkEnd w:id="2"/>
+      <w:bookmarkEnd w:id="1"/>
     </w:p>
     <w:p>
       <w:pPr>
@@ -1182,8 +1148,8 @@
     <w:p>
       <w:pPr>
         <w:sectPr>
-          <w:headerReference w:type="default" r:id="rId12"/>
-          <w:footerReference w:type="default" r:id="rId13"/>
+          <w:headerReference w:type="default" r:id="rId11"/>
+          <w:footerReference w:type="default" r:id="rId12"/>
           <w:pgSz w:w="11906" w:h="16838"/>
           <w:pgMar w:top="1134" w:right="1134" w:bottom="1134" w:left="1134" w:header="709" w:footer="709" w:gutter="284"/>
           <w:cols w:space="708"/>
@@ -1196,7 +1162,7 @@
       <w:pPr>
         <w:pStyle w:val="Nagwek1"/>
       </w:pPr>
-      <w:bookmarkStart w:id="3" w:name="_Toc435972087"/>
+      <w:bookmarkStart w:id="2" w:name="_Toc435972087"/>
       <w:r>
         <w:lastRenderedPageBreak/>
         <w:t xml:space="preserve">Instalacja aplikacji </w:t>
@@ -1205,12 +1171,782 @@
       <w:r>
         <w:t>eMiasto</w:t>
       </w:r>
+      <w:bookmarkEnd w:id="2"/>
+      <w:proofErr w:type="spellEnd"/>
+    </w:p>
+    <w:p>
+      <w:pPr>
+        <w:pStyle w:val="Zawartosc"/>
+      </w:pPr>
+      <w:r>
+        <w:t xml:space="preserve">Instalacja aplikacji </w:t>
+      </w:r>
+      <w:proofErr w:type="spellStart"/>
+      <w:r>
+        <w:t>eMiasto</w:t>
+      </w:r>
+      <w:proofErr w:type="spellEnd"/>
+      <w:r>
+        <w:t xml:space="preserve"> przebiega następująco. Po uruchomieniu pliku setup.exe</w:t>
+      </w:r>
+      <w:r>
+        <w:t xml:space="preserve"> widocznym na poniższym rysunku 3.1</w:t>
+      </w:r>
+    </w:p>
+    <w:p>
+      <w:pPr>
+        <w:pStyle w:val="Zawartosc"/>
+      </w:pPr>
+      <w:r>
+        <w:rPr>
+          <w:noProof/>
+          <w:lang w:eastAsia="pl-PL"/>
+        </w:rPr>
+        <w:drawing>
+          <wp:inline distT="0" distB="0" distL="0" distR="0" wp14:anchorId="266EE484" wp14:editId="0741750C">
+            <wp:extent cx="5772150" cy="866775"/>
+            <wp:effectExtent l="0" t="0" r="0" b="9525"/>
+            <wp:docPr id="2" name="Obraz 2"/>
+            <wp:cNvGraphicFramePr>
+              <a:graphicFrameLocks xmlns:a="http://schemas.openxmlformats.org/drawingml/2006/main" noChangeAspect="1"/>
+            </wp:cNvGraphicFramePr>
+            <a:graphic xmlns:a="http://schemas.openxmlformats.org/drawingml/2006/main">
+              <a:graphicData uri="http://schemas.openxmlformats.org/drawingml/2006/picture">
+                <pic:pic xmlns:pic="http://schemas.openxmlformats.org/drawingml/2006/picture">
+                  <pic:nvPicPr>
+                    <pic:cNvPr id="1" name=""/>
+                    <pic:cNvPicPr/>
+                  </pic:nvPicPr>
+                  <pic:blipFill>
+                    <a:blip r:embed="rId13"/>
+                    <a:stretch>
+                      <a:fillRect/>
+                    </a:stretch>
+                  </pic:blipFill>
+                  <pic:spPr>
+                    <a:xfrm>
+                      <a:off x="0" y="0"/>
+                      <a:ext cx="5772150" cy="866775"/>
+                    </a:xfrm>
+                    <a:prstGeom prst="rect">
+                      <a:avLst/>
+                    </a:prstGeom>
+                  </pic:spPr>
+                </pic:pic>
+              </a:graphicData>
+            </a:graphic>
+          </wp:inline>
+        </w:drawing>
+      </w:r>
+    </w:p>
+    <w:p>
+      <w:pPr>
+        <w:pStyle w:val="Podpisyrysunkow"/>
+      </w:pPr>
+      <w:r>
+        <w:t xml:space="preserve">Rys. 3.1 Pliki instalacyjne programu </w:t>
+      </w:r>
+      <w:proofErr w:type="spellStart"/>
+      <w:r>
+        <w:t>eMiasto</w:t>
+      </w:r>
+      <w:proofErr w:type="spellEnd"/>
+    </w:p>
+    <w:p>
+      <w:pPr>
+        <w:pStyle w:val="Zawartosc"/>
+      </w:pPr>
+      <w:r>
+        <w:t xml:space="preserve">Dla użytkownika ukarze się standardowy proces instalacji składający się z 5 okien pośrednich. Jeśli użytkownikowi odpowiada miejsce domyślnej instalacji wystarczy klikać przycisk </w:t>
+      </w:r>
+      <w:proofErr w:type="spellStart"/>
+      <w:r>
+        <w:rPr>
+          <w:i/>
+        </w:rPr>
+        <w:t>Next</w:t>
+      </w:r>
+      <w:proofErr w:type="spellEnd"/>
+      <w:r>
+        <w:t>. Kolejne etapy zostały przedstawione na rysunkach od 3.2 do 3.7.</w:t>
+      </w:r>
+    </w:p>
+    <w:p>
+      <w:pPr>
+        <w:pStyle w:val="Podpisyrysunkow"/>
+      </w:pPr>
+      <w:r>
+        <w:rPr>
+          <w:noProof/>
+          <w:lang w:eastAsia="pl-PL"/>
+        </w:rPr>
+        <w:drawing>
+          <wp:inline distT="0" distB="0" distL="0" distR="0" wp14:anchorId="1D910C49" wp14:editId="45E13FD7">
+            <wp:extent cx="4886325" cy="4000500"/>
+            <wp:effectExtent l="0" t="0" r="9525" b="0"/>
+            <wp:docPr id="3" name="Obraz 3" descr="C:\Users\Marcin\Desktop\eMiastoDesktopScreens\Installer_1.png"/>
+            <wp:cNvGraphicFramePr>
+              <a:graphicFrameLocks xmlns:a="http://schemas.openxmlformats.org/drawingml/2006/main" noChangeAspect="1"/>
+            </wp:cNvGraphicFramePr>
+            <a:graphic xmlns:a="http://schemas.openxmlformats.org/drawingml/2006/main">
+              <a:graphicData uri="http://schemas.openxmlformats.org/drawingml/2006/picture">
+                <pic:pic xmlns:pic="http://schemas.openxmlformats.org/drawingml/2006/picture">
+                  <pic:nvPicPr>
+                    <pic:cNvPr id="0" name="Picture 1" descr="C:\Users\Marcin\Desktop\eMiastoDesktopScreens\Installer_1.png"/>
+                    <pic:cNvPicPr>
+                      <a:picLocks noChangeAspect="1" noChangeArrowheads="1"/>
+                    </pic:cNvPicPr>
+                  </pic:nvPicPr>
+                  <pic:blipFill>
+                    <a:blip r:embed="rId14">
+                      <a:extLst>
+                        <a:ext uri="{28A0092B-C50C-407E-A947-70E740481C1C}">
+                          <a14:useLocalDpi xmlns:a14="http://schemas.microsoft.com/office/drawing/2010/main" val="0"/>
+                        </a:ext>
+                      </a:extLst>
+                    </a:blip>
+                    <a:srcRect/>
+                    <a:stretch>
+                      <a:fillRect/>
+                    </a:stretch>
+                  </pic:blipFill>
+                  <pic:spPr bwMode="auto">
+                    <a:xfrm>
+                      <a:off x="0" y="0"/>
+                      <a:ext cx="4886325" cy="4000500"/>
+                    </a:xfrm>
+                    <a:prstGeom prst="rect">
+                      <a:avLst/>
+                    </a:prstGeom>
+                    <a:noFill/>
+                    <a:ln>
+                      <a:noFill/>
+                    </a:ln>
+                  </pic:spPr>
+                </pic:pic>
+              </a:graphicData>
+            </a:graphic>
+          </wp:inline>
+        </w:drawing>
+      </w:r>
+    </w:p>
+    <w:p>
+      <w:pPr>
+        <w:pStyle w:val="Podpisyrysunkow"/>
+      </w:pPr>
+      <w:r>
+        <w:t xml:space="preserve">Rys. 3.2 Pierwsze </w:t>
+      </w:r>
+      <w:r>
+        <w:t xml:space="preserve">okno instalatora programu </w:t>
+      </w:r>
+      <w:proofErr w:type="spellStart"/>
+      <w:r>
+        <w:t>eMiasto</w:t>
+      </w:r>
+      <w:proofErr w:type="spellEnd"/>
+      <w:r>
+        <w:t>.</w:t>
+      </w:r>
+    </w:p>
+    <w:p>
+      <w:pPr>
+        <w:pStyle w:val="Podpisyrysunkow"/>
+      </w:pPr>
+      <w:r>
+        <w:rPr>
+          <w:noProof/>
+          <w:lang w:eastAsia="pl-PL"/>
+        </w:rPr>
+        <w:lastRenderedPageBreak/>
+        <w:drawing>
+          <wp:inline distT="0" distB="0" distL="0" distR="0" wp14:anchorId="17AAAA44" wp14:editId="6E6E8548">
+            <wp:extent cx="4886325" cy="4000500"/>
+            <wp:effectExtent l="0" t="0" r="9525" b="0"/>
+            <wp:docPr id="4" name="Obraz 4" descr="C:\Users\Marcin\Desktop\eMiastoDesktopScreens\Installer_2.png"/>
+            <wp:cNvGraphicFramePr>
+              <a:graphicFrameLocks xmlns:a="http://schemas.openxmlformats.org/drawingml/2006/main" noChangeAspect="1"/>
+            </wp:cNvGraphicFramePr>
+            <a:graphic xmlns:a="http://schemas.openxmlformats.org/drawingml/2006/main">
+              <a:graphicData uri="http://schemas.openxmlformats.org/drawingml/2006/picture">
+                <pic:pic xmlns:pic="http://schemas.openxmlformats.org/drawingml/2006/picture">
+                  <pic:nvPicPr>
+                    <pic:cNvPr id="0" name="Picture 2" descr="C:\Users\Marcin\Desktop\eMiastoDesktopScreens\Installer_2.png"/>
+                    <pic:cNvPicPr>
+                      <a:picLocks noChangeAspect="1" noChangeArrowheads="1"/>
+                    </pic:cNvPicPr>
+                  </pic:nvPicPr>
+                  <pic:blipFill>
+                    <a:blip r:embed="rId15">
+                      <a:extLst>
+                        <a:ext uri="{28A0092B-C50C-407E-A947-70E740481C1C}">
+                          <a14:useLocalDpi xmlns:a14="http://schemas.microsoft.com/office/drawing/2010/main" val="0"/>
+                        </a:ext>
+                      </a:extLst>
+                    </a:blip>
+                    <a:srcRect/>
+                    <a:stretch>
+                      <a:fillRect/>
+                    </a:stretch>
+                  </pic:blipFill>
+                  <pic:spPr bwMode="auto">
+                    <a:xfrm>
+                      <a:off x="0" y="0"/>
+                      <a:ext cx="4886325" cy="4000500"/>
+                    </a:xfrm>
+                    <a:prstGeom prst="rect">
+                      <a:avLst/>
+                    </a:prstGeom>
+                    <a:noFill/>
+                    <a:ln>
+                      <a:noFill/>
+                    </a:ln>
+                  </pic:spPr>
+                </pic:pic>
+              </a:graphicData>
+            </a:graphic>
+          </wp:inline>
+        </w:drawing>
+      </w:r>
+    </w:p>
+    <w:p>
+      <w:pPr>
+        <w:pStyle w:val="Podpisyrysunkow"/>
+      </w:pPr>
+      <w:r>
+        <w:t xml:space="preserve">Rys. 3.3 Drugie </w:t>
+      </w:r>
+      <w:r>
+        <w:t>okno instalatora pro</w:t>
+      </w:r>
+      <w:r>
+        <w:t xml:space="preserve">gramu </w:t>
+      </w:r>
+      <w:proofErr w:type="spellStart"/>
+      <w:r>
+        <w:t>eMiasto</w:t>
+      </w:r>
+      <w:proofErr w:type="spellEnd"/>
+      <w:r>
+        <w:rPr>
+          <w:noProof/>
+          <w:lang w:eastAsia="pl-PL"/>
+        </w:rPr>
+        <w:drawing>
+          <wp:inline distT="0" distB="0" distL="0" distR="0" wp14:anchorId="0C5AB1EE" wp14:editId="1D3E9B3B">
+            <wp:extent cx="4886325" cy="4000500"/>
+            <wp:effectExtent l="0" t="0" r="9525" b="0"/>
+            <wp:docPr id="5" name="Obraz 5" descr="C:\Users\Marcin\Desktop\eMiastoDesktopScreens\Installer_3.png"/>
+            <wp:cNvGraphicFramePr>
+              <a:graphicFrameLocks xmlns:a="http://schemas.openxmlformats.org/drawingml/2006/main" noChangeAspect="1"/>
+            </wp:cNvGraphicFramePr>
+            <a:graphic xmlns:a="http://schemas.openxmlformats.org/drawingml/2006/main">
+              <a:graphicData uri="http://schemas.openxmlformats.org/drawingml/2006/picture">
+                <pic:pic xmlns:pic="http://schemas.openxmlformats.org/drawingml/2006/picture">
+                  <pic:nvPicPr>
+                    <pic:cNvPr id="0" name="Picture 3" descr="C:\Users\Marcin\Desktop\eMiastoDesktopScreens\Installer_3.png"/>
+                    <pic:cNvPicPr>
+                      <a:picLocks noChangeAspect="1" noChangeArrowheads="1"/>
+                    </pic:cNvPicPr>
+                  </pic:nvPicPr>
+                  <pic:blipFill>
+                    <a:blip r:embed="rId16">
+                      <a:extLst>
+                        <a:ext uri="{28A0092B-C50C-407E-A947-70E740481C1C}">
+                          <a14:useLocalDpi xmlns:a14="http://schemas.microsoft.com/office/drawing/2010/main" val="0"/>
+                        </a:ext>
+                      </a:extLst>
+                    </a:blip>
+                    <a:srcRect/>
+                    <a:stretch>
+                      <a:fillRect/>
+                    </a:stretch>
+                  </pic:blipFill>
+                  <pic:spPr bwMode="auto">
+                    <a:xfrm>
+                      <a:off x="0" y="0"/>
+                      <a:ext cx="4886325" cy="4000500"/>
+                    </a:xfrm>
+                    <a:prstGeom prst="rect">
+                      <a:avLst/>
+                    </a:prstGeom>
+                    <a:noFill/>
+                    <a:ln>
+                      <a:noFill/>
+                    </a:ln>
+                  </pic:spPr>
+                </pic:pic>
+              </a:graphicData>
+            </a:graphic>
+          </wp:inline>
+        </w:drawing>
+      </w:r>
+    </w:p>
+    <w:p>
+      <w:pPr>
+        <w:pStyle w:val="Podpisyrysunkow"/>
+      </w:pPr>
+      <w:r>
+        <w:t xml:space="preserve">Rys. 3.4 Trzecie okno instalatora programu </w:t>
+      </w:r>
+      <w:proofErr w:type="spellStart"/>
+      <w:r>
+        <w:t>eMiasto</w:t>
+      </w:r>
+      <w:proofErr w:type="spellEnd"/>
+    </w:p>
+    <w:p>
+      <w:pPr>
+        <w:pStyle w:val="Podpisyrysunkow"/>
+      </w:pPr>
+      <w:r>
+        <w:rPr>
+          <w:noProof/>
+          <w:lang w:eastAsia="pl-PL"/>
+        </w:rPr>
+        <w:lastRenderedPageBreak/>
+        <w:drawing>
+          <wp:inline distT="0" distB="0" distL="0" distR="0" wp14:anchorId="460A4F4E" wp14:editId="07F55993">
+            <wp:extent cx="4886325" cy="4000500"/>
+            <wp:effectExtent l="0" t="0" r="9525" b="0"/>
+            <wp:docPr id="6" name="Obraz 6" descr="C:\Users\Marcin\Desktop\eMiastoDesktopScreens\Installer_4.png"/>
+            <wp:cNvGraphicFramePr>
+              <a:graphicFrameLocks xmlns:a="http://schemas.openxmlformats.org/drawingml/2006/main" noChangeAspect="1"/>
+            </wp:cNvGraphicFramePr>
+            <a:graphic xmlns:a="http://schemas.openxmlformats.org/drawingml/2006/main">
+              <a:graphicData uri="http://schemas.openxmlformats.org/drawingml/2006/picture">
+                <pic:pic xmlns:pic="http://schemas.openxmlformats.org/drawingml/2006/picture">
+                  <pic:nvPicPr>
+                    <pic:cNvPr id="0" name="Picture 4" descr="C:\Users\Marcin\Desktop\eMiastoDesktopScreens\Installer_4.png"/>
+                    <pic:cNvPicPr>
+                      <a:picLocks noChangeAspect="1" noChangeArrowheads="1"/>
+                    </pic:cNvPicPr>
+                  </pic:nvPicPr>
+                  <pic:blipFill>
+                    <a:blip r:embed="rId17">
+                      <a:extLst>
+                        <a:ext uri="{28A0092B-C50C-407E-A947-70E740481C1C}">
+                          <a14:useLocalDpi xmlns:a14="http://schemas.microsoft.com/office/drawing/2010/main" val="0"/>
+                        </a:ext>
+                      </a:extLst>
+                    </a:blip>
+                    <a:srcRect/>
+                    <a:stretch>
+                      <a:fillRect/>
+                    </a:stretch>
+                  </pic:blipFill>
+                  <pic:spPr bwMode="auto">
+                    <a:xfrm>
+                      <a:off x="0" y="0"/>
+                      <a:ext cx="4886325" cy="4000500"/>
+                    </a:xfrm>
+                    <a:prstGeom prst="rect">
+                      <a:avLst/>
+                    </a:prstGeom>
+                    <a:noFill/>
+                    <a:ln>
+                      <a:noFill/>
+                    </a:ln>
+                  </pic:spPr>
+                </pic:pic>
+              </a:graphicData>
+            </a:graphic>
+          </wp:inline>
+        </w:drawing>
+      </w:r>
+    </w:p>
+    <w:p>
+      <w:pPr>
+        <w:pStyle w:val="Podpisyrysunkow"/>
+      </w:pPr>
+      <w:r>
+        <w:t>Rys. 3.</w:t>
+      </w:r>
+      <w:r>
+        <w:t>5</w:t>
+      </w:r>
+      <w:r>
+        <w:t xml:space="preserve"> </w:t>
+      </w:r>
+      <w:r>
+        <w:t>Czwarte</w:t>
+      </w:r>
+      <w:r>
+        <w:t xml:space="preserve"> okno instalatora programu </w:t>
+      </w:r>
+      <w:proofErr w:type="spellStart"/>
+      <w:r>
+        <w:t>eMiasto</w:t>
+      </w:r>
+      <w:proofErr w:type="spellEnd"/>
+    </w:p>
+    <w:p>
+      <w:pPr>
+        <w:pStyle w:val="Podpisyrysunkow"/>
+      </w:pPr>
+      <w:r>
+        <w:rPr>
+          <w:noProof/>
+          <w:lang w:eastAsia="pl-PL"/>
+        </w:rPr>
+        <w:drawing>
+          <wp:inline distT="0" distB="0" distL="0" distR="0" wp14:anchorId="68EF0C6A" wp14:editId="73F48A5E">
+            <wp:extent cx="4886325" cy="4000500"/>
+            <wp:effectExtent l="0" t="0" r="9525" b="0"/>
+            <wp:docPr id="8" name="Obraz 8" descr="C:\Users\Marcin\Desktop\eMiastoDesktopScreens\Installer_5.png"/>
+            <wp:cNvGraphicFramePr>
+              <a:graphicFrameLocks xmlns:a="http://schemas.openxmlformats.org/drawingml/2006/main" noChangeAspect="1"/>
+            </wp:cNvGraphicFramePr>
+            <a:graphic xmlns:a="http://schemas.openxmlformats.org/drawingml/2006/main">
+              <a:graphicData uri="http://schemas.openxmlformats.org/drawingml/2006/picture">
+                <pic:pic xmlns:pic="http://schemas.openxmlformats.org/drawingml/2006/picture">
+                  <pic:nvPicPr>
+                    <pic:cNvPr id="0" name="Picture 6" descr="C:\Users\Marcin\Desktop\eMiastoDesktopScreens\Installer_5.png"/>
+                    <pic:cNvPicPr>
+                      <a:picLocks noChangeAspect="1" noChangeArrowheads="1"/>
+                    </pic:cNvPicPr>
+                  </pic:nvPicPr>
+                  <pic:blipFill>
+                    <a:blip r:embed="rId18">
+                      <a:extLst>
+                        <a:ext uri="{28A0092B-C50C-407E-A947-70E740481C1C}">
+                          <a14:useLocalDpi xmlns:a14="http://schemas.microsoft.com/office/drawing/2010/main" val="0"/>
+                        </a:ext>
+                      </a:extLst>
+                    </a:blip>
+                    <a:srcRect/>
+                    <a:stretch>
+                      <a:fillRect/>
+                    </a:stretch>
+                  </pic:blipFill>
+                  <pic:spPr bwMode="auto">
+                    <a:xfrm>
+                      <a:off x="0" y="0"/>
+                      <a:ext cx="4886325" cy="4000500"/>
+                    </a:xfrm>
+                    <a:prstGeom prst="rect">
+                      <a:avLst/>
+                    </a:prstGeom>
+                    <a:noFill/>
+                    <a:ln>
+                      <a:noFill/>
+                    </a:ln>
+                  </pic:spPr>
+                </pic:pic>
+              </a:graphicData>
+            </a:graphic>
+          </wp:inline>
+        </w:drawing>
+      </w:r>
+    </w:p>
+    <w:p>
+      <w:pPr>
+        <w:pStyle w:val="Podpisyrysunkow"/>
+      </w:pPr>
+      <w:r>
+        <w:t xml:space="preserve">Rys. </w:t>
+      </w:r>
+      <w:r>
+        <w:t>3.6</w:t>
+      </w:r>
+      <w:r>
+        <w:t xml:space="preserve"> </w:t>
+      </w:r>
+      <w:r>
+        <w:t>Piąte</w:t>
+      </w:r>
+      <w:r>
+        <w:t xml:space="preserve"> okno instalatora programu </w:t>
+      </w:r>
+      <w:proofErr w:type="spellStart"/>
+      <w:r>
+        <w:t>eMiasto</w:t>
+      </w:r>
+      <w:proofErr w:type="spellEnd"/>
+    </w:p>
+    <w:p>
+      <w:pPr>
+        <w:pStyle w:val="Zawartosc"/>
+      </w:pPr>
+      <w:r>
+        <w:t xml:space="preserve">Po kliknięciu przycisku </w:t>
+      </w:r>
+      <w:r>
+        <w:rPr>
+          <w:i/>
+        </w:rPr>
+        <w:t>Close</w:t>
+      </w:r>
+      <w:r>
+        <w:t xml:space="preserve"> program został poprawnie zainstalowany.</w:t>
+      </w:r>
+    </w:p>
+    <w:p>
+      <w:pPr>
+        <w:pStyle w:val="Zawartosc"/>
+      </w:pPr>
+    </w:p>
+    <w:p>
+      <w:pPr>
+        <w:pStyle w:val="Zawartosc"/>
+      </w:pPr>
+      <w:r>
+        <w:lastRenderedPageBreak/>
+        <w:t xml:space="preserve">Deinstalacja programu </w:t>
+      </w:r>
+      <w:proofErr w:type="spellStart"/>
+      <w:r>
+        <w:t>eMiasto</w:t>
+      </w:r>
+      <w:proofErr w:type="spellEnd"/>
+      <w:r>
+        <w:t xml:space="preserve"> jest bardzo podobna do procesu instalacji. Składa się z 3 kroków. Proces deinstalacji można uruchomić poprzez plik setup.exe widoczny na rysunku 3.1, lub znaleźć program na liście w dodaj/usuń programy, znajdującym się w panelu sterowania. Na rysunkach od 3.7 do 3.9, przedstawiono kolejne kroki deinstalacji. Podobnie jak przy procesie instalacji, wystarczy zatwierdzać przyciskiem </w:t>
+      </w:r>
+      <w:proofErr w:type="spellStart"/>
+      <w:r>
+        <w:rPr>
+          <w:i/>
+        </w:rPr>
+        <w:t>Next</w:t>
+      </w:r>
+      <w:proofErr w:type="spellEnd"/>
+      <w:r>
+        <w:t>.</w:t>
+      </w:r>
+    </w:p>
+    <w:p>
+      <w:pPr>
+        <w:pStyle w:val="Podpisyrysunkow"/>
+      </w:pPr>
+      <w:r>
+        <w:rPr>
+          <w:noProof/>
+          <w:lang w:eastAsia="pl-PL"/>
+        </w:rPr>
+        <w:drawing>
+          <wp:inline distT="0" distB="0" distL="0" distR="0" wp14:anchorId="282C4106" wp14:editId="6AE54BCA">
+            <wp:extent cx="4886325" cy="4000500"/>
+            <wp:effectExtent l="0" t="0" r="9525" b="0"/>
+            <wp:docPr id="16" name="Obraz 16" descr="C:\Users\Marcin\Desktop\eMiastoDesktopScreens\uninstaller_1.png"/>
+            <wp:cNvGraphicFramePr>
+              <a:graphicFrameLocks xmlns:a="http://schemas.openxmlformats.org/drawingml/2006/main" noChangeAspect="1"/>
+            </wp:cNvGraphicFramePr>
+            <a:graphic xmlns:a="http://schemas.openxmlformats.org/drawingml/2006/main">
+              <a:graphicData uri="http://schemas.openxmlformats.org/drawingml/2006/picture">
+                <pic:pic xmlns:pic="http://schemas.openxmlformats.org/drawingml/2006/picture">
+                  <pic:nvPicPr>
+                    <pic:cNvPr id="0" name="Picture 12" descr="C:\Users\Marcin\Desktop\eMiastoDesktopScreens\uninstaller_1.png"/>
+                    <pic:cNvPicPr>
+                      <a:picLocks noChangeAspect="1" noChangeArrowheads="1"/>
+                    </pic:cNvPicPr>
+                  </pic:nvPicPr>
+                  <pic:blipFill>
+                    <a:blip r:embed="rId19">
+                      <a:extLst>
+                        <a:ext uri="{28A0092B-C50C-407E-A947-70E740481C1C}">
+                          <a14:useLocalDpi xmlns:a14="http://schemas.microsoft.com/office/drawing/2010/main" val="0"/>
+                        </a:ext>
+                      </a:extLst>
+                    </a:blip>
+                    <a:srcRect/>
+                    <a:stretch>
+                      <a:fillRect/>
+                    </a:stretch>
+                  </pic:blipFill>
+                  <pic:spPr bwMode="auto">
+                    <a:xfrm>
+                      <a:off x="0" y="0"/>
+                      <a:ext cx="4886325" cy="4000500"/>
+                    </a:xfrm>
+                    <a:prstGeom prst="rect">
+                      <a:avLst/>
+                    </a:prstGeom>
+                    <a:noFill/>
+                    <a:ln>
+                      <a:noFill/>
+                    </a:ln>
+                  </pic:spPr>
+                </pic:pic>
+              </a:graphicData>
+            </a:graphic>
+          </wp:inline>
+        </w:drawing>
+      </w:r>
+    </w:p>
+    <w:p>
+      <w:pPr>
+        <w:pStyle w:val="Podpisyrysunkow"/>
+      </w:pPr>
+      <w:r>
+        <w:t xml:space="preserve">Rys. 3.7 Pierwsze okno deinstalatora programu </w:t>
+      </w:r>
+      <w:proofErr w:type="spellStart"/>
+      <w:r>
+        <w:t>eMiasto</w:t>
+      </w:r>
+      <w:proofErr w:type="spellEnd"/>
+    </w:p>
+    <w:p>
+      <w:pPr>
+        <w:pStyle w:val="Podpisyrysunkow"/>
+      </w:pPr>
+      <w:r>
+        <w:rPr>
+          <w:noProof/>
+          <w:lang w:eastAsia="pl-PL"/>
+        </w:rPr>
+        <w:lastRenderedPageBreak/>
+        <w:drawing>
+          <wp:inline distT="0" distB="0" distL="0" distR="0" wp14:anchorId="24BF1471" wp14:editId="03FFE8F1">
+            <wp:extent cx="4886325" cy="4000500"/>
+            <wp:effectExtent l="0" t="0" r="9525" b="0"/>
+            <wp:docPr id="17" name="Obraz 17" descr="C:\Users\Marcin\Desktop\eMiastoDesktopScreens\uninstaller_2.png"/>
+            <wp:cNvGraphicFramePr>
+              <a:graphicFrameLocks xmlns:a="http://schemas.openxmlformats.org/drawingml/2006/main" noChangeAspect="1"/>
+            </wp:cNvGraphicFramePr>
+            <a:graphic xmlns:a="http://schemas.openxmlformats.org/drawingml/2006/main">
+              <a:graphicData uri="http://schemas.openxmlformats.org/drawingml/2006/picture">
+                <pic:pic xmlns:pic="http://schemas.openxmlformats.org/drawingml/2006/picture">
+                  <pic:nvPicPr>
+                    <pic:cNvPr id="0" name="Picture 13" descr="C:\Users\Marcin\Desktop\eMiastoDesktopScreens\uninstaller_2.png"/>
+                    <pic:cNvPicPr>
+                      <a:picLocks noChangeAspect="1" noChangeArrowheads="1"/>
+                    </pic:cNvPicPr>
+                  </pic:nvPicPr>
+                  <pic:blipFill>
+                    <a:blip r:embed="rId20">
+                      <a:extLst>
+                        <a:ext uri="{28A0092B-C50C-407E-A947-70E740481C1C}">
+                          <a14:useLocalDpi xmlns:a14="http://schemas.microsoft.com/office/drawing/2010/main" val="0"/>
+                        </a:ext>
+                      </a:extLst>
+                    </a:blip>
+                    <a:srcRect/>
+                    <a:stretch>
+                      <a:fillRect/>
+                    </a:stretch>
+                  </pic:blipFill>
+                  <pic:spPr bwMode="auto">
+                    <a:xfrm>
+                      <a:off x="0" y="0"/>
+                      <a:ext cx="4886325" cy="4000500"/>
+                    </a:xfrm>
+                    <a:prstGeom prst="rect">
+                      <a:avLst/>
+                    </a:prstGeom>
+                    <a:noFill/>
+                    <a:ln>
+                      <a:noFill/>
+                    </a:ln>
+                  </pic:spPr>
+                </pic:pic>
+              </a:graphicData>
+            </a:graphic>
+          </wp:inline>
+        </w:drawing>
+      </w:r>
+    </w:p>
+    <w:p>
+      <w:pPr>
+        <w:pStyle w:val="Podpisyrysunkow"/>
+      </w:pPr>
+      <w:r>
+        <w:t>Rys. 3.</w:t>
+      </w:r>
+      <w:r>
+        <w:t>8</w:t>
+      </w:r>
+      <w:r>
+        <w:t xml:space="preserve"> </w:t>
+      </w:r>
+      <w:r>
+        <w:t>Drugie</w:t>
+      </w:r>
+      <w:r>
+        <w:t xml:space="preserve"> okno deinstalatora programu </w:t>
+      </w:r>
+      <w:proofErr w:type="spellStart"/>
+      <w:r>
+        <w:t>eMiasto</w:t>
+      </w:r>
+      <w:proofErr w:type="spellEnd"/>
+    </w:p>
+    <w:p>
+      <w:pPr>
+        <w:pStyle w:val="Podpisyrysunkow"/>
+      </w:pPr>
+      <w:bookmarkStart w:id="3" w:name="_GoBack"/>
+      <w:r>
+        <w:drawing>
+          <wp:inline distT="0" distB="0" distL="0" distR="0" wp14:anchorId="519A20BC" wp14:editId="75837E01">
+            <wp:extent cx="4886325" cy="4000500"/>
+            <wp:effectExtent l="0" t="0" r="9525" b="0"/>
+            <wp:docPr id="18" name="Obraz 18" descr="C:\Users\Marcin\Desktop\eMiastoDesktopScreens\uninstaller_3.png"/>
+            <wp:cNvGraphicFramePr>
+              <a:graphicFrameLocks xmlns:a="http://schemas.openxmlformats.org/drawingml/2006/main" noChangeAspect="1"/>
+            </wp:cNvGraphicFramePr>
+            <a:graphic xmlns:a="http://schemas.openxmlformats.org/drawingml/2006/main">
+              <a:graphicData uri="http://schemas.openxmlformats.org/drawingml/2006/picture">
+                <pic:pic xmlns:pic="http://schemas.openxmlformats.org/drawingml/2006/picture">
+                  <pic:nvPicPr>
+                    <pic:cNvPr id="0" name="Picture 14" descr="C:\Users\Marcin\Desktop\eMiastoDesktopScreens\uninstaller_3.png"/>
+                    <pic:cNvPicPr>
+                      <a:picLocks noChangeAspect="1" noChangeArrowheads="1"/>
+                    </pic:cNvPicPr>
+                  </pic:nvPicPr>
+                  <pic:blipFill>
+                    <a:blip r:embed="rId21">
+                      <a:extLst>
+                        <a:ext uri="{28A0092B-C50C-407E-A947-70E740481C1C}">
+                          <a14:useLocalDpi xmlns:a14="http://schemas.microsoft.com/office/drawing/2010/main" val="0"/>
+                        </a:ext>
+                      </a:extLst>
+                    </a:blip>
+                    <a:srcRect/>
+                    <a:stretch>
+                      <a:fillRect/>
+                    </a:stretch>
+                  </pic:blipFill>
+                  <pic:spPr bwMode="auto">
+                    <a:xfrm>
+                      <a:off x="0" y="0"/>
+                      <a:ext cx="4886325" cy="4000500"/>
+                    </a:xfrm>
+                    <a:prstGeom prst="rect">
+                      <a:avLst/>
+                    </a:prstGeom>
+                    <a:noFill/>
+                    <a:ln>
+                      <a:noFill/>
+                    </a:ln>
+                  </pic:spPr>
+                </pic:pic>
+              </a:graphicData>
+            </a:graphic>
+          </wp:inline>
+        </w:drawing>
+      </w:r>
       <w:bookmarkEnd w:id="3"/>
+    </w:p>
+    <w:p>
+      <w:pPr>
+        <w:pStyle w:val="Podpisyrysunkow"/>
+      </w:pPr>
+      <w:r>
+        <w:t>Rys. 3.9</w:t>
+      </w:r>
+      <w:r>
+        <w:t xml:space="preserve"> Pierwsze okno deinstalatora programu </w:t>
+      </w:r>
+      <w:proofErr w:type="spellStart"/>
+      <w:r>
+        <w:t>eMiasto</w:t>
+      </w:r>
       <w:proofErr w:type="spellEnd"/>
     </w:p>
     <w:p>
       <w:pPr>
-        <w:jc w:val="center"/>
+        <w:pStyle w:val="Podpisyrysunkow"/>
       </w:pPr>
     </w:p>
     <w:p>
@@ -1219,6 +1955,7 @@
       </w:pPr>
       <w:bookmarkStart w:id="4" w:name="_Toc435972088"/>
       <w:r>
+        <w:lastRenderedPageBreak/>
         <w:t xml:space="preserve">Instrukcja użytkownika aplikacji </w:t>
       </w:r>
       <w:proofErr w:type="spellStart"/>
@@ -1228,7 +1965,530 @@
       <w:bookmarkEnd w:id="4"/>
       <w:proofErr w:type="spellEnd"/>
     </w:p>
-    <w:p/>
+    <w:p>
+      <w:pPr>
+        <w:pStyle w:val="Zawartosc"/>
+      </w:pPr>
+      <w:r>
+        <w:t>Do poprawnego działania programu, potrzebne jest aktywne połączenie internetowe.</w:t>
+      </w:r>
+    </w:p>
+    <w:p>
+      <w:pPr>
+        <w:pStyle w:val="Zawartosc"/>
+      </w:pPr>
+    </w:p>
+    <w:p>
+      <w:pPr>
+        <w:pStyle w:val="Zawartosc"/>
+      </w:pPr>
+      <w:r>
+        <w:t xml:space="preserve">Po uruchomieniu programu </w:t>
+      </w:r>
+      <w:proofErr w:type="spellStart"/>
+      <w:r>
+        <w:t>eMiasto</w:t>
+      </w:r>
+      <w:proofErr w:type="spellEnd"/>
+      <w:r>
+        <w:t>, użytkownikowi ukarze się okno główne programu, zawierające pustą listę punktów</w:t>
+      </w:r>
+      <w:r>
+        <w:t xml:space="preserve">, oraz 4 przyciski : </w:t>
+      </w:r>
+      <w:r>
+        <w:rPr>
+          <w:i/>
+        </w:rPr>
+        <w:t xml:space="preserve">Dodaj, Przelicz wysokość, Zapisz </w:t>
+      </w:r>
+      <w:r>
+        <w:t>i</w:t>
+      </w:r>
+      <w:r>
+        <w:rPr>
+          <w:i/>
+        </w:rPr>
+        <w:t xml:space="preserve"> Otwórz</w:t>
+      </w:r>
+      <w:r>
+        <w:t>.</w:t>
+      </w:r>
+      <w:r>
+        <w:t xml:space="preserve"> Ekran ten został przedstawiony poniżej, na rysunku 4.1.</w:t>
+      </w:r>
+    </w:p>
+    <w:p>
+      <w:pPr>
+        <w:pStyle w:val="Zawartosc"/>
+      </w:pPr>
+    </w:p>
+    <w:p>
+      <w:pPr>
+        <w:pStyle w:val="Podpisyrysunkow"/>
+      </w:pPr>
+      <w:r>
+        <w:rPr>
+          <w:noProof/>
+          <w:lang w:eastAsia="pl-PL"/>
+        </w:rPr>
+        <w:drawing>
+          <wp:inline distT="0" distB="0" distL="0" distR="0" wp14:anchorId="5779F291" wp14:editId="5C903E93">
+            <wp:extent cx="6645910" cy="4097655"/>
+            <wp:effectExtent l="0" t="0" r="2540" b="0"/>
+            <wp:docPr id="10" name="Obraz 10"/>
+            <wp:cNvGraphicFramePr>
+              <a:graphicFrameLocks xmlns:a="http://schemas.openxmlformats.org/drawingml/2006/main" noChangeAspect="1"/>
+            </wp:cNvGraphicFramePr>
+            <a:graphic xmlns:a="http://schemas.openxmlformats.org/drawingml/2006/main">
+              <a:graphicData uri="http://schemas.openxmlformats.org/drawingml/2006/picture">
+                <pic:pic xmlns:pic="http://schemas.openxmlformats.org/drawingml/2006/picture">
+                  <pic:nvPicPr>
+                    <pic:cNvPr id="1" name=""/>
+                    <pic:cNvPicPr/>
+                  </pic:nvPicPr>
+                  <pic:blipFill>
+                    <a:blip r:embed="rId22"/>
+                    <a:stretch>
+                      <a:fillRect/>
+                    </a:stretch>
+                  </pic:blipFill>
+                  <pic:spPr>
+                    <a:xfrm>
+                      <a:off x="0" y="0"/>
+                      <a:ext cx="6645910" cy="4097655"/>
+                    </a:xfrm>
+                    <a:prstGeom prst="rect">
+                      <a:avLst/>
+                    </a:prstGeom>
+                  </pic:spPr>
+                </pic:pic>
+              </a:graphicData>
+            </a:graphic>
+          </wp:inline>
+        </w:drawing>
+      </w:r>
+    </w:p>
+    <w:p>
+      <w:pPr>
+        <w:pStyle w:val="Podpisyrysunkow"/>
+      </w:pPr>
+      <w:r>
+        <w:t xml:space="preserve">Rys. 4.1 Graficzne przedstawienie okna głównego aplikacji </w:t>
+      </w:r>
+      <w:proofErr w:type="spellStart"/>
+      <w:r>
+        <w:t>eMiasto</w:t>
+      </w:r>
+      <w:proofErr w:type="spellEnd"/>
+    </w:p>
+    <w:p>
+      <w:pPr>
+        <w:pStyle w:val="Zawartosc"/>
+      </w:pPr>
+      <w:r>
+        <w:t xml:space="preserve">Proces dodawania nowego punktu, należy rozpocząć od kliknięcia w przycisk </w:t>
+      </w:r>
+      <w:r>
+        <w:rPr>
+          <w:i/>
+        </w:rPr>
+        <w:t>Dodaj</w:t>
+      </w:r>
+      <w:r>
+        <w:t>. Po wykonaniu tej czynności ukarze się dodatkowe okno przeglądarki, przedstawione na rysunku 4.2, w którym należy kliknąć interesujący użytkownika punkt, a następnie zamknąć okno.</w:t>
+      </w:r>
+    </w:p>
+    <w:p>
+      <w:pPr>
+        <w:pStyle w:val="Podpisyrysunkow"/>
+      </w:pPr>
+      <w:r>
+        <w:rPr>
+          <w:noProof/>
+          <w:lang w:eastAsia="pl-PL"/>
+        </w:rPr>
+        <w:lastRenderedPageBreak/>
+        <w:drawing>
+          <wp:inline distT="0" distB="0" distL="0" distR="0" wp14:anchorId="187A3A8D" wp14:editId="5B4082C4">
+            <wp:extent cx="6638925" cy="4219575"/>
+            <wp:effectExtent l="0" t="0" r="9525" b="9525"/>
+            <wp:docPr id="11" name="Obraz 11" descr="C:\Users\Marcin\Desktop\eMiastoDesktopScreens\Okno wskazania punktu.png"/>
+            <wp:cNvGraphicFramePr>
+              <a:graphicFrameLocks xmlns:a="http://schemas.openxmlformats.org/drawingml/2006/main" noChangeAspect="1"/>
+            </wp:cNvGraphicFramePr>
+            <a:graphic xmlns:a="http://schemas.openxmlformats.org/drawingml/2006/main">
+              <a:graphicData uri="http://schemas.openxmlformats.org/drawingml/2006/picture">
+                <pic:pic xmlns:pic="http://schemas.openxmlformats.org/drawingml/2006/picture">
+                  <pic:nvPicPr>
+                    <pic:cNvPr id="0" name="Picture 8" descr="C:\Users\Marcin\Desktop\eMiastoDesktopScreens\Okno wskazania punktu.png"/>
+                    <pic:cNvPicPr>
+                      <a:picLocks noChangeAspect="1" noChangeArrowheads="1"/>
+                    </pic:cNvPicPr>
+                  </pic:nvPicPr>
+                  <pic:blipFill>
+                    <a:blip r:embed="rId23">
+                      <a:extLst>
+                        <a:ext uri="{28A0092B-C50C-407E-A947-70E740481C1C}">
+                          <a14:useLocalDpi xmlns:a14="http://schemas.microsoft.com/office/drawing/2010/main" val="0"/>
+                        </a:ext>
+                      </a:extLst>
+                    </a:blip>
+                    <a:srcRect/>
+                    <a:stretch>
+                      <a:fillRect/>
+                    </a:stretch>
+                  </pic:blipFill>
+                  <pic:spPr bwMode="auto">
+                    <a:xfrm>
+                      <a:off x="0" y="0"/>
+                      <a:ext cx="6638925" cy="4219575"/>
+                    </a:xfrm>
+                    <a:prstGeom prst="rect">
+                      <a:avLst/>
+                    </a:prstGeom>
+                    <a:noFill/>
+                    <a:ln>
+                      <a:noFill/>
+                    </a:ln>
+                  </pic:spPr>
+                </pic:pic>
+              </a:graphicData>
+            </a:graphic>
+          </wp:inline>
+        </w:drawing>
+      </w:r>
+    </w:p>
+    <w:p>
+      <w:pPr>
+        <w:pStyle w:val="Podpisyrysunkow"/>
+      </w:pPr>
+      <w:r>
+        <w:t>Rys. 4.2 Okno przeglądarki z zaznaczonym punktem.</w:t>
+      </w:r>
+    </w:p>
+    <w:p>
+      <w:pPr>
+        <w:pStyle w:val="Zawartosc"/>
+      </w:pPr>
+      <w:r>
+        <w:t>Po zamknięciu tego okna, program powróci do okna głównego które powinno wyglądać jak na rysunku 4.3. Użytkownik powinien dopisać nazwę punktu, a następnie kontynuować dodawanie innych punktów. Widok ekranu z kilkoma dodanymi punktami przedstawia rysunek 4.4.</w:t>
+      </w:r>
+    </w:p>
+    <w:p>
+      <w:pPr>
+        <w:pStyle w:val="Podpisyrysunkow"/>
+      </w:pPr>
+      <w:r>
+        <w:rPr>
+          <w:noProof/>
+          <w:lang w:eastAsia="pl-PL"/>
+        </w:rPr>
+        <w:lastRenderedPageBreak/>
+        <w:drawing>
+          <wp:inline distT="0" distB="0" distL="0" distR="0" wp14:anchorId="0B46C279" wp14:editId="6F57EFC0">
+            <wp:extent cx="6645910" cy="4097655"/>
+            <wp:effectExtent l="0" t="0" r="2540" b="0"/>
+            <wp:docPr id="12" name="Obraz 12"/>
+            <wp:cNvGraphicFramePr>
+              <a:graphicFrameLocks xmlns:a="http://schemas.openxmlformats.org/drawingml/2006/main" noChangeAspect="1"/>
+            </wp:cNvGraphicFramePr>
+            <a:graphic xmlns:a="http://schemas.openxmlformats.org/drawingml/2006/main">
+              <a:graphicData uri="http://schemas.openxmlformats.org/drawingml/2006/picture">
+                <pic:pic xmlns:pic="http://schemas.openxmlformats.org/drawingml/2006/picture">
+                  <pic:nvPicPr>
+                    <pic:cNvPr id="1" name=""/>
+                    <pic:cNvPicPr/>
+                  </pic:nvPicPr>
+                  <pic:blipFill>
+                    <a:blip r:embed="rId24"/>
+                    <a:stretch>
+                      <a:fillRect/>
+                    </a:stretch>
+                  </pic:blipFill>
+                  <pic:spPr>
+                    <a:xfrm>
+                      <a:off x="0" y="0"/>
+                      <a:ext cx="6645910" cy="4097655"/>
+                    </a:xfrm>
+                    <a:prstGeom prst="rect">
+                      <a:avLst/>
+                    </a:prstGeom>
+                  </pic:spPr>
+                </pic:pic>
+              </a:graphicData>
+            </a:graphic>
+          </wp:inline>
+        </w:drawing>
+      </w:r>
+    </w:p>
+    <w:p>
+      <w:pPr>
+        <w:pStyle w:val="Podpisyrysunkow"/>
+      </w:pPr>
+      <w:r>
+        <w:t>Rys. 4.3 Widok okna głównego po dodaniu jednego punktu.</w:t>
+      </w:r>
+    </w:p>
+    <w:p>
+      <w:pPr>
+        <w:pStyle w:val="Podpisyrysunkow"/>
+      </w:pPr>
+      <w:r>
+        <w:rPr>
+          <w:noProof/>
+          <w:lang w:eastAsia="pl-PL"/>
+        </w:rPr>
+        <w:drawing>
+          <wp:inline distT="0" distB="0" distL="0" distR="0" wp14:anchorId="11664196" wp14:editId="173EDF52">
+            <wp:extent cx="6648450" cy="4095750"/>
+            <wp:effectExtent l="0" t="0" r="0" b="0"/>
+            <wp:docPr id="13" name="Obraz 13" descr="C:\Users\Marcin\Desktop\eMiastoDesktopScreens\Okno główne.png"/>
+            <wp:cNvGraphicFramePr>
+              <a:graphicFrameLocks xmlns:a="http://schemas.openxmlformats.org/drawingml/2006/main" noChangeAspect="1"/>
+            </wp:cNvGraphicFramePr>
+            <a:graphic xmlns:a="http://schemas.openxmlformats.org/drawingml/2006/main">
+              <a:graphicData uri="http://schemas.openxmlformats.org/drawingml/2006/picture">
+                <pic:pic xmlns:pic="http://schemas.openxmlformats.org/drawingml/2006/picture">
+                  <pic:nvPicPr>
+                    <pic:cNvPr id="0" name="Picture 9" descr="C:\Users\Marcin\Desktop\eMiastoDesktopScreens\Okno główne.png"/>
+                    <pic:cNvPicPr>
+                      <a:picLocks noChangeAspect="1" noChangeArrowheads="1"/>
+                    </pic:cNvPicPr>
+                  </pic:nvPicPr>
+                  <pic:blipFill>
+                    <a:blip r:embed="rId25">
+                      <a:extLst>
+                        <a:ext uri="{28A0092B-C50C-407E-A947-70E740481C1C}">
+                          <a14:useLocalDpi xmlns:a14="http://schemas.microsoft.com/office/drawing/2010/main" val="0"/>
+                        </a:ext>
+                      </a:extLst>
+                    </a:blip>
+                    <a:srcRect/>
+                    <a:stretch>
+                      <a:fillRect/>
+                    </a:stretch>
+                  </pic:blipFill>
+                  <pic:spPr bwMode="auto">
+                    <a:xfrm>
+                      <a:off x="0" y="0"/>
+                      <a:ext cx="6648450" cy="4095750"/>
+                    </a:xfrm>
+                    <a:prstGeom prst="rect">
+                      <a:avLst/>
+                    </a:prstGeom>
+                    <a:noFill/>
+                    <a:ln>
+                      <a:noFill/>
+                    </a:ln>
+                  </pic:spPr>
+                </pic:pic>
+              </a:graphicData>
+            </a:graphic>
+          </wp:inline>
+        </w:drawing>
+      </w:r>
+    </w:p>
+    <w:p>
+      <w:pPr>
+        <w:pStyle w:val="Podpisyrysunkow"/>
+      </w:pPr>
+      <w:r>
+        <w:t>Rys.4.4 Widok okna głównego z dodanymi kilkoma punktami.</w:t>
+      </w:r>
+    </w:p>
+    <w:p>
+      <w:pPr>
+        <w:pStyle w:val="Zawartosc"/>
+      </w:pPr>
+      <w:r>
+        <w:lastRenderedPageBreak/>
+        <w:t xml:space="preserve">Po dodaniu wszystkich interesujących punktów. Należy zapisać plik poprzez kliknięcie przycisku </w:t>
+      </w:r>
+      <w:r>
+        <w:rPr>
+          <w:i/>
+        </w:rPr>
+        <w:t>Zapisz</w:t>
+      </w:r>
+      <w:r>
+        <w:t>, oraz podaniu nazwy pliku w oknu dialogowym które przedstawiono na rysunku 4.5.</w:t>
+      </w:r>
+    </w:p>
+    <w:p>
+      <w:pPr>
+        <w:pStyle w:val="Podpisyrysunkow"/>
+      </w:pPr>
+      <w:r>
+        <w:rPr>
+          <w:noProof/>
+          <w:lang w:eastAsia="pl-PL"/>
+        </w:rPr>
+        <w:drawing>
+          <wp:inline distT="0" distB="0" distL="0" distR="0" wp14:anchorId="5495BF84" wp14:editId="0D1BD5CA">
+            <wp:extent cx="6638925" cy="3733800"/>
+            <wp:effectExtent l="0" t="0" r="9525" b="0"/>
+            <wp:docPr id="14" name="Obraz 14" descr="C:\Users\Marcin\Desktop\eMiastoDesktopScreens\Okno zapisu.png"/>
+            <wp:cNvGraphicFramePr>
+              <a:graphicFrameLocks xmlns:a="http://schemas.openxmlformats.org/drawingml/2006/main" noChangeAspect="1"/>
+            </wp:cNvGraphicFramePr>
+            <a:graphic xmlns:a="http://schemas.openxmlformats.org/drawingml/2006/main">
+              <a:graphicData uri="http://schemas.openxmlformats.org/drawingml/2006/picture">
+                <pic:pic xmlns:pic="http://schemas.openxmlformats.org/drawingml/2006/picture">
+                  <pic:nvPicPr>
+                    <pic:cNvPr id="0" name="Picture 10" descr="C:\Users\Marcin\Desktop\eMiastoDesktopScreens\Okno zapisu.png"/>
+                    <pic:cNvPicPr>
+                      <a:picLocks noChangeAspect="1" noChangeArrowheads="1"/>
+                    </pic:cNvPicPr>
+                  </pic:nvPicPr>
+                  <pic:blipFill>
+                    <a:blip r:embed="rId26">
+                      <a:extLst>
+                        <a:ext uri="{28A0092B-C50C-407E-A947-70E740481C1C}">
+                          <a14:useLocalDpi xmlns:a14="http://schemas.microsoft.com/office/drawing/2010/main" val="0"/>
+                        </a:ext>
+                      </a:extLst>
+                    </a:blip>
+                    <a:srcRect/>
+                    <a:stretch>
+                      <a:fillRect/>
+                    </a:stretch>
+                  </pic:blipFill>
+                  <pic:spPr bwMode="auto">
+                    <a:xfrm>
+                      <a:off x="0" y="0"/>
+                      <a:ext cx="6638925" cy="3733800"/>
+                    </a:xfrm>
+                    <a:prstGeom prst="rect">
+                      <a:avLst/>
+                    </a:prstGeom>
+                    <a:noFill/>
+                    <a:ln>
+                      <a:noFill/>
+                    </a:ln>
+                  </pic:spPr>
+                </pic:pic>
+              </a:graphicData>
+            </a:graphic>
+          </wp:inline>
+        </w:drawing>
+      </w:r>
+    </w:p>
+    <w:p>
+      <w:pPr>
+        <w:pStyle w:val="Podpisyrysunkow"/>
+      </w:pPr>
+      <w:r>
+        <w:t>Rys. 4.5 Okno zapisu pliku z punktami.</w:t>
+      </w:r>
+    </w:p>
+    <w:p>
+      <w:pPr>
+        <w:pStyle w:val="Zawartosc"/>
+      </w:pPr>
+      <w:r>
+        <w:t xml:space="preserve">Istnieje możliwość wczytania listy punktów z pliku, poprzez kliknięcie przycisku </w:t>
+      </w:r>
+      <w:r>
+        <w:rPr>
+          <w:i/>
+        </w:rPr>
+        <w:t>Otwórz</w:t>
+      </w:r>
+      <w:r>
+        <w:t>, a następnie wskazanie pliku z listą punktów. Okno umożliwiające wskazanie pliku z punktami przedstawiono na rysunku 4.6.</w:t>
+      </w:r>
+    </w:p>
+    <w:p>
+      <w:pPr>
+        <w:pStyle w:val="Podpisyrysunkow"/>
+      </w:pPr>
+      <w:r>
+        <w:rPr>
+          <w:noProof/>
+          <w:lang w:eastAsia="pl-PL"/>
+        </w:rPr>
+        <w:drawing>
+          <wp:inline distT="0" distB="0" distL="0" distR="0" wp14:anchorId="6A238CC6" wp14:editId="4A1220F0">
+            <wp:extent cx="6638925" cy="3733800"/>
+            <wp:effectExtent l="0" t="0" r="9525" b="0"/>
+            <wp:docPr id="15" name="Obraz 15" descr="C:\Users\Marcin\Desktop\eMiastoDesktopScreens\Okno otwierania.png"/>
+            <wp:cNvGraphicFramePr>
+              <a:graphicFrameLocks xmlns:a="http://schemas.openxmlformats.org/drawingml/2006/main" noChangeAspect="1"/>
+            </wp:cNvGraphicFramePr>
+            <a:graphic xmlns:a="http://schemas.openxmlformats.org/drawingml/2006/main">
+              <a:graphicData uri="http://schemas.openxmlformats.org/drawingml/2006/picture">
+                <pic:pic xmlns:pic="http://schemas.openxmlformats.org/drawingml/2006/picture">
+                  <pic:nvPicPr>
+                    <pic:cNvPr id="0" name="Picture 11" descr="C:\Users\Marcin\Desktop\eMiastoDesktopScreens\Okno otwierania.png"/>
+                    <pic:cNvPicPr>
+                      <a:picLocks noChangeAspect="1" noChangeArrowheads="1"/>
+                    </pic:cNvPicPr>
+                  </pic:nvPicPr>
+                  <pic:blipFill>
+                    <a:blip r:embed="rId27">
+                      <a:extLst>
+                        <a:ext uri="{28A0092B-C50C-407E-A947-70E740481C1C}">
+                          <a14:useLocalDpi xmlns:a14="http://schemas.microsoft.com/office/drawing/2010/main" val="0"/>
+                        </a:ext>
+                      </a:extLst>
+                    </a:blip>
+                    <a:srcRect/>
+                    <a:stretch>
+                      <a:fillRect/>
+                    </a:stretch>
+                  </pic:blipFill>
+                  <pic:spPr bwMode="auto">
+                    <a:xfrm>
+                      <a:off x="0" y="0"/>
+                      <a:ext cx="6638925" cy="3733800"/>
+                    </a:xfrm>
+                    <a:prstGeom prst="rect">
+                      <a:avLst/>
+                    </a:prstGeom>
+                    <a:noFill/>
+                    <a:ln>
+                      <a:noFill/>
+                    </a:ln>
+                  </pic:spPr>
+                </pic:pic>
+              </a:graphicData>
+            </a:graphic>
+          </wp:inline>
+        </w:drawing>
+      </w:r>
+    </w:p>
+    <w:p>
+      <w:pPr>
+        <w:pStyle w:val="Podpisyrysunkow"/>
+      </w:pPr>
+      <w:r>
+        <w:t>Rys.4.6 Rysunek przedstawia okno umożliwiające wczytanie listy punktów z pliku</w:t>
+      </w:r>
+    </w:p>
+    <w:p>
+      <w:pPr>
+        <w:pStyle w:val="Zawartosc"/>
+      </w:pPr>
+      <w:r>
+        <w:lastRenderedPageBreak/>
+        <w:t xml:space="preserve">Przycisk </w:t>
+      </w:r>
+      <w:r>
+        <w:rPr>
+          <w:i/>
+        </w:rPr>
+        <w:t>Przelicz wysokość</w:t>
+      </w:r>
+      <w:r>
+        <w:t>, służy do uzyskania wysokości dla wszystkich dodanych do listy punktów. Program powinien przeliczyć wysokość w momencie dodawania punktu, jednak jeśli z jakiegoś powodu się tak nie stanie. Przycisk umożliwia ręczne wymuszenie ponownego przeliczenia wysokości.</w:t>
+      </w:r>
+    </w:p>
+    <w:p>
+      <w:pPr>
+        <w:pStyle w:val="Zawartosc"/>
+      </w:pPr>
+    </w:p>
     <w:p>
       <w:pPr>
         <w:pStyle w:val="Nagwek1"/>
@@ -2170,14 +3430,8 @@
 </w:document>
 </file>
 
-<file path=word/commentsExtended.xml><?xml version="1.0" encoding="utf-8"?>
-<w15:commentsEx xmlns:wpc="http://schemas.microsoft.com/office/word/2010/wordprocessingCanvas" xmlns:mc="http://schemas.openxmlformats.org/markup-compatibility/2006" xmlns:o="urn:schemas-microsoft-com:office:office" xmlns:r="http://schemas.openxmlformats.org/officeDocument/2006/relationships" xmlns:m="http://schemas.openxmlformats.org/officeDocument/2006/math" xmlns:v="urn:schemas-microsoft-com:vml" xmlns:wp14="http://schemas.microsoft.com/office/word/2010/wordprocessingDrawing" xmlns:wp="http://schemas.openxmlformats.org/drawingml/2006/wordprocessingDrawing" xmlns:w10="urn:schemas-microsoft-com:office:word" xmlns:w="http://schemas.openxmlformats.org/wordprocessingml/2006/main" xmlns:w14="http://schemas.microsoft.com/office/word/2010/wordml" xmlns:w15="http://schemas.microsoft.com/office/word/2012/wordml" xmlns:wpg="http://schemas.microsoft.com/office/word/2010/wordprocessingGroup" xmlns:wpi="http://schemas.microsoft.com/office/word/2010/wordprocessingInk" xmlns:wne="http://schemas.microsoft.com/office/word/2006/wordml" xmlns:wps="http://schemas.microsoft.com/office/word/2010/wordprocessingShape" mc:Ignorable="w14 w15 wp14">
-  <w15:commentEx w15:paraId="5AFD53A6" w15:done="0"/>
-</w15:commentsEx>
-</file>
-
 <file path=word/endnotes.xml><?xml version="1.0" encoding="utf-8"?>
-<w:endnotes xmlns:wpc="http://schemas.microsoft.com/office/word/2010/wordprocessingCanvas" xmlns:mc="http://schemas.openxmlformats.org/markup-compatibility/2006" xmlns:o="urn:schemas-microsoft-com:office:office" xmlns:r="http://schemas.openxmlformats.org/officeDocument/2006/relationships" xmlns:m="http://schemas.openxmlformats.org/officeDocument/2006/math" xmlns:v="urn:schemas-microsoft-com:vml" xmlns:wp14="http://schemas.microsoft.com/office/word/2010/wordprocessingDrawing" xmlns:wp="http://schemas.openxmlformats.org/drawingml/2006/wordprocessingDrawing" xmlns:w10="urn:schemas-microsoft-com:office:word" xmlns:w="http://schemas.openxmlformats.org/wordprocessingml/2006/main" xmlns:w14="http://schemas.microsoft.com/office/word/2010/wordml" xmlns:wpg="http://schemas.microsoft.com/office/word/2010/wordprocessingGroup" xmlns:wpi="http://schemas.microsoft.com/office/word/2010/wordprocessingInk" xmlns:wne="http://schemas.microsoft.com/office/word/2006/wordml" xmlns:wps="http://schemas.microsoft.com/office/word/2010/wordprocessingShape" mc:Ignorable="w14 wp14">
+<w:endnotes xmlns:wpc="http://schemas.microsoft.com/office/word/2010/wordprocessingCanvas" xmlns:mc="http://schemas.openxmlformats.org/markup-compatibility/2006" xmlns:o="urn:schemas-microsoft-com:office:office" xmlns:r="http://schemas.openxmlformats.org/officeDocument/2006/relationships" xmlns:m="http://schemas.openxmlformats.org/officeDocument/2006/math" xmlns:v="urn:schemas-microsoft-com:vml" xmlns:wp14="http://schemas.microsoft.com/office/word/2010/wordprocessingDrawing" xmlns:wp="http://schemas.openxmlformats.org/drawingml/2006/wordprocessingDrawing" xmlns:w10="urn:schemas-microsoft-com:office:word" xmlns:w="http://schemas.openxmlformats.org/wordprocessingml/2006/main" xmlns:w14="http://schemas.microsoft.com/office/word/2010/wordml" xmlns:w15="http://schemas.microsoft.com/office/word/2012/wordml" xmlns:wpg="http://schemas.microsoft.com/office/word/2010/wordprocessingGroup" xmlns:wpi="http://schemas.microsoft.com/office/word/2010/wordprocessingInk" xmlns:wne="http://schemas.microsoft.com/office/word/2006/wordml" xmlns:wps="http://schemas.microsoft.com/office/word/2010/wordprocessingShape" mc:Ignorable="w14 w15 wp14">
   <w:endnote w:type="separator" w:id="-1">
     <w:p>
       <w:pPr>
@@ -2209,7 +3463,7 @@
 </file>
 
 <file path=word/footer1.xml><?xml version="1.0" encoding="utf-8"?>
-<w:ftr xmlns:wpc="http://schemas.microsoft.com/office/word/2010/wordprocessingCanvas" xmlns:mc="http://schemas.openxmlformats.org/markup-compatibility/2006" xmlns:o="urn:schemas-microsoft-com:office:office" xmlns:r="http://schemas.openxmlformats.org/officeDocument/2006/relationships" xmlns:m="http://schemas.openxmlformats.org/officeDocument/2006/math" xmlns:v="urn:schemas-microsoft-com:vml" xmlns:wp14="http://schemas.microsoft.com/office/word/2010/wordprocessingDrawing" xmlns:wp="http://schemas.openxmlformats.org/drawingml/2006/wordprocessingDrawing" xmlns:w10="urn:schemas-microsoft-com:office:word" xmlns:w="http://schemas.openxmlformats.org/wordprocessingml/2006/main" xmlns:w14="http://schemas.microsoft.com/office/word/2010/wordml" xmlns:wpg="http://schemas.microsoft.com/office/word/2010/wordprocessingGroup" xmlns:wpi="http://schemas.microsoft.com/office/word/2010/wordprocessingInk" xmlns:wne="http://schemas.microsoft.com/office/word/2006/wordml" xmlns:wps="http://schemas.microsoft.com/office/word/2010/wordprocessingShape" mc:Ignorable="w14 wp14">
+<w:ftr xmlns:wpc="http://schemas.microsoft.com/office/word/2010/wordprocessingCanvas" xmlns:mc="http://schemas.openxmlformats.org/markup-compatibility/2006" xmlns:o="urn:schemas-microsoft-com:office:office" xmlns:r="http://schemas.openxmlformats.org/officeDocument/2006/relationships" xmlns:m="http://schemas.openxmlformats.org/officeDocument/2006/math" xmlns:v="urn:schemas-microsoft-com:vml" xmlns:wp14="http://schemas.microsoft.com/office/word/2010/wordprocessingDrawing" xmlns:wp="http://schemas.openxmlformats.org/drawingml/2006/wordprocessingDrawing" xmlns:w10="urn:schemas-microsoft-com:office:word" xmlns:w="http://schemas.openxmlformats.org/wordprocessingml/2006/main" xmlns:w14="http://schemas.microsoft.com/office/word/2010/wordml" xmlns:w15="http://schemas.microsoft.com/office/word/2012/wordml" xmlns:wpg="http://schemas.microsoft.com/office/word/2010/wordprocessingGroup" xmlns:wpi="http://schemas.microsoft.com/office/word/2010/wordprocessingInk" xmlns:wne="http://schemas.microsoft.com/office/word/2006/wordml" xmlns:wps="http://schemas.microsoft.com/office/word/2010/wordprocessingShape" mc:Ignorable="w14 w15 wp14">
   <w:sdt>
     <w:sdtPr>
       <w:id w:val="-762386628"/>
@@ -2218,6 +3472,7 @@
         <w:docPartUnique/>
       </w:docPartObj>
     </w:sdtPr>
+    <w:sdtEndPr/>
     <w:sdtContent>
       <w:p>
         <w:pPr>
@@ -2237,7 +3492,7 @@
           <w:rPr>
             <w:noProof/>
           </w:rPr>
-          <w:t>2</w:t>
+          <w:t>5</w:t>
         </w:r>
         <w:r>
           <w:fldChar w:fldCharType="end"/>
@@ -2254,7 +3509,7 @@
 </file>
 
 <file path=word/footnotes.xml><?xml version="1.0" encoding="utf-8"?>
-<w:footnotes xmlns:wpc="http://schemas.microsoft.com/office/word/2010/wordprocessingCanvas" xmlns:mc="http://schemas.openxmlformats.org/markup-compatibility/2006" xmlns:o="urn:schemas-microsoft-com:office:office" xmlns:r="http://schemas.openxmlformats.org/officeDocument/2006/relationships" xmlns:m="http://schemas.openxmlformats.org/officeDocument/2006/math" xmlns:v="urn:schemas-microsoft-com:vml" xmlns:wp14="http://schemas.microsoft.com/office/word/2010/wordprocessingDrawing" xmlns:wp="http://schemas.openxmlformats.org/drawingml/2006/wordprocessingDrawing" xmlns:w10="urn:schemas-microsoft-com:office:word" xmlns:w="http://schemas.openxmlformats.org/wordprocessingml/2006/main" xmlns:w14="http://schemas.microsoft.com/office/word/2010/wordml" xmlns:wpg="http://schemas.microsoft.com/office/word/2010/wordprocessingGroup" xmlns:wpi="http://schemas.microsoft.com/office/word/2010/wordprocessingInk" xmlns:wne="http://schemas.microsoft.com/office/word/2006/wordml" xmlns:wps="http://schemas.microsoft.com/office/word/2010/wordprocessingShape" mc:Ignorable="w14 wp14">
+<w:footnotes xmlns:wpc="http://schemas.microsoft.com/office/word/2010/wordprocessingCanvas" xmlns:mc="http://schemas.openxmlformats.org/markup-compatibility/2006" xmlns:o="urn:schemas-microsoft-com:office:office" xmlns:r="http://schemas.openxmlformats.org/officeDocument/2006/relationships" xmlns:m="http://schemas.openxmlformats.org/officeDocument/2006/math" xmlns:v="urn:schemas-microsoft-com:vml" xmlns:wp14="http://schemas.microsoft.com/office/word/2010/wordprocessingDrawing" xmlns:wp="http://schemas.openxmlformats.org/drawingml/2006/wordprocessingDrawing" xmlns:w10="urn:schemas-microsoft-com:office:word" xmlns:w="http://schemas.openxmlformats.org/wordprocessingml/2006/main" xmlns:w14="http://schemas.microsoft.com/office/word/2010/wordml" xmlns:w15="http://schemas.microsoft.com/office/word/2012/wordml" xmlns:wpg="http://schemas.microsoft.com/office/word/2010/wordprocessingGroup" xmlns:wpi="http://schemas.microsoft.com/office/word/2010/wordprocessingInk" xmlns:wne="http://schemas.microsoft.com/office/word/2006/wordml" xmlns:wps="http://schemas.microsoft.com/office/word/2010/wordprocessingShape" mc:Ignorable="w14 w15 wp14">
   <w:footnote w:type="separator" w:id="-1">
     <w:p>
       <w:pPr>
@@ -2286,7 +3541,7 @@
 </file>
 
 <file path=word/header1.xml><?xml version="1.0" encoding="utf-8"?>
-<w:hdr xmlns:wpc="http://schemas.microsoft.com/office/word/2010/wordprocessingCanvas" xmlns:mc="http://schemas.openxmlformats.org/markup-compatibility/2006" xmlns:o="urn:schemas-microsoft-com:office:office" xmlns:r="http://schemas.openxmlformats.org/officeDocument/2006/relationships" xmlns:m="http://schemas.openxmlformats.org/officeDocument/2006/math" xmlns:v="urn:schemas-microsoft-com:vml" xmlns:wp14="http://schemas.microsoft.com/office/word/2010/wordprocessingDrawing" xmlns:wp="http://schemas.openxmlformats.org/drawingml/2006/wordprocessingDrawing" xmlns:w10="urn:schemas-microsoft-com:office:word" xmlns:w="http://schemas.openxmlformats.org/wordprocessingml/2006/main" xmlns:w14="http://schemas.microsoft.com/office/word/2010/wordml" xmlns:wpg="http://schemas.microsoft.com/office/word/2010/wordprocessingGroup" xmlns:wpi="http://schemas.microsoft.com/office/word/2010/wordprocessingInk" xmlns:wne="http://schemas.microsoft.com/office/word/2006/wordml" xmlns:wps="http://schemas.microsoft.com/office/word/2010/wordprocessingShape" mc:Ignorable="w14 wp14">
+<w:hdr xmlns:wpc="http://schemas.microsoft.com/office/word/2010/wordprocessingCanvas" xmlns:mc="http://schemas.openxmlformats.org/markup-compatibility/2006" xmlns:o="urn:schemas-microsoft-com:office:office" xmlns:r="http://schemas.openxmlformats.org/officeDocument/2006/relationships" xmlns:m="http://schemas.openxmlformats.org/officeDocument/2006/math" xmlns:v="urn:schemas-microsoft-com:vml" xmlns:wp14="http://schemas.microsoft.com/office/word/2010/wordprocessingDrawing" xmlns:wp="http://schemas.openxmlformats.org/drawingml/2006/wordprocessingDrawing" xmlns:w10="urn:schemas-microsoft-com:office:word" xmlns:w="http://schemas.openxmlformats.org/wordprocessingml/2006/main" xmlns:w14="http://schemas.microsoft.com/office/word/2010/wordml" xmlns:w15="http://schemas.microsoft.com/office/word/2012/wordml" xmlns:wpg="http://schemas.microsoft.com/office/word/2010/wordprocessingGroup" xmlns:wpi="http://schemas.microsoft.com/office/word/2010/wordprocessingInk" xmlns:wne="http://schemas.microsoft.com/office/word/2006/wordml" xmlns:wps="http://schemas.microsoft.com/office/word/2010/wordprocessingShape" mc:Ignorable="w14 w15 wp14">
   <w:tbl>
     <w:tblPr>
       <w:tblW w:w="0" w:type="auto"/>
@@ -2343,8 +3598,8 @@
 </file>
 
 <file path=word/numbering.xml><?xml version="1.0" encoding="utf-8"?>
-<w:numbering xmlns:wpc="http://schemas.microsoft.com/office/word/2010/wordprocessingCanvas" xmlns:mc="http://schemas.openxmlformats.org/markup-compatibility/2006" xmlns:o="urn:schemas-microsoft-com:office:office" xmlns:r="http://schemas.openxmlformats.org/officeDocument/2006/relationships" xmlns:m="http://schemas.openxmlformats.org/officeDocument/2006/math" xmlns:v="urn:schemas-microsoft-com:vml" xmlns:wp14="http://schemas.microsoft.com/office/word/2010/wordprocessingDrawing" xmlns:wp="http://schemas.openxmlformats.org/drawingml/2006/wordprocessingDrawing" xmlns:w10="urn:schemas-microsoft-com:office:word" xmlns:w="http://schemas.openxmlformats.org/wordprocessingml/2006/main" xmlns:w14="http://schemas.microsoft.com/office/word/2010/wordml" xmlns:wpg="http://schemas.microsoft.com/office/word/2010/wordprocessingGroup" xmlns:wpi="http://schemas.microsoft.com/office/word/2010/wordprocessingInk" xmlns:wne="http://schemas.microsoft.com/office/word/2006/wordml" xmlns:wps="http://schemas.microsoft.com/office/word/2010/wordprocessingShape" mc:Ignorable="w14 wp14">
-  <w:abstractNum w:abstractNumId="0">
+<w:numbering xmlns:wpc="http://schemas.microsoft.com/office/word/2010/wordprocessingCanvas" xmlns:mc="http://schemas.openxmlformats.org/markup-compatibility/2006" xmlns:o="urn:schemas-microsoft-com:office:office" xmlns:r="http://schemas.openxmlformats.org/officeDocument/2006/relationships" xmlns:m="http://schemas.openxmlformats.org/officeDocument/2006/math" xmlns:v="urn:schemas-microsoft-com:vml" xmlns:wp14="http://schemas.microsoft.com/office/word/2010/wordprocessingDrawing" xmlns:wp="http://schemas.openxmlformats.org/drawingml/2006/wordprocessingDrawing" xmlns:w10="urn:schemas-microsoft-com:office:word" xmlns:w="http://schemas.openxmlformats.org/wordprocessingml/2006/main" xmlns:w14="http://schemas.microsoft.com/office/word/2010/wordml" xmlns:w15="http://schemas.microsoft.com/office/word/2012/wordml" xmlns:wpg="http://schemas.microsoft.com/office/word/2010/wordprocessingGroup" xmlns:wpi="http://schemas.microsoft.com/office/word/2010/wordprocessingInk" xmlns:wne="http://schemas.microsoft.com/office/word/2006/wordml" xmlns:wps="http://schemas.microsoft.com/office/word/2010/wordprocessingShape" mc:Ignorable="w14 w15 wp14">
+  <w:abstractNum w:abstractNumId="0" w15:restartNumberingAfterBreak="0">
     <w:nsid w:val="03CA1BF1"/>
     <w:multiLevelType w:val="hybridMultilevel"/>
     <w:tmpl w:val="304650EC"/>
@@ -2430,7 +3685,7 @@
       </w:pPr>
     </w:lvl>
   </w:abstractNum>
-  <w:abstractNum w:abstractNumId="1">
+  <w:abstractNum w:abstractNumId="1" w15:restartNumberingAfterBreak="0">
     <w:nsid w:val="07847CBC"/>
     <w:multiLevelType w:val="multilevel"/>
     <w:tmpl w:val="D1E4AB4C"/>
@@ -2519,7 +3774,7 @@
       </w:pPr>
     </w:lvl>
   </w:abstractNum>
-  <w:abstractNum w:abstractNumId="2">
+  <w:abstractNum w:abstractNumId="2" w15:restartNumberingAfterBreak="0">
     <w:nsid w:val="086672A5"/>
     <w:multiLevelType w:val="multilevel"/>
     <w:tmpl w:val="721295FA"/>
@@ -2633,7 +3888,7 @@
       </w:rPr>
     </w:lvl>
   </w:abstractNum>
-  <w:abstractNum w:abstractNumId="3">
+  <w:abstractNum w:abstractNumId="3" w15:restartNumberingAfterBreak="0">
     <w:nsid w:val="08D03EE7"/>
     <w:multiLevelType w:val="multilevel"/>
     <w:tmpl w:val="1E5ADDEC"/>
@@ -2725,7 +3980,7 @@
       </w:pPr>
     </w:lvl>
   </w:abstractNum>
-  <w:abstractNum w:abstractNumId="4">
+  <w:abstractNum w:abstractNumId="4" w15:restartNumberingAfterBreak="0">
     <w:nsid w:val="11FD3C4C"/>
     <w:multiLevelType w:val="hybridMultilevel"/>
     <w:tmpl w:val="B322D62E"/>
@@ -2814,7 +4069,7 @@
       </w:pPr>
     </w:lvl>
   </w:abstractNum>
-  <w:abstractNum w:abstractNumId="5">
+  <w:abstractNum w:abstractNumId="5" w15:restartNumberingAfterBreak="0">
     <w:nsid w:val="142C18AD"/>
     <w:multiLevelType w:val="hybridMultilevel"/>
     <w:tmpl w:val="C2C46282"/>
@@ -2903,7 +4158,7 @@
       </w:pPr>
     </w:lvl>
   </w:abstractNum>
-  <w:abstractNum w:abstractNumId="6">
+  <w:abstractNum w:abstractNumId="6" w15:restartNumberingAfterBreak="0">
     <w:nsid w:val="14CF048B"/>
     <w:multiLevelType w:val="hybridMultilevel"/>
     <w:tmpl w:val="FACAD068"/>
@@ -2992,7 +4247,7 @@
       </w:pPr>
     </w:lvl>
   </w:abstractNum>
-  <w:abstractNum w:abstractNumId="7">
+  <w:abstractNum w:abstractNumId="7" w15:restartNumberingAfterBreak="0">
     <w:nsid w:val="15FC2B47"/>
     <w:multiLevelType w:val="hybridMultilevel"/>
     <w:tmpl w:val="1C4291B4"/>
@@ -3081,7 +4336,7 @@
       </w:pPr>
     </w:lvl>
   </w:abstractNum>
-  <w:abstractNum w:abstractNumId="8">
+  <w:abstractNum w:abstractNumId="8" w15:restartNumberingAfterBreak="0">
     <w:nsid w:val="214B7D42"/>
     <w:multiLevelType w:val="hybridMultilevel"/>
     <w:tmpl w:val="B0402C72"/>
@@ -3170,7 +4425,7 @@
       </w:pPr>
     </w:lvl>
   </w:abstractNum>
-  <w:abstractNum w:abstractNumId="9">
+  <w:abstractNum w:abstractNumId="9" w15:restartNumberingAfterBreak="0">
     <w:nsid w:val="21A1488B"/>
     <w:multiLevelType w:val="multilevel"/>
     <w:tmpl w:val="69904FB4"/>
@@ -3259,7 +4514,7 @@
       </w:pPr>
     </w:lvl>
   </w:abstractNum>
-  <w:abstractNum w:abstractNumId="10">
+  <w:abstractNum w:abstractNumId="10" w15:restartNumberingAfterBreak="0">
     <w:nsid w:val="24894C89"/>
     <w:multiLevelType w:val="hybridMultilevel"/>
     <w:tmpl w:val="F75E5946"/>
@@ -3348,7 +4603,7 @@
       </w:pPr>
     </w:lvl>
   </w:abstractNum>
-  <w:abstractNum w:abstractNumId="11">
+  <w:abstractNum w:abstractNumId="11" w15:restartNumberingAfterBreak="0">
     <w:nsid w:val="24BF70D3"/>
     <w:multiLevelType w:val="hybridMultilevel"/>
     <w:tmpl w:val="658AC3B6"/>
@@ -3438,7 +4693,7 @@
       </w:pPr>
     </w:lvl>
   </w:abstractNum>
-  <w:abstractNum w:abstractNumId="12">
+  <w:abstractNum w:abstractNumId="12" w15:restartNumberingAfterBreak="0">
     <w:nsid w:val="254B5C3A"/>
     <w:multiLevelType w:val="hybridMultilevel"/>
     <w:tmpl w:val="66E24DA0"/>
@@ -3527,7 +4782,7 @@
       </w:pPr>
     </w:lvl>
   </w:abstractNum>
-  <w:abstractNum w:abstractNumId="13">
+  <w:abstractNum w:abstractNumId="13" w15:restartNumberingAfterBreak="0">
     <w:nsid w:val="25D22173"/>
     <w:multiLevelType w:val="multilevel"/>
     <w:tmpl w:val="0D200424"/>
@@ -3616,7 +4871,7 @@
       </w:pPr>
     </w:lvl>
   </w:abstractNum>
-  <w:abstractNum w:abstractNumId="14">
+  <w:abstractNum w:abstractNumId="14" w15:restartNumberingAfterBreak="0">
     <w:nsid w:val="2C0A2CC4"/>
     <w:multiLevelType w:val="hybridMultilevel"/>
     <w:tmpl w:val="3318A704"/>
@@ -3705,7 +4960,7 @@
       </w:pPr>
     </w:lvl>
   </w:abstractNum>
-  <w:abstractNum w:abstractNumId="15">
+  <w:abstractNum w:abstractNumId="15" w15:restartNumberingAfterBreak="0">
     <w:nsid w:val="38195F84"/>
     <w:multiLevelType w:val="hybridMultilevel"/>
     <w:tmpl w:val="3078ED96"/>
@@ -3818,7 +5073,7 @@
       </w:rPr>
     </w:lvl>
   </w:abstractNum>
-  <w:abstractNum w:abstractNumId="16">
+  <w:abstractNum w:abstractNumId="16" w15:restartNumberingAfterBreak="0">
     <w:nsid w:val="3F2368F1"/>
     <w:multiLevelType w:val="hybridMultilevel"/>
     <w:tmpl w:val="4CC0D1F2"/>
@@ -3904,7 +5159,7 @@
       </w:pPr>
     </w:lvl>
   </w:abstractNum>
-  <w:abstractNum w:abstractNumId="17">
+  <w:abstractNum w:abstractNumId="17" w15:restartNumberingAfterBreak="0">
     <w:nsid w:val="40A12539"/>
     <w:multiLevelType w:val="hybridMultilevel"/>
     <w:tmpl w:val="A52C1316"/>
@@ -3993,7 +5248,7 @@
       </w:pPr>
     </w:lvl>
   </w:abstractNum>
-  <w:abstractNum w:abstractNumId="18">
+  <w:abstractNum w:abstractNumId="18" w15:restartNumberingAfterBreak="0">
     <w:nsid w:val="46AF7765"/>
     <w:multiLevelType w:val="hybridMultilevel"/>
     <w:tmpl w:val="5202AA7A"/>
@@ -4079,7 +5334,7 @@
       </w:pPr>
     </w:lvl>
   </w:abstractNum>
-  <w:abstractNum w:abstractNumId="19">
+  <w:abstractNum w:abstractNumId="19" w15:restartNumberingAfterBreak="0">
     <w:nsid w:val="4B746254"/>
     <w:multiLevelType w:val="hybridMultilevel"/>
     <w:tmpl w:val="3318A704"/>
@@ -4168,7 +5423,7 @@
       </w:pPr>
     </w:lvl>
   </w:abstractNum>
-  <w:abstractNum w:abstractNumId="20">
+  <w:abstractNum w:abstractNumId="20" w15:restartNumberingAfterBreak="0">
     <w:nsid w:val="4D767595"/>
     <w:multiLevelType w:val="hybridMultilevel"/>
     <w:tmpl w:val="1C4291B4"/>
@@ -4257,7 +5512,7 @@
       </w:pPr>
     </w:lvl>
   </w:abstractNum>
-  <w:abstractNum w:abstractNumId="21">
+  <w:abstractNum w:abstractNumId="21" w15:restartNumberingAfterBreak="0">
     <w:nsid w:val="501927A9"/>
     <w:multiLevelType w:val="hybridMultilevel"/>
     <w:tmpl w:val="8D543532"/>
@@ -4346,7 +5601,7 @@
       </w:pPr>
     </w:lvl>
   </w:abstractNum>
-  <w:abstractNum w:abstractNumId="22">
+  <w:abstractNum w:abstractNumId="22" w15:restartNumberingAfterBreak="0">
     <w:nsid w:val="53DA2A85"/>
     <w:multiLevelType w:val="hybridMultilevel"/>
     <w:tmpl w:val="61CE8B34"/>
@@ -4435,7 +5690,7 @@
       </w:pPr>
     </w:lvl>
   </w:abstractNum>
-  <w:abstractNum w:abstractNumId="23">
+  <w:abstractNum w:abstractNumId="23" w15:restartNumberingAfterBreak="0">
     <w:nsid w:val="597108C2"/>
     <w:multiLevelType w:val="hybridMultilevel"/>
     <w:tmpl w:val="548AA4E0"/>
@@ -4548,7 +5803,7 @@
       </w:rPr>
     </w:lvl>
   </w:abstractNum>
-  <w:abstractNum w:abstractNumId="24">
+  <w:abstractNum w:abstractNumId="24" w15:restartNumberingAfterBreak="0">
     <w:nsid w:val="5A4D0790"/>
     <w:multiLevelType w:val="hybridMultilevel"/>
     <w:tmpl w:val="A13C1704"/>
@@ -4661,7 +5916,7 @@
       </w:rPr>
     </w:lvl>
   </w:abstractNum>
-  <w:abstractNum w:abstractNumId="25">
+  <w:abstractNum w:abstractNumId="25" w15:restartNumberingAfterBreak="0">
     <w:nsid w:val="635C0FD5"/>
     <w:multiLevelType w:val="hybridMultilevel"/>
     <w:tmpl w:val="9E8CCE9E"/>
@@ -4750,7 +6005,7 @@
       </w:pPr>
     </w:lvl>
   </w:abstractNum>
-  <w:abstractNum w:abstractNumId="26">
+  <w:abstractNum w:abstractNumId="26" w15:restartNumberingAfterBreak="0">
     <w:nsid w:val="67B436DD"/>
     <w:multiLevelType w:val="hybridMultilevel"/>
     <w:tmpl w:val="CD408534"/>
@@ -4839,7 +6094,7 @@
       </w:pPr>
     </w:lvl>
   </w:abstractNum>
-  <w:abstractNum w:abstractNumId="27">
+  <w:abstractNum w:abstractNumId="27" w15:restartNumberingAfterBreak="0">
     <w:nsid w:val="6BED28AA"/>
     <w:multiLevelType w:val="multilevel"/>
     <w:tmpl w:val="DC787038"/>
@@ -5021,16 +6276,8 @@
 </w:numbering>
 </file>
 
-<file path=word/people.xml><?xml version="1.0" encoding="utf-8"?>
-<w15:people xmlns:wpc="http://schemas.microsoft.com/office/word/2010/wordprocessingCanvas" xmlns:mc="http://schemas.openxmlformats.org/markup-compatibility/2006" xmlns:o="urn:schemas-microsoft-com:office:office" xmlns:r="http://schemas.openxmlformats.org/officeDocument/2006/relationships" xmlns:m="http://schemas.openxmlformats.org/officeDocument/2006/math" xmlns:v="urn:schemas-microsoft-com:vml" xmlns:wp14="http://schemas.microsoft.com/office/word/2010/wordprocessingDrawing" xmlns:wp="http://schemas.openxmlformats.org/drawingml/2006/wordprocessingDrawing" xmlns:w10="urn:schemas-microsoft-com:office:word" xmlns:w="http://schemas.openxmlformats.org/wordprocessingml/2006/main" xmlns:w14="http://schemas.microsoft.com/office/word/2010/wordml" xmlns:w15="http://schemas.microsoft.com/office/word/2012/wordml" xmlns:wpg="http://schemas.microsoft.com/office/word/2010/wordprocessingGroup" xmlns:wpi="http://schemas.microsoft.com/office/word/2010/wordprocessingInk" xmlns:wne="http://schemas.microsoft.com/office/word/2006/wordml" xmlns:wps="http://schemas.microsoft.com/office/word/2010/wordprocessingShape" mc:Ignorable="w14 w15 wp14">
-  <w15:person w15:author="Marcin Schmidtke">
-    <w15:presenceInfo w15:providerId="Windows Live" w15:userId="57fdffc61956852c"/>
-  </w15:person>
-</w15:people>
-</file>
-
 <file path=word/styles.xml><?xml version="1.0" encoding="utf-8"?>
-<w:styles xmlns:mc="http://schemas.openxmlformats.org/markup-compatibility/2006" xmlns:r="http://schemas.openxmlformats.org/officeDocument/2006/relationships" xmlns:w="http://schemas.openxmlformats.org/wordprocessingml/2006/main" xmlns:w14="http://schemas.microsoft.com/office/word/2010/wordml" mc:Ignorable="w14">
+<w:styles xmlns:mc="http://schemas.openxmlformats.org/markup-compatibility/2006" xmlns:r="http://schemas.openxmlformats.org/officeDocument/2006/relationships" xmlns:w="http://schemas.openxmlformats.org/wordprocessingml/2006/main" xmlns:w14="http://schemas.microsoft.com/office/word/2010/wordml" xmlns:w15="http://schemas.microsoft.com/office/word/2012/wordml" mc:Ignorable="w14 w15">
   <w:docDefaults>
     <w:rPrDefault>
       <w:rPr>
@@ -5046,144 +6293,378 @@
       </w:pPr>
     </w:pPrDefault>
   </w:docDefaults>
-  <w:latentStyles w:defLockedState="0" w:defUIPriority="99" w:defSemiHidden="1" w:defUnhideWhenUsed="1" w:defQFormat="0" w:count="267">
-    <w:lsdException w:name="Normal" w:semiHidden="0" w:uiPriority="0" w:unhideWhenUsed="0" w:qFormat="1"/>
-    <w:lsdException w:name="heading 1" w:semiHidden="0" w:uiPriority="9" w:unhideWhenUsed="0" w:qFormat="1"/>
-    <w:lsdException w:name="heading 2" w:uiPriority="9" w:qFormat="1"/>
-    <w:lsdException w:name="heading 3" w:uiPriority="9" w:qFormat="1"/>
-    <w:lsdException w:name="heading 4" w:uiPriority="9" w:qFormat="1"/>
-    <w:lsdException w:name="heading 5" w:uiPriority="9" w:qFormat="1"/>
-    <w:lsdException w:name="heading 6" w:uiPriority="9" w:qFormat="1"/>
-    <w:lsdException w:name="heading 7" w:uiPriority="9" w:qFormat="1"/>
-    <w:lsdException w:name="heading 8" w:uiPriority="9" w:qFormat="1"/>
-    <w:lsdException w:name="heading 9" w:uiPriority="9" w:qFormat="1"/>
-    <w:lsdException w:name="toc 1" w:uiPriority="39"/>
-    <w:lsdException w:name="toc 2" w:uiPriority="39"/>
-    <w:lsdException w:name="toc 3" w:uiPriority="39"/>
-    <w:lsdException w:name="toc 4" w:uiPriority="39"/>
-    <w:lsdException w:name="toc 5" w:uiPriority="39"/>
-    <w:lsdException w:name="toc 6" w:uiPriority="39"/>
-    <w:lsdException w:name="toc 7" w:uiPriority="39"/>
-    <w:lsdException w:name="toc 8" w:uiPriority="39"/>
-    <w:lsdException w:name="toc 9" w:uiPriority="39"/>
-    <w:lsdException w:name="caption" w:uiPriority="35" w:qFormat="1"/>
-    <w:lsdException w:name="Title" w:semiHidden="0" w:uiPriority="10" w:unhideWhenUsed="0" w:qFormat="1"/>
-    <w:lsdException w:name="Default Paragraph Font" w:uiPriority="1"/>
-    <w:lsdException w:name="Subtitle" w:semiHidden="0" w:uiPriority="11" w:unhideWhenUsed="0" w:qFormat="1"/>
-    <w:lsdException w:name="Strong" w:semiHidden="0" w:uiPriority="22" w:unhideWhenUsed="0" w:qFormat="1"/>
-    <w:lsdException w:name="Emphasis" w:semiHidden="0" w:uiPriority="20" w:unhideWhenUsed="0" w:qFormat="1"/>
-    <w:lsdException w:name="Table Grid" w:semiHidden="0" w:uiPriority="39" w:unhideWhenUsed="0"/>
-    <w:lsdException w:name="Placeholder Text" w:unhideWhenUsed="0"/>
-    <w:lsdException w:name="No Spacing" w:semiHidden="0" w:uiPriority="1" w:unhideWhenUsed="0" w:qFormat="1"/>
-    <w:lsdException w:name="Light Shading" w:semiHidden="0" w:uiPriority="60" w:unhideWhenUsed="0"/>
-    <w:lsdException w:name="Light List" w:semiHidden="0" w:uiPriority="61" w:unhideWhenUsed="0"/>
-    <w:lsdException w:name="Light Grid" w:semiHidden="0" w:uiPriority="62" w:unhideWhenUsed="0"/>
-    <w:lsdException w:name="Medium Shading 1" w:semiHidden="0" w:uiPriority="63" w:unhideWhenUsed="0"/>
-    <w:lsdException w:name="Medium Shading 2" w:semiHidden="0" w:uiPriority="64" w:unhideWhenUsed="0"/>
-    <w:lsdException w:name="Medium List 1" w:semiHidden="0" w:uiPriority="65" w:unhideWhenUsed="0"/>
-    <w:lsdException w:name="Medium List 2" w:semiHidden="0" w:uiPriority="66" w:unhideWhenUsed="0"/>
-    <w:lsdException w:name="Medium Grid 1" w:semiHidden="0" w:uiPriority="67" w:unhideWhenUsed="0"/>
-    <w:lsdException w:name="Medium Grid 2" w:semiHidden="0" w:uiPriority="68" w:unhideWhenUsed="0"/>
-    <w:lsdException w:name="Medium Grid 3" w:semiHidden="0" w:uiPriority="69" w:unhideWhenUsed="0"/>
-    <w:lsdException w:name="Dark List" w:semiHidden="0" w:uiPriority="70" w:unhideWhenUsed="0"/>
-    <w:lsdException w:name="Colorful Shading" w:semiHidden="0" w:uiPriority="71" w:unhideWhenUsed="0"/>
-    <w:lsdException w:name="Colorful List" w:semiHidden="0" w:uiPriority="72" w:unhideWhenUsed="0"/>
-    <w:lsdException w:name="Colorful Grid" w:semiHidden="0" w:uiPriority="73" w:unhideWhenUsed="0"/>
-    <w:lsdException w:name="Light Shading Accent 1" w:semiHidden="0" w:uiPriority="60" w:unhideWhenUsed="0"/>
-    <w:lsdException w:name="Light List Accent 1" w:semiHidden="0" w:uiPriority="61" w:unhideWhenUsed="0"/>
-    <w:lsdException w:name="Light Grid Accent 1" w:semiHidden="0" w:uiPriority="62" w:unhideWhenUsed="0"/>
-    <w:lsdException w:name="Medium Shading 1 Accent 1" w:semiHidden="0" w:uiPriority="63" w:unhideWhenUsed="0"/>
-    <w:lsdException w:name="Medium Shading 2 Accent 1" w:semiHidden="0" w:uiPriority="64" w:unhideWhenUsed="0"/>
-    <w:lsdException w:name="Medium List 1 Accent 1" w:semiHidden="0" w:uiPriority="65" w:unhideWhenUsed="0"/>
-    <w:lsdException w:name="Revision" w:unhideWhenUsed="0"/>
-    <w:lsdException w:name="List Paragraph" w:semiHidden="0" w:uiPriority="34" w:unhideWhenUsed="0" w:qFormat="1"/>
-    <w:lsdException w:name="Quote" w:semiHidden="0" w:uiPriority="29" w:unhideWhenUsed="0" w:qFormat="1"/>
-    <w:lsdException w:name="Intense Quote" w:semiHidden="0" w:uiPriority="30" w:unhideWhenUsed="0" w:qFormat="1"/>
-    <w:lsdException w:name="Medium List 2 Accent 1" w:semiHidden="0" w:uiPriority="66" w:unhideWhenUsed="0"/>
-    <w:lsdException w:name="Medium Grid 1 Accent 1" w:semiHidden="0" w:uiPriority="67" w:unhideWhenUsed="0"/>
-    <w:lsdException w:name="Medium Grid 2 Accent 1" w:semiHidden="0" w:uiPriority="68" w:unhideWhenUsed="0"/>
-    <w:lsdException w:name="Medium Grid 3 Accent 1" w:semiHidden="0" w:uiPriority="69" w:unhideWhenUsed="0"/>
-    <w:lsdException w:name="Dark List Accent 1" w:semiHidden="0" w:uiPriority="70" w:unhideWhenUsed="0"/>
-    <w:lsdException w:name="Colorful Shading Accent 1" w:semiHidden="0" w:uiPriority="71" w:unhideWhenUsed="0"/>
-    <w:lsdException w:name="Colorful List Accent 1" w:semiHidden="0" w:uiPriority="72" w:unhideWhenUsed="0"/>
-    <w:lsdException w:name="Colorful Grid Accent 1" w:semiHidden="0" w:uiPriority="73" w:unhideWhenUsed="0"/>
-    <w:lsdException w:name="Light Shading Accent 2" w:semiHidden="0" w:uiPriority="60" w:unhideWhenUsed="0"/>
-    <w:lsdException w:name="Light List Accent 2" w:semiHidden="0" w:uiPriority="61" w:unhideWhenUsed="0"/>
-    <w:lsdException w:name="Light Grid Accent 2" w:semiHidden="0" w:uiPriority="62" w:unhideWhenUsed="0"/>
-    <w:lsdException w:name="Medium Shading 1 Accent 2" w:semiHidden="0" w:uiPriority="63" w:unhideWhenUsed="0"/>
-    <w:lsdException w:name="Medium Shading 2 Accent 2" w:semiHidden="0" w:uiPriority="64" w:unhideWhenUsed="0"/>
-    <w:lsdException w:name="Medium List 1 Accent 2" w:semiHidden="0" w:uiPriority="65" w:unhideWhenUsed="0"/>
-    <w:lsdException w:name="Medium List 2 Accent 2" w:semiHidden="0" w:uiPriority="66" w:unhideWhenUsed="0"/>
-    <w:lsdException w:name="Medium Grid 1 Accent 2" w:semiHidden="0" w:uiPriority="67" w:unhideWhenUsed="0"/>
-    <w:lsdException w:name="Medium Grid 2 Accent 2" w:semiHidden="0" w:uiPriority="68" w:unhideWhenUsed="0"/>
-    <w:lsdException w:name="Medium Grid 3 Accent 2" w:semiHidden="0" w:uiPriority="69" w:unhideWhenUsed="0"/>
-    <w:lsdException w:name="Dark List Accent 2" w:semiHidden="0" w:uiPriority="70" w:unhideWhenUsed="0"/>
-    <w:lsdException w:name="Colorful Shading Accent 2" w:semiHidden="0" w:uiPriority="71" w:unhideWhenUsed="0"/>
-    <w:lsdException w:name="Colorful List Accent 2" w:semiHidden="0" w:uiPriority="72" w:unhideWhenUsed="0"/>
-    <w:lsdException w:name="Colorful Grid Accent 2" w:semiHidden="0" w:uiPriority="73" w:unhideWhenUsed="0"/>
-    <w:lsdException w:name="Light Shading Accent 3" w:semiHidden="0" w:uiPriority="60" w:unhideWhenUsed="0"/>
-    <w:lsdException w:name="Light List Accent 3" w:semiHidden="0" w:uiPriority="61" w:unhideWhenUsed="0"/>
-    <w:lsdException w:name="Light Grid Accent 3" w:semiHidden="0" w:uiPriority="62" w:unhideWhenUsed="0"/>
-    <w:lsdException w:name="Medium Shading 1 Accent 3" w:semiHidden="0" w:uiPriority="63" w:unhideWhenUsed="0"/>
-    <w:lsdException w:name="Medium Shading 2 Accent 3" w:semiHidden="0" w:uiPriority="64" w:unhideWhenUsed="0"/>
-    <w:lsdException w:name="Medium List 1 Accent 3" w:semiHidden="0" w:uiPriority="65" w:unhideWhenUsed="0"/>
-    <w:lsdException w:name="Medium List 2 Accent 3" w:semiHidden="0" w:uiPriority="66" w:unhideWhenUsed="0"/>
-    <w:lsdException w:name="Medium Grid 1 Accent 3" w:semiHidden="0" w:uiPriority="67" w:unhideWhenUsed="0"/>
-    <w:lsdException w:name="Medium Grid 2 Accent 3" w:semiHidden="0" w:uiPriority="68" w:unhideWhenUsed="0"/>
-    <w:lsdException w:name="Medium Grid 3 Accent 3" w:semiHidden="0" w:uiPriority="69" w:unhideWhenUsed="0"/>
-    <w:lsdException w:name="Dark List Accent 3" w:semiHidden="0" w:uiPriority="70" w:unhideWhenUsed="0"/>
-    <w:lsdException w:name="Colorful Shading Accent 3" w:semiHidden="0" w:uiPriority="71" w:unhideWhenUsed="0"/>
-    <w:lsdException w:name="Colorful List Accent 3" w:semiHidden="0" w:uiPriority="72" w:unhideWhenUsed="0"/>
-    <w:lsdException w:name="Colorful Grid Accent 3" w:semiHidden="0" w:uiPriority="73" w:unhideWhenUsed="0"/>
-    <w:lsdException w:name="Light Shading Accent 4" w:semiHidden="0" w:uiPriority="60" w:unhideWhenUsed="0"/>
-    <w:lsdException w:name="Light List Accent 4" w:semiHidden="0" w:uiPriority="61" w:unhideWhenUsed="0"/>
-    <w:lsdException w:name="Light Grid Accent 4" w:semiHidden="0" w:uiPriority="62" w:unhideWhenUsed="0"/>
-    <w:lsdException w:name="Medium Shading 1 Accent 4" w:semiHidden="0" w:uiPriority="63" w:unhideWhenUsed="0"/>
-    <w:lsdException w:name="Medium Shading 2 Accent 4" w:semiHidden="0" w:uiPriority="64" w:unhideWhenUsed="0"/>
-    <w:lsdException w:name="Medium List 1 Accent 4" w:semiHidden="0" w:uiPriority="65" w:unhideWhenUsed="0"/>
-    <w:lsdException w:name="Medium List 2 Accent 4" w:semiHidden="0" w:uiPriority="66" w:unhideWhenUsed="0"/>
-    <w:lsdException w:name="Medium Grid 1 Accent 4" w:semiHidden="0" w:uiPriority="67" w:unhideWhenUsed="0"/>
-    <w:lsdException w:name="Medium Grid 2 Accent 4" w:semiHidden="0" w:uiPriority="68" w:unhideWhenUsed="0"/>
-    <w:lsdException w:name="Medium Grid 3 Accent 4" w:semiHidden="0" w:uiPriority="69" w:unhideWhenUsed="0"/>
-    <w:lsdException w:name="Dark List Accent 4" w:semiHidden="0" w:uiPriority="70" w:unhideWhenUsed="0"/>
-    <w:lsdException w:name="Colorful Shading Accent 4" w:semiHidden="0" w:uiPriority="71" w:unhideWhenUsed="0"/>
-    <w:lsdException w:name="Colorful List Accent 4" w:semiHidden="0" w:uiPriority="72" w:unhideWhenUsed="0"/>
-    <w:lsdException w:name="Colorful Grid Accent 4" w:semiHidden="0" w:uiPriority="73" w:unhideWhenUsed="0"/>
-    <w:lsdException w:name="Light Shading Accent 5" w:semiHidden="0" w:uiPriority="60" w:unhideWhenUsed="0"/>
-    <w:lsdException w:name="Light List Accent 5" w:semiHidden="0" w:uiPriority="61" w:unhideWhenUsed="0"/>
-    <w:lsdException w:name="Light Grid Accent 5" w:semiHidden="0" w:uiPriority="62" w:unhideWhenUsed="0"/>
-    <w:lsdException w:name="Medium Shading 1 Accent 5" w:semiHidden="0" w:uiPriority="63" w:unhideWhenUsed="0"/>
-    <w:lsdException w:name="Medium Shading 2 Accent 5" w:semiHidden="0" w:uiPriority="64" w:unhideWhenUsed="0"/>
-    <w:lsdException w:name="Medium List 1 Accent 5" w:semiHidden="0" w:uiPriority="65" w:unhideWhenUsed="0"/>
-    <w:lsdException w:name="Medium List 2 Accent 5" w:semiHidden="0" w:uiPriority="66" w:unhideWhenUsed="0"/>
-    <w:lsdException w:name="Medium Grid 1 Accent 5" w:semiHidden="0" w:uiPriority="67" w:unhideWhenUsed="0"/>
-    <w:lsdException w:name="Medium Grid 2 Accent 5" w:semiHidden="0" w:uiPriority="68" w:unhideWhenUsed="0"/>
-    <w:lsdException w:name="Medium Grid 3 Accent 5" w:semiHidden="0" w:uiPriority="69" w:unhideWhenUsed="0"/>
-    <w:lsdException w:name="Dark List Accent 5" w:semiHidden="0" w:uiPriority="70" w:unhideWhenUsed="0"/>
-    <w:lsdException w:name="Colorful Shading Accent 5" w:semiHidden="0" w:uiPriority="71" w:unhideWhenUsed="0"/>
-    <w:lsdException w:name="Colorful List Accent 5" w:semiHidden="0" w:uiPriority="72" w:unhideWhenUsed="0"/>
-    <w:lsdException w:name="Colorful Grid Accent 5" w:semiHidden="0" w:uiPriority="73" w:unhideWhenUsed="0"/>
-    <w:lsdException w:name="Light Shading Accent 6" w:semiHidden="0" w:uiPriority="60" w:unhideWhenUsed="0"/>
-    <w:lsdException w:name="Light List Accent 6" w:semiHidden="0" w:uiPriority="61" w:unhideWhenUsed="0"/>
-    <w:lsdException w:name="Light Grid Accent 6" w:semiHidden="0" w:uiPriority="62" w:unhideWhenUsed="0"/>
-    <w:lsdException w:name="Medium Shading 1 Accent 6" w:semiHidden="0" w:uiPriority="63" w:unhideWhenUsed="0"/>
-    <w:lsdException w:name="Medium Shading 2 Accent 6" w:semiHidden="0" w:uiPriority="64" w:unhideWhenUsed="0"/>
-    <w:lsdException w:name="Medium List 1 Accent 6" w:semiHidden="0" w:uiPriority="65" w:unhideWhenUsed="0"/>
-    <w:lsdException w:name="Medium List 2 Accent 6" w:semiHidden="0" w:uiPriority="66" w:unhideWhenUsed="0"/>
-    <w:lsdException w:name="Medium Grid 1 Accent 6" w:semiHidden="0" w:uiPriority="67" w:unhideWhenUsed="0"/>
-    <w:lsdException w:name="Medium Grid 2 Accent 6" w:semiHidden="0" w:uiPriority="68" w:unhideWhenUsed="0"/>
-    <w:lsdException w:name="Medium Grid 3 Accent 6" w:semiHidden="0" w:uiPriority="69" w:unhideWhenUsed="0"/>
-    <w:lsdException w:name="Dark List Accent 6" w:semiHidden="0" w:uiPriority="70" w:unhideWhenUsed="0"/>
-    <w:lsdException w:name="Colorful Shading Accent 6" w:semiHidden="0" w:uiPriority="71" w:unhideWhenUsed="0"/>
-    <w:lsdException w:name="Colorful List Accent 6" w:semiHidden="0" w:uiPriority="72" w:unhideWhenUsed="0"/>
-    <w:lsdException w:name="Colorful Grid Accent 6" w:semiHidden="0" w:uiPriority="73" w:unhideWhenUsed="0"/>
-    <w:lsdException w:name="Subtle Emphasis" w:semiHidden="0" w:uiPriority="19" w:unhideWhenUsed="0" w:qFormat="1"/>
-    <w:lsdException w:name="Intense Emphasis" w:semiHidden="0" w:uiPriority="21" w:unhideWhenUsed="0" w:qFormat="1"/>
-    <w:lsdException w:name="Subtle Reference" w:semiHidden="0" w:uiPriority="31" w:unhideWhenUsed="0" w:qFormat="1"/>
-    <w:lsdException w:name="Intense Reference" w:semiHidden="0" w:uiPriority="32" w:unhideWhenUsed="0" w:qFormat="1"/>
-    <w:lsdException w:name="Book Title" w:semiHidden="0" w:uiPriority="33" w:unhideWhenUsed="0" w:qFormat="1"/>
-    <w:lsdException w:name="Bibliography" w:uiPriority="37"/>
-    <w:lsdException w:name="TOC Heading" w:uiPriority="39" w:qFormat="1"/>
+  <w:latentStyles w:defLockedState="0" w:defUIPriority="99" w:defSemiHidden="0" w:defUnhideWhenUsed="0" w:defQFormat="0" w:count="371">
+    <w:lsdException w:name="Normal" w:uiPriority="0" w:qFormat="1"/>
+    <w:lsdException w:name="heading 1" w:uiPriority="9" w:qFormat="1"/>
+    <w:lsdException w:name="heading 2" w:semiHidden="1" w:uiPriority="9" w:unhideWhenUsed="1" w:qFormat="1"/>
+    <w:lsdException w:name="heading 3" w:semiHidden="1" w:uiPriority="9" w:unhideWhenUsed="1" w:qFormat="1"/>
+    <w:lsdException w:name="heading 4" w:semiHidden="1" w:uiPriority="9" w:unhideWhenUsed="1" w:qFormat="1"/>
+    <w:lsdException w:name="heading 5" w:semiHidden="1" w:uiPriority="9" w:unhideWhenUsed="1" w:qFormat="1"/>
+    <w:lsdException w:name="heading 6" w:semiHidden="1" w:uiPriority="9" w:unhideWhenUsed="1" w:qFormat="1"/>
+    <w:lsdException w:name="heading 7" w:semiHidden="1" w:uiPriority="9" w:unhideWhenUsed="1" w:qFormat="1"/>
+    <w:lsdException w:name="heading 8" w:semiHidden="1" w:uiPriority="9" w:unhideWhenUsed="1" w:qFormat="1"/>
+    <w:lsdException w:name="heading 9" w:semiHidden="1" w:uiPriority="9" w:unhideWhenUsed="1" w:qFormat="1"/>
+    <w:lsdException w:name="index 1" w:semiHidden="1" w:unhideWhenUsed="1"/>
+    <w:lsdException w:name="index 2" w:semiHidden="1" w:unhideWhenUsed="1"/>
+    <w:lsdException w:name="index 3" w:semiHidden="1" w:unhideWhenUsed="1"/>
+    <w:lsdException w:name="index 4" w:semiHidden="1" w:unhideWhenUsed="1"/>
+    <w:lsdException w:name="index 5" w:semiHidden="1" w:unhideWhenUsed="1"/>
+    <w:lsdException w:name="index 6" w:semiHidden="1" w:unhideWhenUsed="1"/>
+    <w:lsdException w:name="index 7" w:semiHidden="1" w:unhideWhenUsed="1"/>
+    <w:lsdException w:name="index 8" w:semiHidden="1" w:unhideWhenUsed="1"/>
+    <w:lsdException w:name="index 9" w:semiHidden="1" w:unhideWhenUsed="1"/>
+    <w:lsdException w:name="toc 1" w:semiHidden="1" w:uiPriority="39" w:unhideWhenUsed="1"/>
+    <w:lsdException w:name="toc 2" w:semiHidden="1" w:uiPriority="39" w:unhideWhenUsed="1"/>
+    <w:lsdException w:name="toc 3" w:semiHidden="1" w:uiPriority="39" w:unhideWhenUsed="1"/>
+    <w:lsdException w:name="toc 4" w:semiHidden="1" w:uiPriority="39" w:unhideWhenUsed="1"/>
+    <w:lsdException w:name="toc 5" w:semiHidden="1" w:uiPriority="39" w:unhideWhenUsed="1"/>
+    <w:lsdException w:name="toc 6" w:semiHidden="1" w:uiPriority="39" w:unhideWhenUsed="1"/>
+    <w:lsdException w:name="toc 7" w:semiHidden="1" w:uiPriority="39" w:unhideWhenUsed="1"/>
+    <w:lsdException w:name="toc 8" w:semiHidden="1" w:uiPriority="39" w:unhideWhenUsed="1"/>
+    <w:lsdException w:name="toc 9" w:semiHidden="1" w:uiPriority="39" w:unhideWhenUsed="1"/>
+    <w:lsdException w:name="Normal Indent" w:semiHidden="1" w:unhideWhenUsed="1"/>
+    <w:lsdException w:name="footnote text" w:semiHidden="1" w:unhideWhenUsed="1"/>
+    <w:lsdException w:name="annotation text" w:semiHidden="1" w:unhideWhenUsed="1"/>
+    <w:lsdException w:name="header" w:semiHidden="1" w:unhideWhenUsed="1"/>
+    <w:lsdException w:name="footer" w:semiHidden="1" w:unhideWhenUsed="1"/>
+    <w:lsdException w:name="index heading" w:semiHidden="1" w:unhideWhenUsed="1"/>
+    <w:lsdException w:name="caption" w:semiHidden="1" w:uiPriority="35" w:unhideWhenUsed="1" w:qFormat="1"/>
+    <w:lsdException w:name="table of figures" w:semiHidden="1" w:unhideWhenUsed="1"/>
+    <w:lsdException w:name="envelope address" w:semiHidden="1" w:unhideWhenUsed="1"/>
+    <w:lsdException w:name="envelope return" w:semiHidden="1" w:unhideWhenUsed="1"/>
+    <w:lsdException w:name="footnote reference" w:semiHidden="1" w:unhideWhenUsed="1"/>
+    <w:lsdException w:name="annotation reference" w:semiHidden="1" w:unhideWhenUsed="1"/>
+    <w:lsdException w:name="line number" w:semiHidden="1" w:unhideWhenUsed="1"/>
+    <w:lsdException w:name="page number" w:semiHidden="1" w:unhideWhenUsed="1"/>
+    <w:lsdException w:name="endnote reference" w:semiHidden="1" w:unhideWhenUsed="1"/>
+    <w:lsdException w:name="endnote text" w:semiHidden="1" w:unhideWhenUsed="1"/>
+    <w:lsdException w:name="table of authorities" w:semiHidden="1" w:unhideWhenUsed="1"/>
+    <w:lsdException w:name="macro" w:semiHidden="1" w:unhideWhenUsed="1"/>
+    <w:lsdException w:name="toa heading" w:semiHidden="1" w:unhideWhenUsed="1"/>
+    <w:lsdException w:name="List" w:semiHidden="1" w:unhideWhenUsed="1"/>
+    <w:lsdException w:name="List Bullet" w:semiHidden="1" w:unhideWhenUsed="1"/>
+    <w:lsdException w:name="List Number" w:semiHidden="1" w:unhideWhenUsed="1"/>
+    <w:lsdException w:name="List 2" w:semiHidden="1" w:unhideWhenUsed="1"/>
+    <w:lsdException w:name="List 3" w:semiHidden="1" w:unhideWhenUsed="1"/>
+    <w:lsdException w:name="List 4" w:semiHidden="1" w:unhideWhenUsed="1"/>
+    <w:lsdException w:name="List 5" w:semiHidden="1" w:unhideWhenUsed="1"/>
+    <w:lsdException w:name="List Bullet 2" w:semiHidden="1" w:unhideWhenUsed="1"/>
+    <w:lsdException w:name="List Bullet 3" w:semiHidden="1" w:unhideWhenUsed="1"/>
+    <w:lsdException w:name="List Bullet 4" w:semiHidden="1" w:unhideWhenUsed="1"/>
+    <w:lsdException w:name="List Bullet 5" w:semiHidden="1" w:unhideWhenUsed="1"/>
+    <w:lsdException w:name="List Number 2" w:semiHidden="1" w:unhideWhenUsed="1"/>
+    <w:lsdException w:name="List Number 3" w:semiHidden="1" w:unhideWhenUsed="1"/>
+    <w:lsdException w:name="List Number 4" w:semiHidden="1" w:unhideWhenUsed="1"/>
+    <w:lsdException w:name="List Number 5" w:semiHidden="1" w:unhideWhenUsed="1"/>
+    <w:lsdException w:name="Title" w:uiPriority="10" w:qFormat="1"/>
+    <w:lsdException w:name="Closing" w:semiHidden="1" w:unhideWhenUsed="1"/>
+    <w:lsdException w:name="Signature" w:semiHidden="1" w:unhideWhenUsed="1"/>
+    <w:lsdException w:name="Default Paragraph Font" w:semiHidden="1" w:uiPriority="1" w:unhideWhenUsed="1"/>
+    <w:lsdException w:name="Body Text" w:semiHidden="1" w:unhideWhenUsed="1"/>
+    <w:lsdException w:name="Body Text Indent" w:semiHidden="1" w:unhideWhenUsed="1"/>
+    <w:lsdException w:name="List Continue" w:semiHidden="1" w:unhideWhenUsed="1"/>
+    <w:lsdException w:name="List Continue 2" w:semiHidden="1" w:unhideWhenUsed="1"/>
+    <w:lsdException w:name="List Continue 3" w:semiHidden="1" w:unhideWhenUsed="1"/>
+    <w:lsdException w:name="List Continue 4" w:semiHidden="1" w:unhideWhenUsed="1"/>
+    <w:lsdException w:name="List Continue 5" w:semiHidden="1" w:unhideWhenUsed="1"/>
+    <w:lsdException w:name="Message Header" w:semiHidden="1" w:unhideWhenUsed="1"/>
+    <w:lsdException w:name="Subtitle" w:uiPriority="11" w:qFormat="1"/>
+    <w:lsdException w:name="Salutation" w:semiHidden="1" w:unhideWhenUsed="1"/>
+    <w:lsdException w:name="Date" w:semiHidden="1" w:unhideWhenUsed="1"/>
+    <w:lsdException w:name="Body Text First Indent" w:semiHidden="1" w:unhideWhenUsed="1"/>
+    <w:lsdException w:name="Body Text First Indent 2" w:semiHidden="1" w:unhideWhenUsed="1"/>
+    <w:lsdException w:name="Note Heading" w:semiHidden="1" w:unhideWhenUsed="1"/>
+    <w:lsdException w:name="Body Text 2" w:semiHidden="1" w:unhideWhenUsed="1"/>
+    <w:lsdException w:name="Body Text 3" w:semiHidden="1" w:unhideWhenUsed="1"/>
+    <w:lsdException w:name="Body Text Indent 2" w:semiHidden="1" w:unhideWhenUsed="1"/>
+    <w:lsdException w:name="Body Text Indent 3" w:semiHidden="1" w:unhideWhenUsed="1"/>
+    <w:lsdException w:name="Block Text" w:semiHidden="1" w:unhideWhenUsed="1"/>
+    <w:lsdException w:name="Hyperlink" w:semiHidden="1" w:unhideWhenUsed="1"/>
+    <w:lsdException w:name="FollowedHyperlink" w:semiHidden="1" w:unhideWhenUsed="1"/>
+    <w:lsdException w:name="Strong" w:uiPriority="22" w:qFormat="1"/>
+    <w:lsdException w:name="Emphasis" w:uiPriority="20" w:qFormat="1"/>
+    <w:lsdException w:name="Document Map" w:semiHidden="1" w:unhideWhenUsed="1"/>
+    <w:lsdException w:name="Plain Text" w:semiHidden="1" w:unhideWhenUsed="1"/>
+    <w:lsdException w:name="E-mail Signature" w:semiHidden="1" w:unhideWhenUsed="1"/>
+    <w:lsdException w:name="HTML Top of Form" w:semiHidden="1" w:unhideWhenUsed="1"/>
+    <w:lsdException w:name="HTML Bottom of Form" w:semiHidden="1" w:unhideWhenUsed="1"/>
+    <w:lsdException w:name="Normal (Web)" w:semiHidden="1" w:unhideWhenUsed="1"/>
+    <w:lsdException w:name="HTML Acronym" w:semiHidden="1" w:unhideWhenUsed="1"/>
+    <w:lsdException w:name="HTML Address" w:semiHidden="1" w:unhideWhenUsed="1"/>
+    <w:lsdException w:name="HTML Cite" w:semiHidden="1" w:unhideWhenUsed="1"/>
+    <w:lsdException w:name="HTML Code" w:semiHidden="1" w:unhideWhenUsed="1"/>
+    <w:lsdException w:name="HTML Definition" w:semiHidden="1" w:unhideWhenUsed="1"/>
+    <w:lsdException w:name="HTML Keyboard" w:semiHidden="1" w:unhideWhenUsed="1"/>
+    <w:lsdException w:name="HTML Preformatted" w:semiHidden="1" w:unhideWhenUsed="1"/>
+    <w:lsdException w:name="HTML Sample" w:semiHidden="1" w:unhideWhenUsed="1"/>
+    <w:lsdException w:name="HTML Typewriter" w:semiHidden="1" w:unhideWhenUsed="1"/>
+    <w:lsdException w:name="HTML Variable" w:semiHidden="1" w:unhideWhenUsed="1"/>
+    <w:lsdException w:name="Normal Table" w:semiHidden="1" w:unhideWhenUsed="1"/>
+    <w:lsdException w:name="annotation subject" w:semiHidden="1" w:unhideWhenUsed="1"/>
+    <w:lsdException w:name="No List" w:semiHidden="1" w:unhideWhenUsed="1"/>
+    <w:lsdException w:name="Outline List 1" w:semiHidden="1" w:unhideWhenUsed="1"/>
+    <w:lsdException w:name="Outline List 2" w:semiHidden="1" w:unhideWhenUsed="1"/>
+    <w:lsdException w:name="Outline List 3" w:semiHidden="1" w:unhideWhenUsed="1"/>
+    <w:lsdException w:name="Table Simple 1" w:semiHidden="1" w:unhideWhenUsed="1"/>
+    <w:lsdException w:name="Table Simple 2" w:semiHidden="1" w:unhideWhenUsed="1"/>
+    <w:lsdException w:name="Table Simple 3" w:semiHidden="1" w:unhideWhenUsed="1"/>
+    <w:lsdException w:name="Table Classic 1" w:semiHidden="1" w:unhideWhenUsed="1"/>
+    <w:lsdException w:name="Table Classic 2" w:semiHidden="1" w:unhideWhenUsed="1"/>
+    <w:lsdException w:name="Table Classic 3" w:semiHidden="1" w:unhideWhenUsed="1"/>
+    <w:lsdException w:name="Table Classic 4" w:semiHidden="1" w:unhideWhenUsed="1"/>
+    <w:lsdException w:name="Table Colorful 1" w:semiHidden="1" w:unhideWhenUsed="1"/>
+    <w:lsdException w:name="Table Colorful 2" w:semiHidden="1" w:unhideWhenUsed="1"/>
+    <w:lsdException w:name="Table Colorful 3" w:semiHidden="1" w:unhideWhenUsed="1"/>
+    <w:lsdException w:name="Table Columns 1" w:semiHidden="1" w:unhideWhenUsed="1"/>
+    <w:lsdException w:name="Table Columns 2" w:semiHidden="1" w:unhideWhenUsed="1"/>
+    <w:lsdException w:name="Table Columns 3" w:semiHidden="1" w:unhideWhenUsed="1"/>
+    <w:lsdException w:name="Table Columns 4" w:semiHidden="1" w:unhideWhenUsed="1"/>
+    <w:lsdException w:name="Table Columns 5" w:semiHidden="1" w:unhideWhenUsed="1"/>
+    <w:lsdException w:name="Table Grid 1" w:semiHidden="1" w:unhideWhenUsed="1"/>
+    <w:lsdException w:name="Table Grid 2" w:semiHidden="1" w:unhideWhenUsed="1"/>
+    <w:lsdException w:name="Table Grid 3" w:semiHidden="1" w:unhideWhenUsed="1"/>
+    <w:lsdException w:name="Table Grid 4" w:semiHidden="1" w:unhideWhenUsed="1"/>
+    <w:lsdException w:name="Table Grid 5" w:semiHidden="1" w:unhideWhenUsed="1"/>
+    <w:lsdException w:name="Table Grid 6" w:semiHidden="1" w:unhideWhenUsed="1"/>
+    <w:lsdException w:name="Table Grid 7" w:semiHidden="1" w:unhideWhenUsed="1"/>
+    <w:lsdException w:name="Table Grid 8" w:semiHidden="1" w:unhideWhenUsed="1"/>
+    <w:lsdException w:name="Table List 1" w:semiHidden="1" w:unhideWhenUsed="1"/>
+    <w:lsdException w:name="Table List 2" w:semiHidden="1" w:unhideWhenUsed="1"/>
+    <w:lsdException w:name="Table List 3" w:semiHidden="1" w:unhideWhenUsed="1"/>
+    <w:lsdException w:name="Table List 4" w:semiHidden="1" w:unhideWhenUsed="1"/>
+    <w:lsdException w:name="Table List 5" w:semiHidden="1" w:unhideWhenUsed="1"/>
+    <w:lsdException w:name="Table List 6" w:semiHidden="1" w:unhideWhenUsed="1"/>
+    <w:lsdException w:name="Table List 7" w:semiHidden="1" w:unhideWhenUsed="1"/>
+    <w:lsdException w:name="Table List 8" w:semiHidden="1" w:unhideWhenUsed="1"/>
+    <w:lsdException w:name="Table 3D effects 1" w:semiHidden="1" w:unhideWhenUsed="1"/>
+    <w:lsdException w:name="Table 3D effects 2" w:semiHidden="1" w:unhideWhenUsed="1"/>
+    <w:lsdException w:name="Table 3D effects 3" w:semiHidden="1" w:unhideWhenUsed="1"/>
+    <w:lsdException w:name="Table Contemporary" w:semiHidden="1" w:unhideWhenUsed="1"/>
+    <w:lsdException w:name="Table Elegant" w:semiHidden="1" w:unhideWhenUsed="1"/>
+    <w:lsdException w:name="Table Professional" w:semiHidden="1" w:unhideWhenUsed="1"/>
+    <w:lsdException w:name="Table Subtle 1" w:semiHidden="1" w:unhideWhenUsed="1"/>
+    <w:lsdException w:name="Table Subtle 2" w:semiHidden="1" w:unhideWhenUsed="1"/>
+    <w:lsdException w:name="Table Web 1" w:semiHidden="1" w:unhideWhenUsed="1"/>
+    <w:lsdException w:name="Table Web 2" w:semiHidden="1" w:unhideWhenUsed="1"/>
+    <w:lsdException w:name="Table Web 3" w:semiHidden="1" w:unhideWhenUsed="1"/>
+    <w:lsdException w:name="Balloon Text" w:semiHidden="1" w:unhideWhenUsed="1"/>
+    <w:lsdException w:name="Table Grid" w:uiPriority="39"/>
+    <w:lsdException w:name="Table Theme" w:semiHidden="1" w:unhideWhenUsed="1"/>
+    <w:lsdException w:name="Placeholder Text" w:semiHidden="1"/>
+    <w:lsdException w:name="No Spacing" w:uiPriority="1" w:qFormat="1"/>
+    <w:lsdException w:name="Light Shading" w:uiPriority="60"/>
+    <w:lsdException w:name="Light List" w:uiPriority="61"/>
+    <w:lsdException w:name="Light Grid" w:uiPriority="62"/>
+    <w:lsdException w:name="Medium Shading 1" w:uiPriority="63"/>
+    <w:lsdException w:name="Medium Shading 2" w:uiPriority="64"/>
+    <w:lsdException w:name="Medium List 1" w:uiPriority="65"/>
+    <w:lsdException w:name="Medium List 2" w:uiPriority="66"/>
+    <w:lsdException w:name="Medium Grid 1" w:uiPriority="67"/>
+    <w:lsdException w:name="Medium Grid 2" w:uiPriority="68"/>
+    <w:lsdException w:name="Medium Grid 3" w:uiPriority="69"/>
+    <w:lsdException w:name="Dark List" w:uiPriority="70"/>
+    <w:lsdException w:name="Colorful Shading" w:uiPriority="71"/>
+    <w:lsdException w:name="Colorful List" w:uiPriority="72"/>
+    <w:lsdException w:name="Colorful Grid" w:uiPriority="73"/>
+    <w:lsdException w:name="Light Shading Accent 1" w:uiPriority="60"/>
+    <w:lsdException w:name="Light List Accent 1" w:uiPriority="61"/>
+    <w:lsdException w:name="Light Grid Accent 1" w:uiPriority="62"/>
+    <w:lsdException w:name="Medium Shading 1 Accent 1" w:uiPriority="63"/>
+    <w:lsdException w:name="Medium Shading 2 Accent 1" w:uiPriority="64"/>
+    <w:lsdException w:name="Medium List 1 Accent 1" w:uiPriority="65"/>
+    <w:lsdException w:name="Revision" w:semiHidden="1"/>
+    <w:lsdException w:name="List Paragraph" w:uiPriority="34" w:qFormat="1"/>
+    <w:lsdException w:name="Quote" w:uiPriority="29" w:qFormat="1"/>
+    <w:lsdException w:name="Intense Quote" w:uiPriority="30" w:qFormat="1"/>
+    <w:lsdException w:name="Medium List 2 Accent 1" w:uiPriority="66"/>
+    <w:lsdException w:name="Medium Grid 1 Accent 1" w:uiPriority="67"/>
+    <w:lsdException w:name="Medium Grid 2 Accent 1" w:uiPriority="68"/>
+    <w:lsdException w:name="Medium Grid 3 Accent 1" w:uiPriority="69"/>
+    <w:lsdException w:name="Dark List Accent 1" w:uiPriority="70"/>
+    <w:lsdException w:name="Colorful Shading Accent 1" w:uiPriority="71"/>
+    <w:lsdException w:name="Colorful List Accent 1" w:uiPriority="72"/>
+    <w:lsdException w:name="Colorful Grid Accent 1" w:uiPriority="73"/>
+    <w:lsdException w:name="Light Shading Accent 2" w:uiPriority="60"/>
+    <w:lsdException w:name="Light List Accent 2" w:uiPriority="61"/>
+    <w:lsdException w:name="Light Grid Accent 2" w:uiPriority="62"/>
+    <w:lsdException w:name="Medium Shading 1 Accent 2" w:uiPriority="63"/>
+    <w:lsdException w:name="Medium Shading 2 Accent 2" w:uiPriority="64"/>
+    <w:lsdException w:name="Medium List 1 Accent 2" w:uiPriority="65"/>
+    <w:lsdException w:name="Medium List 2 Accent 2" w:uiPriority="66"/>
+    <w:lsdException w:name="Medium Grid 1 Accent 2" w:uiPriority="67"/>
+    <w:lsdException w:name="Medium Grid 2 Accent 2" w:uiPriority="68"/>
+    <w:lsdException w:name="Medium Grid 3 Accent 2" w:uiPriority="69"/>
+    <w:lsdException w:name="Dark List Accent 2" w:uiPriority="70"/>
+    <w:lsdException w:name="Colorful Shading Accent 2" w:uiPriority="71"/>
+    <w:lsdException w:name="Colorful List Accent 2" w:uiPriority="72"/>
+    <w:lsdException w:name="Colorful Grid Accent 2" w:uiPriority="73"/>
+    <w:lsdException w:name="Light Shading Accent 3" w:uiPriority="60"/>
+    <w:lsdException w:name="Light List Accent 3" w:uiPriority="61"/>
+    <w:lsdException w:name="Light Grid Accent 3" w:uiPriority="62"/>
+    <w:lsdException w:name="Medium Shading 1 Accent 3" w:uiPriority="63"/>
+    <w:lsdException w:name="Medium Shading 2 Accent 3" w:uiPriority="64"/>
+    <w:lsdException w:name="Medium List 1 Accent 3" w:uiPriority="65"/>
+    <w:lsdException w:name="Medium List 2 Accent 3" w:uiPriority="66"/>
+    <w:lsdException w:name="Medium Grid 1 Accent 3" w:uiPriority="67"/>
+    <w:lsdException w:name="Medium Grid 2 Accent 3" w:uiPriority="68"/>
+    <w:lsdException w:name="Medium Grid 3 Accent 3" w:uiPriority="69"/>
+    <w:lsdException w:name="Dark List Accent 3" w:uiPriority="70"/>
+    <w:lsdException w:name="Colorful Shading Accent 3" w:uiPriority="71"/>
+    <w:lsdException w:name="Colorful List Accent 3" w:uiPriority="72"/>
+    <w:lsdException w:name="Colorful Grid Accent 3" w:uiPriority="73"/>
+    <w:lsdException w:name="Light Shading Accent 4" w:uiPriority="60"/>
+    <w:lsdException w:name="Light List Accent 4" w:uiPriority="61"/>
+    <w:lsdException w:name="Light Grid Accent 4" w:uiPriority="62"/>
+    <w:lsdException w:name="Medium Shading 1 Accent 4" w:uiPriority="63"/>
+    <w:lsdException w:name="Medium Shading 2 Accent 4" w:uiPriority="64"/>
+    <w:lsdException w:name="Medium List 1 Accent 4" w:uiPriority="65"/>
+    <w:lsdException w:name="Medium List 2 Accent 4" w:uiPriority="66"/>
+    <w:lsdException w:name="Medium Grid 1 Accent 4" w:uiPriority="67"/>
+    <w:lsdException w:name="Medium Grid 2 Accent 4" w:uiPriority="68"/>
+    <w:lsdException w:name="Medium Grid 3 Accent 4" w:uiPriority="69"/>
+    <w:lsdException w:name="Dark List Accent 4" w:uiPriority="70"/>
+    <w:lsdException w:name="Colorful Shading Accent 4" w:uiPriority="71"/>
+    <w:lsdException w:name="Colorful List Accent 4" w:uiPriority="72"/>
+    <w:lsdException w:name="Colorful Grid Accent 4" w:uiPriority="73"/>
+    <w:lsdException w:name="Light Shading Accent 5" w:uiPriority="60"/>
+    <w:lsdException w:name="Light List Accent 5" w:uiPriority="61"/>
+    <w:lsdException w:name="Light Grid Accent 5" w:uiPriority="62"/>
+    <w:lsdException w:name="Medium Shading 1 Accent 5" w:uiPriority="63"/>
+    <w:lsdException w:name="Medium Shading 2 Accent 5" w:uiPriority="64"/>
+    <w:lsdException w:name="Medium List 1 Accent 5" w:uiPriority="65"/>
+    <w:lsdException w:name="Medium List 2 Accent 5" w:uiPriority="66"/>
+    <w:lsdException w:name="Medium Grid 1 Accent 5" w:uiPriority="67"/>
+    <w:lsdException w:name="Medium Grid 2 Accent 5" w:uiPriority="68"/>
+    <w:lsdException w:name="Medium Grid 3 Accent 5" w:uiPriority="69"/>
+    <w:lsdException w:name="Dark List Accent 5" w:uiPriority="70"/>
+    <w:lsdException w:name="Colorful Shading Accent 5" w:uiPriority="71"/>
+    <w:lsdException w:name="Colorful List Accent 5" w:uiPriority="72"/>
+    <w:lsdException w:name="Colorful Grid Accent 5" w:uiPriority="73"/>
+    <w:lsdException w:name="Light Shading Accent 6" w:uiPriority="60"/>
+    <w:lsdException w:name="Light List Accent 6" w:uiPriority="61"/>
+    <w:lsdException w:name="Light Grid Accent 6" w:uiPriority="62"/>
+    <w:lsdException w:name="Medium Shading 1 Accent 6" w:uiPriority="63"/>
+    <w:lsdException w:name="Medium Shading 2 Accent 6" w:uiPriority="64"/>
+    <w:lsdException w:name="Medium List 1 Accent 6" w:uiPriority="65"/>
+    <w:lsdException w:name="Medium List 2 Accent 6" w:uiPriority="66"/>
+    <w:lsdException w:name="Medium Grid 1 Accent 6" w:uiPriority="67"/>
+    <w:lsdException w:name="Medium Grid 2 Accent 6" w:uiPriority="68"/>
+    <w:lsdException w:name="Medium Grid 3 Accent 6" w:uiPriority="69"/>
+    <w:lsdException w:name="Dark List Accent 6" w:uiPriority="70"/>
+    <w:lsdException w:name="Colorful Shading Accent 6" w:uiPriority="71"/>
+    <w:lsdException w:name="Colorful List Accent 6" w:uiPriority="72"/>
+    <w:lsdException w:name="Colorful Grid Accent 6" w:uiPriority="73"/>
+    <w:lsdException w:name="Subtle Emphasis" w:uiPriority="19" w:qFormat="1"/>
+    <w:lsdException w:name="Intense Emphasis" w:uiPriority="21" w:qFormat="1"/>
+    <w:lsdException w:name="Subtle Reference" w:uiPriority="31" w:qFormat="1"/>
+    <w:lsdException w:name="Intense Reference" w:uiPriority="32" w:qFormat="1"/>
+    <w:lsdException w:name="Book Title" w:uiPriority="33" w:qFormat="1"/>
+    <w:lsdException w:name="Bibliography" w:semiHidden="1" w:uiPriority="37" w:unhideWhenUsed="1"/>
+    <w:lsdException w:name="TOC Heading" w:semiHidden="1" w:uiPriority="39" w:unhideWhenUsed="1" w:qFormat="1"/>
+    <w:lsdException w:name="Plain Table 1" w:uiPriority="41"/>
+    <w:lsdException w:name="Plain Table 2" w:uiPriority="42"/>
+    <w:lsdException w:name="Plain Table 3" w:uiPriority="43"/>
+    <w:lsdException w:name="Plain Table 4" w:uiPriority="44"/>
+    <w:lsdException w:name="Plain Table 5" w:uiPriority="45"/>
+    <w:lsdException w:name="Grid Table Light" w:uiPriority="40"/>
+    <w:lsdException w:name="Grid Table 1 Light" w:uiPriority="46"/>
+    <w:lsdException w:name="Grid Table 2" w:uiPriority="47"/>
+    <w:lsdException w:name="Grid Table 3" w:uiPriority="48"/>
+    <w:lsdException w:name="Grid Table 4" w:uiPriority="49"/>
+    <w:lsdException w:name="Grid Table 5 Dark" w:uiPriority="50"/>
+    <w:lsdException w:name="Grid Table 6 Colorful" w:uiPriority="51"/>
+    <w:lsdException w:name="Grid Table 7 Colorful" w:uiPriority="52"/>
+    <w:lsdException w:name="Grid Table 1 Light Accent 1" w:uiPriority="46"/>
+    <w:lsdException w:name="Grid Table 2 Accent 1" w:uiPriority="47"/>
+    <w:lsdException w:name="Grid Table 3 Accent 1" w:uiPriority="48"/>
+    <w:lsdException w:name="Grid Table 4 Accent 1" w:uiPriority="49"/>
+    <w:lsdException w:name="Grid Table 5 Dark Accent 1" w:uiPriority="50"/>
+    <w:lsdException w:name="Grid Table 6 Colorful Accent 1" w:uiPriority="51"/>
+    <w:lsdException w:name="Grid Table 7 Colorful Accent 1" w:uiPriority="52"/>
+    <w:lsdException w:name="Grid Table 1 Light Accent 2" w:uiPriority="46"/>
+    <w:lsdException w:name="Grid Table 2 Accent 2" w:uiPriority="47"/>
+    <w:lsdException w:name="Grid Table 3 Accent 2" w:uiPriority="48"/>
+    <w:lsdException w:name="Grid Table 4 Accent 2" w:uiPriority="49"/>
+    <w:lsdException w:name="Grid Table 5 Dark Accent 2" w:uiPriority="50"/>
+    <w:lsdException w:name="Grid Table 6 Colorful Accent 2" w:uiPriority="51"/>
+    <w:lsdException w:name="Grid Table 7 Colorful Accent 2" w:uiPriority="52"/>
+    <w:lsdException w:name="Grid Table 1 Light Accent 3" w:uiPriority="46"/>
+    <w:lsdException w:name="Grid Table 2 Accent 3" w:uiPriority="47"/>
+    <w:lsdException w:name="Grid Table 3 Accent 3" w:uiPriority="48"/>
+    <w:lsdException w:name="Grid Table 4 Accent 3" w:uiPriority="49"/>
+    <w:lsdException w:name="Grid Table 5 Dark Accent 3" w:uiPriority="50"/>
+    <w:lsdException w:name="Grid Table 6 Colorful Accent 3" w:uiPriority="51"/>
+    <w:lsdException w:name="Grid Table 7 Colorful Accent 3" w:uiPriority="52"/>
+    <w:lsdException w:name="Grid Table 1 Light Accent 4" w:uiPriority="46"/>
+    <w:lsdException w:name="Grid Table 2 Accent 4" w:uiPriority="47"/>
+    <w:lsdException w:name="Grid Table 3 Accent 4" w:uiPriority="48"/>
+    <w:lsdException w:name="Grid Table 4 Accent 4" w:uiPriority="49"/>
+    <w:lsdException w:name="Grid Table 5 Dark Accent 4" w:uiPriority="50"/>
+    <w:lsdException w:name="Grid Table 6 Colorful Accent 4" w:uiPriority="51"/>
+    <w:lsdException w:name="Grid Table 7 Colorful Accent 4" w:uiPriority="52"/>
+    <w:lsdException w:name="Grid Table 1 Light Accent 5" w:uiPriority="46"/>
+    <w:lsdException w:name="Grid Table 2 Accent 5" w:uiPriority="47"/>
+    <w:lsdException w:name="Grid Table 3 Accent 5" w:uiPriority="48"/>
+    <w:lsdException w:name="Grid Table 4 Accent 5" w:uiPriority="49"/>
+    <w:lsdException w:name="Grid Table 5 Dark Accent 5" w:uiPriority="50"/>
+    <w:lsdException w:name="Grid Table 6 Colorful Accent 5" w:uiPriority="51"/>
+    <w:lsdException w:name="Grid Table 7 Colorful Accent 5" w:uiPriority="52"/>
+    <w:lsdException w:name="Grid Table 1 Light Accent 6" w:uiPriority="46"/>
+    <w:lsdException w:name="Grid Table 2 Accent 6" w:uiPriority="47"/>
+    <w:lsdException w:name="Grid Table 3 Accent 6" w:uiPriority="48"/>
+    <w:lsdException w:name="Grid Table 4 Accent 6" w:uiPriority="49"/>
+    <w:lsdException w:name="Grid Table 5 Dark Accent 6" w:uiPriority="50"/>
+    <w:lsdException w:name="Grid Table 6 Colorful Accent 6" w:uiPriority="51"/>
+    <w:lsdException w:name="Grid Table 7 Colorful Accent 6" w:uiPriority="52"/>
+    <w:lsdException w:name="List Table 1 Light" w:uiPriority="46"/>
+    <w:lsdException w:name="List Table 2" w:uiPriority="47"/>
+    <w:lsdException w:name="List Table 3" w:uiPriority="48"/>
+    <w:lsdException w:name="List Table 4" w:uiPriority="49"/>
+    <w:lsdException w:name="List Table 5 Dark" w:uiPriority="50"/>
+    <w:lsdException w:name="List Table 6 Colorful" w:uiPriority="51"/>
+    <w:lsdException w:name="List Table 7 Colorful" w:uiPriority="52"/>
+    <w:lsdException w:name="List Table 1 Light Accent 1" w:uiPriority="46"/>
+    <w:lsdException w:name="List Table 2 Accent 1" w:uiPriority="47"/>
+    <w:lsdException w:name="List Table 3 Accent 1" w:uiPriority="48"/>
+    <w:lsdException w:name="List Table 4 Accent 1" w:uiPriority="49"/>
+    <w:lsdException w:name="List Table 5 Dark Accent 1" w:uiPriority="50"/>
+    <w:lsdException w:name="List Table 6 Colorful Accent 1" w:uiPriority="51"/>
+    <w:lsdException w:name="List Table 7 Colorful Accent 1" w:uiPriority="52"/>
+    <w:lsdException w:name="List Table 1 Light Accent 2" w:uiPriority="46"/>
+    <w:lsdException w:name="List Table 2 Accent 2" w:uiPriority="47"/>
+    <w:lsdException w:name="List Table 3 Accent 2" w:uiPriority="48"/>
+    <w:lsdException w:name="List Table 4 Accent 2" w:uiPriority="49"/>
+    <w:lsdException w:name="List Table 5 Dark Accent 2" w:uiPriority="50"/>
+    <w:lsdException w:name="List Table 6 Colorful Accent 2" w:uiPriority="51"/>
+    <w:lsdException w:name="List Table 7 Colorful Accent 2" w:uiPriority="52"/>
+    <w:lsdException w:name="List Table 1 Light Accent 3" w:uiPriority="46"/>
+    <w:lsdException w:name="List Table 2 Accent 3" w:uiPriority="47"/>
+    <w:lsdException w:name="List Table 3 Accent 3" w:uiPriority="48"/>
+    <w:lsdException w:name="List Table 4 Accent 3" w:uiPriority="49"/>
+    <w:lsdException w:name="List Table 5 Dark Accent 3" w:uiPriority="50"/>
+    <w:lsdException w:name="List Table 6 Colorful Accent 3" w:uiPriority="51"/>
+    <w:lsdException w:name="List Table 7 Colorful Accent 3" w:uiPriority="52"/>
+    <w:lsdException w:name="List Table 1 Light Accent 4" w:uiPriority="46"/>
+    <w:lsdException w:name="List Table 2 Accent 4" w:uiPriority="47"/>
+    <w:lsdException w:name="List Table 3 Accent 4" w:uiPriority="48"/>
+    <w:lsdException w:name="List Table 4 Accent 4" w:uiPriority="49"/>
+    <w:lsdException w:name="List Table 5 Dark Accent 4" w:uiPriority="50"/>
+    <w:lsdException w:name="List Table 6 Colorful Accent 4" w:uiPriority="51"/>
+    <w:lsdException w:name="List Table 7 Colorful Accent 4" w:uiPriority="52"/>
+    <w:lsdException w:name="List Table 1 Light Accent 5" w:uiPriority="46"/>
+    <w:lsdException w:name="List Table 2 Accent 5" w:uiPriority="47"/>
+    <w:lsdException w:name="List Table 3 Accent 5" w:uiPriority="48"/>
+    <w:lsdException w:name="List Table 4 Accent 5" w:uiPriority="49"/>
+    <w:lsdException w:name="List Table 5 Dark Accent 5" w:uiPriority="50"/>
+    <w:lsdException w:name="List Table 6 Colorful Accent 5" w:uiPriority="51"/>
+    <w:lsdException w:name="List Table 7 Colorful Accent 5" w:uiPriority="52"/>
+    <w:lsdException w:name="List Table 1 Light Accent 6" w:uiPriority="46"/>
+    <w:lsdException w:name="List Table 2 Accent 6" w:uiPriority="47"/>
+    <w:lsdException w:name="List Table 3 Accent 6" w:uiPriority="48"/>
+    <w:lsdException w:name="List Table 4 Accent 6" w:uiPriority="49"/>
+    <w:lsdException w:name="List Table 5 Dark Accent 6" w:uiPriority="50"/>
+    <w:lsdException w:name="List Table 6 Colorful Accent 6" w:uiPriority="51"/>
+    <w:lsdException w:name="List Table 7 Colorful Accent 6" w:uiPriority="52"/>
   </w:latentStyles>
   <w:style w:type="paragraph" w:default="1" w:styleId="Normalny">
     <w:name w:val="Normal"/>
@@ -5321,7 +6802,6 @@
       <w:spacing w:after="0" w:line="240" w:lineRule="auto"/>
     </w:pPr>
     <w:tblPr>
-      <w:tblInd w:w="0" w:type="dxa"/>
       <w:tblBorders>
         <w:top w:val="single" w:sz="4" w:space="0" w:color="auto"/>
         <w:left w:val="single" w:sz="4" w:space="0" w:color="auto"/>
@@ -5330,617 +6810,6 @@
         <w:insideH w:val="single" w:sz="4" w:space="0" w:color="auto"/>
         <w:insideV w:val="single" w:sz="4" w:space="0" w:color="auto"/>
       </w:tblBorders>
-      <w:tblCellMar>
-        <w:top w:w="0" w:type="dxa"/>
-        <w:left w:w="108" w:type="dxa"/>
-        <w:bottom w:w="0" w:type="dxa"/>
-        <w:right w:w="108" w:type="dxa"/>
-      </w:tblCellMar>
-    </w:tblPr>
-  </w:style>
-  <w:style w:type="character" w:styleId="Hipercze">
-    <w:name w:val="Hyperlink"/>
-    <w:basedOn w:val="Domylnaczcionkaakapitu"/>
-    <w:uiPriority w:val="99"/>
-    <w:unhideWhenUsed/>
-    <w:rsid w:val="006E4EAE"/>
-    <w:rPr>
-      <w:color w:val="0563C1" w:themeColor="hyperlink"/>
-      <w:u w:val="single"/>
-    </w:rPr>
-  </w:style>
-  <w:style w:type="paragraph" w:styleId="Akapitzlist">
-    <w:name w:val="List Paragraph"/>
-    <w:basedOn w:val="Normalny"/>
-    <w:uiPriority w:val="34"/>
-    <w:qFormat/>
-    <w:rsid w:val="00393E78"/>
-    <w:pPr>
-      <w:spacing w:after="0" w:line="257" w:lineRule="auto"/>
-      <w:ind w:left="720"/>
-      <w:contextualSpacing/>
-    </w:pPr>
-    <w:rPr>
-      <w:b/>
-      <w:sz w:val="24"/>
-    </w:rPr>
-  </w:style>
-  <w:style w:type="paragraph" w:styleId="Nagwek">
-    <w:name w:val="header"/>
-    <w:basedOn w:val="Normalny"/>
-    <w:link w:val="NagwekZnak"/>
-    <w:uiPriority w:val="99"/>
-    <w:unhideWhenUsed/>
-    <w:rsid w:val="00A1708C"/>
-    <w:pPr>
-      <w:tabs>
-        <w:tab w:val="center" w:pos="4536"/>
-        <w:tab w:val="right" w:pos="9072"/>
-      </w:tabs>
-      <w:spacing w:after="0" w:line="240" w:lineRule="auto"/>
-    </w:pPr>
-  </w:style>
-  <w:style w:type="character" w:customStyle="1" w:styleId="NagwekZnak">
-    <w:name w:val="Nagłówek Znak"/>
-    <w:basedOn w:val="Domylnaczcionkaakapitu"/>
-    <w:link w:val="Nagwek"/>
-    <w:uiPriority w:val="99"/>
-    <w:rsid w:val="00A1708C"/>
-    <w:rPr>
-      <w:rFonts w:ascii="Arial" w:hAnsi="Arial"/>
-    </w:rPr>
-  </w:style>
-  <w:style w:type="paragraph" w:styleId="Stopka">
-    <w:name w:val="footer"/>
-    <w:basedOn w:val="Normalny"/>
-    <w:link w:val="StopkaZnak"/>
-    <w:uiPriority w:val="99"/>
-    <w:unhideWhenUsed/>
-    <w:rsid w:val="00A1708C"/>
-    <w:pPr>
-      <w:tabs>
-        <w:tab w:val="center" w:pos="4536"/>
-        <w:tab w:val="right" w:pos="9072"/>
-      </w:tabs>
-      <w:spacing w:after="0" w:line="240" w:lineRule="auto"/>
-    </w:pPr>
-  </w:style>
-  <w:style w:type="character" w:customStyle="1" w:styleId="StopkaZnak">
-    <w:name w:val="Stopka Znak"/>
-    <w:basedOn w:val="Domylnaczcionkaakapitu"/>
-    <w:link w:val="Stopka"/>
-    <w:uiPriority w:val="99"/>
-    <w:rsid w:val="00A1708C"/>
-    <w:rPr>
-      <w:rFonts w:ascii="Arial" w:hAnsi="Arial"/>
-    </w:rPr>
-  </w:style>
-  <w:style w:type="paragraph" w:customStyle="1" w:styleId="Zawartosc">
-    <w:name w:val="Zawartosc"/>
-    <w:basedOn w:val="Normalny"/>
-    <w:link w:val="ZawartoscZnak"/>
-    <w:qFormat/>
-    <w:rsid w:val="00E37DED"/>
-    <w:pPr>
-      <w:spacing w:after="0" w:line="257" w:lineRule="auto"/>
-      <w:ind w:firstLine="709"/>
-    </w:pPr>
-  </w:style>
-  <w:style w:type="character" w:customStyle="1" w:styleId="ZawartoscZnak">
-    <w:name w:val="Zawartosc Znak"/>
-    <w:basedOn w:val="Domylnaczcionkaakapitu"/>
-    <w:link w:val="Zawartosc"/>
-    <w:rsid w:val="00E37DED"/>
-    <w:rPr>
-      <w:rFonts w:ascii="Arial" w:hAnsi="Arial"/>
-    </w:rPr>
-  </w:style>
-  <w:style w:type="character" w:styleId="Odwoaniedokomentarza">
-    <w:name w:val="annotation reference"/>
-    <w:basedOn w:val="Domylnaczcionkaakapitu"/>
-    <w:uiPriority w:val="99"/>
-    <w:semiHidden/>
-    <w:unhideWhenUsed/>
-    <w:rsid w:val="004D2AF2"/>
-    <w:rPr>
-      <w:sz w:val="16"/>
-      <w:szCs w:val="16"/>
-    </w:rPr>
-  </w:style>
-  <w:style w:type="paragraph" w:styleId="Tekstkomentarza">
-    <w:name w:val="annotation text"/>
-    <w:basedOn w:val="Normalny"/>
-    <w:link w:val="TekstkomentarzaZnak"/>
-    <w:uiPriority w:val="99"/>
-    <w:semiHidden/>
-    <w:unhideWhenUsed/>
-    <w:rsid w:val="004D2AF2"/>
-    <w:pPr>
-      <w:spacing w:line="240" w:lineRule="auto"/>
-    </w:pPr>
-    <w:rPr>
-      <w:sz w:val="20"/>
-      <w:szCs w:val="20"/>
-    </w:rPr>
-  </w:style>
-  <w:style w:type="character" w:customStyle="1" w:styleId="TekstkomentarzaZnak">
-    <w:name w:val="Tekst komentarza Znak"/>
-    <w:basedOn w:val="Domylnaczcionkaakapitu"/>
-    <w:link w:val="Tekstkomentarza"/>
-    <w:uiPriority w:val="99"/>
-    <w:semiHidden/>
-    <w:rsid w:val="004D2AF2"/>
-    <w:rPr>
-      <w:rFonts w:ascii="Arial" w:hAnsi="Arial"/>
-      <w:sz w:val="20"/>
-      <w:szCs w:val="20"/>
-    </w:rPr>
-  </w:style>
-  <w:style w:type="paragraph" w:styleId="Tematkomentarza">
-    <w:name w:val="annotation subject"/>
-    <w:basedOn w:val="Tekstkomentarza"/>
-    <w:next w:val="Tekstkomentarza"/>
-    <w:link w:val="TematkomentarzaZnak"/>
-    <w:uiPriority w:val="99"/>
-    <w:semiHidden/>
-    <w:unhideWhenUsed/>
-    <w:rsid w:val="004D2AF2"/>
-    <w:rPr>
-      <w:b/>
-      <w:bCs/>
-    </w:rPr>
-  </w:style>
-  <w:style w:type="character" w:customStyle="1" w:styleId="TematkomentarzaZnak">
-    <w:name w:val="Temat komentarza Znak"/>
-    <w:basedOn w:val="TekstkomentarzaZnak"/>
-    <w:link w:val="Tematkomentarza"/>
-    <w:uiPriority w:val="99"/>
-    <w:semiHidden/>
-    <w:rsid w:val="004D2AF2"/>
-    <w:rPr>
-      <w:rFonts w:ascii="Arial" w:hAnsi="Arial"/>
-      <w:b/>
-      <w:bCs/>
-      <w:sz w:val="20"/>
-      <w:szCs w:val="20"/>
-    </w:rPr>
-  </w:style>
-  <w:style w:type="paragraph" w:styleId="Tekstdymka">
-    <w:name w:val="Balloon Text"/>
-    <w:basedOn w:val="Normalny"/>
-    <w:link w:val="TekstdymkaZnak"/>
-    <w:uiPriority w:val="99"/>
-    <w:semiHidden/>
-    <w:unhideWhenUsed/>
-    <w:rsid w:val="004D2AF2"/>
-    <w:pPr>
-      <w:spacing w:after="0" w:line="240" w:lineRule="auto"/>
-    </w:pPr>
-    <w:rPr>
-      <w:rFonts w:ascii="Segoe UI" w:hAnsi="Segoe UI" w:cs="Segoe UI"/>
-      <w:sz w:val="18"/>
-      <w:szCs w:val="18"/>
-    </w:rPr>
-  </w:style>
-  <w:style w:type="character" w:customStyle="1" w:styleId="TekstdymkaZnak">
-    <w:name w:val="Tekst dymka Znak"/>
-    <w:basedOn w:val="Domylnaczcionkaakapitu"/>
-    <w:link w:val="Tekstdymka"/>
-    <w:uiPriority w:val="99"/>
-    <w:semiHidden/>
-    <w:rsid w:val="004D2AF2"/>
-    <w:rPr>
-      <w:rFonts w:ascii="Segoe UI" w:hAnsi="Segoe UI" w:cs="Segoe UI"/>
-      <w:sz w:val="18"/>
-      <w:szCs w:val="18"/>
-    </w:rPr>
-  </w:style>
-  <w:style w:type="character" w:customStyle="1" w:styleId="Nagwek1Znak">
-    <w:name w:val="Nagłówek 1 Znak"/>
-    <w:basedOn w:val="Domylnaczcionkaakapitu"/>
-    <w:link w:val="Nagwek1"/>
-    <w:uiPriority w:val="9"/>
-    <w:rsid w:val="00A83640"/>
-    <w:rPr>
-      <w:rFonts w:ascii="Times New Roman" w:eastAsiaTheme="majorEastAsia" w:hAnsi="Times New Roman" w:cstheme="majorBidi"/>
-      <w:b/>
-      <w:bCs/>
-      <w:color w:val="000000" w:themeColor="text1"/>
-      <w:sz w:val="28"/>
-      <w:szCs w:val="28"/>
-    </w:rPr>
-  </w:style>
-  <w:style w:type="character" w:customStyle="1" w:styleId="Nagwek2Znak">
-    <w:name w:val="Nagłówek 2 Znak"/>
-    <w:basedOn w:val="Domylnaczcionkaakapitu"/>
-    <w:link w:val="Nagwek2"/>
-    <w:uiPriority w:val="9"/>
-    <w:rsid w:val="00187BEC"/>
-    <w:rPr>
-      <w:rFonts w:asciiTheme="majorHAnsi" w:eastAsiaTheme="majorEastAsia" w:hAnsiTheme="majorHAnsi" w:cstheme="majorBidi"/>
-      <w:b/>
-      <w:bCs/>
-      <w:color w:val="5B9BD5" w:themeColor="accent1"/>
-      <w:sz w:val="26"/>
-      <w:szCs w:val="26"/>
-    </w:rPr>
-  </w:style>
-  <w:style w:type="character" w:customStyle="1" w:styleId="Nagwek3Znak">
-    <w:name w:val="Nagłówek 3 Znak"/>
-    <w:basedOn w:val="Domylnaczcionkaakapitu"/>
-    <w:link w:val="Nagwek3"/>
-    <w:uiPriority w:val="9"/>
-    <w:semiHidden/>
-    <w:rsid w:val="00187BEC"/>
-    <w:rPr>
-      <w:rFonts w:asciiTheme="majorHAnsi" w:eastAsiaTheme="majorEastAsia" w:hAnsiTheme="majorHAnsi" w:cstheme="majorBidi"/>
-      <w:b/>
-      <w:bCs/>
-      <w:color w:val="5B9BD5" w:themeColor="accent1"/>
-    </w:rPr>
-  </w:style>
-  <w:style w:type="paragraph" w:styleId="Spistreci1">
-    <w:name w:val="toc 1"/>
-    <w:basedOn w:val="Normalny"/>
-    <w:next w:val="Normalny"/>
-    <w:autoRedefine/>
-    <w:uiPriority w:val="39"/>
-    <w:unhideWhenUsed/>
-    <w:rsid w:val="00250D50"/>
-    <w:pPr>
-      <w:tabs>
-        <w:tab w:val="left" w:pos="426"/>
-        <w:tab w:val="right" w:leader="dot" w:pos="9344"/>
-      </w:tabs>
-      <w:spacing w:after="100"/>
-    </w:pPr>
-  </w:style>
-  <w:style w:type="paragraph" w:customStyle="1" w:styleId="Podpisyrysunkow">
-    <w:name w:val="Podpisy_rysunkow"/>
-    <w:basedOn w:val="Normalny"/>
-    <w:link w:val="PodpisyrysunkowZnak"/>
-    <w:qFormat/>
-    <w:rsid w:val="00CB1441"/>
-    <w:pPr>
-      <w:jc w:val="center"/>
-    </w:pPr>
-    <w:rPr>
-      <w:rFonts w:ascii="Times New Roman" w:hAnsi="Times New Roman" w:cs="Times New Roman"/>
-      <w:i/>
-    </w:rPr>
-  </w:style>
-  <w:style w:type="paragraph" w:styleId="Bezodstpw">
-    <w:name w:val="No Spacing"/>
-    <w:uiPriority w:val="1"/>
-    <w:qFormat/>
-    <w:rsid w:val="0009063E"/>
-    <w:pPr>
-      <w:spacing w:after="0" w:line="240" w:lineRule="auto"/>
-    </w:pPr>
-    <w:rPr>
-      <w:rFonts w:ascii="Arial" w:hAnsi="Arial"/>
-    </w:rPr>
-  </w:style>
-  <w:style w:type="character" w:customStyle="1" w:styleId="PodpisyrysunkowZnak">
-    <w:name w:val="Podpisy_rysunkow Znak"/>
-    <w:basedOn w:val="Domylnaczcionkaakapitu"/>
-    <w:link w:val="Podpisyrysunkow"/>
-    <w:rsid w:val="00CB1441"/>
-    <w:rPr>
-      <w:rFonts w:ascii="Times New Roman" w:hAnsi="Times New Roman" w:cs="Times New Roman"/>
-      <w:i/>
-    </w:rPr>
-  </w:style>
-</w:styles>
-</file>
-
-<file path=word/stylesWithEffects.xml><?xml version="1.0" encoding="utf-8"?>
-<w:styles xmlns:wpc="http://schemas.microsoft.com/office/word/2010/wordprocessingCanvas" xmlns:mc="http://schemas.openxmlformats.org/markup-compatibility/2006" xmlns:o="urn:schemas-microsoft-com:office:office" xmlns:r="http://schemas.openxmlformats.org/officeDocument/2006/relationships" xmlns:m="http://schemas.openxmlformats.org/officeDocument/2006/math" xmlns:v="urn:schemas-microsoft-com:vml" xmlns:wp14="http://schemas.microsoft.com/office/word/2010/wordprocessingDrawing" xmlns:wp="http://schemas.openxmlformats.org/drawingml/2006/wordprocessingDrawing" xmlns:w10="urn:schemas-microsoft-com:office:word" xmlns:w="http://schemas.openxmlformats.org/wordprocessingml/2006/main" xmlns:w14="http://schemas.microsoft.com/office/word/2010/wordml" xmlns:wpg="http://schemas.microsoft.com/office/word/2010/wordprocessingGroup" xmlns:wpi="http://schemas.microsoft.com/office/word/2010/wordprocessingInk" xmlns:wne="http://schemas.microsoft.com/office/word/2006/wordml" xmlns:wps="http://schemas.microsoft.com/office/word/2010/wordprocessingShape" mc:Ignorable="w14 wp14">
-  <w:docDefaults>
-    <w:rPrDefault>
-      <w:rPr>
-        <w:rFonts w:asciiTheme="minorHAnsi" w:eastAsiaTheme="minorHAnsi" w:hAnsiTheme="minorHAnsi" w:cstheme="minorBidi"/>
-        <w:sz w:val="22"/>
-        <w:szCs w:val="22"/>
-        <w:lang w:val="pl-PL" w:eastAsia="en-US" w:bidi="ar-SA"/>
-      </w:rPr>
-    </w:rPrDefault>
-    <w:pPrDefault>
-      <w:pPr>
-        <w:spacing w:after="160" w:line="259" w:lineRule="auto"/>
-      </w:pPr>
-    </w:pPrDefault>
-  </w:docDefaults>
-  <w:latentStyles w:defLockedState="0" w:defUIPriority="99" w:defSemiHidden="1" w:defUnhideWhenUsed="1" w:defQFormat="0" w:count="267">
-    <w:lsdException w:name="Normal" w:semiHidden="0" w:uiPriority="0" w:unhideWhenUsed="0" w:qFormat="1"/>
-    <w:lsdException w:name="heading 1" w:semiHidden="0" w:uiPriority="9" w:unhideWhenUsed="0" w:qFormat="1"/>
-    <w:lsdException w:name="heading 2" w:uiPriority="9" w:qFormat="1"/>
-    <w:lsdException w:name="heading 3" w:uiPriority="9" w:qFormat="1"/>
-    <w:lsdException w:name="heading 4" w:uiPriority="9" w:qFormat="1"/>
-    <w:lsdException w:name="heading 5" w:uiPriority="9" w:qFormat="1"/>
-    <w:lsdException w:name="heading 6" w:uiPriority="9" w:qFormat="1"/>
-    <w:lsdException w:name="heading 7" w:uiPriority="9" w:qFormat="1"/>
-    <w:lsdException w:name="heading 8" w:uiPriority="9" w:qFormat="1"/>
-    <w:lsdException w:name="heading 9" w:uiPriority="9" w:qFormat="1"/>
-    <w:lsdException w:name="toc 1" w:uiPriority="39"/>
-    <w:lsdException w:name="toc 2" w:uiPriority="39"/>
-    <w:lsdException w:name="toc 3" w:uiPriority="39"/>
-    <w:lsdException w:name="toc 4" w:uiPriority="39"/>
-    <w:lsdException w:name="toc 5" w:uiPriority="39"/>
-    <w:lsdException w:name="toc 6" w:uiPriority="39"/>
-    <w:lsdException w:name="toc 7" w:uiPriority="39"/>
-    <w:lsdException w:name="toc 8" w:uiPriority="39"/>
-    <w:lsdException w:name="toc 9" w:uiPriority="39"/>
-    <w:lsdException w:name="caption" w:uiPriority="35" w:qFormat="1"/>
-    <w:lsdException w:name="Title" w:semiHidden="0" w:uiPriority="10" w:unhideWhenUsed="0" w:qFormat="1"/>
-    <w:lsdException w:name="Default Paragraph Font" w:uiPriority="1"/>
-    <w:lsdException w:name="Subtitle" w:semiHidden="0" w:uiPriority="11" w:unhideWhenUsed="0" w:qFormat="1"/>
-    <w:lsdException w:name="Strong" w:semiHidden="0" w:uiPriority="22" w:unhideWhenUsed="0" w:qFormat="1"/>
-    <w:lsdException w:name="Emphasis" w:semiHidden="0" w:uiPriority="20" w:unhideWhenUsed="0" w:qFormat="1"/>
-    <w:lsdException w:name="Table Grid" w:semiHidden="0" w:uiPriority="39" w:unhideWhenUsed="0"/>
-    <w:lsdException w:name="Placeholder Text" w:unhideWhenUsed="0"/>
-    <w:lsdException w:name="No Spacing" w:semiHidden="0" w:uiPriority="1" w:unhideWhenUsed="0" w:qFormat="1"/>
-    <w:lsdException w:name="Light Shading" w:semiHidden="0" w:uiPriority="60" w:unhideWhenUsed="0"/>
-    <w:lsdException w:name="Light List" w:semiHidden="0" w:uiPriority="61" w:unhideWhenUsed="0"/>
-    <w:lsdException w:name="Light Grid" w:semiHidden="0" w:uiPriority="62" w:unhideWhenUsed="0"/>
-    <w:lsdException w:name="Medium Shading 1" w:semiHidden="0" w:uiPriority="63" w:unhideWhenUsed="0"/>
-    <w:lsdException w:name="Medium Shading 2" w:semiHidden="0" w:uiPriority="64" w:unhideWhenUsed="0"/>
-    <w:lsdException w:name="Medium List 1" w:semiHidden="0" w:uiPriority="65" w:unhideWhenUsed="0"/>
-    <w:lsdException w:name="Medium List 2" w:semiHidden="0" w:uiPriority="66" w:unhideWhenUsed="0"/>
-    <w:lsdException w:name="Medium Grid 1" w:semiHidden="0" w:uiPriority="67" w:unhideWhenUsed="0"/>
-    <w:lsdException w:name="Medium Grid 2" w:semiHidden="0" w:uiPriority="68" w:unhideWhenUsed="0"/>
-    <w:lsdException w:name="Medium Grid 3" w:semiHidden="0" w:uiPriority="69" w:unhideWhenUsed="0"/>
-    <w:lsdException w:name="Dark List" w:semiHidden="0" w:uiPriority="70" w:unhideWhenUsed="0"/>
-    <w:lsdException w:name="Colorful Shading" w:semiHidden="0" w:uiPriority="71" w:unhideWhenUsed="0"/>
-    <w:lsdException w:name="Colorful List" w:semiHidden="0" w:uiPriority="72" w:unhideWhenUsed="0"/>
-    <w:lsdException w:name="Colorful Grid" w:semiHidden="0" w:uiPriority="73" w:unhideWhenUsed="0"/>
-    <w:lsdException w:name="Light Shading Accent 1" w:semiHidden="0" w:uiPriority="60" w:unhideWhenUsed="0"/>
-    <w:lsdException w:name="Light List Accent 1" w:semiHidden="0" w:uiPriority="61" w:unhideWhenUsed="0"/>
-    <w:lsdException w:name="Light Grid Accent 1" w:semiHidden="0" w:uiPriority="62" w:unhideWhenUsed="0"/>
-    <w:lsdException w:name="Medium Shading 1 Accent 1" w:semiHidden="0" w:uiPriority="63" w:unhideWhenUsed="0"/>
-    <w:lsdException w:name="Medium Shading 2 Accent 1" w:semiHidden="0" w:uiPriority="64" w:unhideWhenUsed="0"/>
-    <w:lsdException w:name="Medium List 1 Accent 1" w:semiHidden="0" w:uiPriority="65" w:unhideWhenUsed="0"/>
-    <w:lsdException w:name="Revision" w:unhideWhenUsed="0"/>
-    <w:lsdException w:name="List Paragraph" w:semiHidden="0" w:uiPriority="34" w:unhideWhenUsed="0" w:qFormat="1"/>
-    <w:lsdException w:name="Quote" w:semiHidden="0" w:uiPriority="29" w:unhideWhenUsed="0" w:qFormat="1"/>
-    <w:lsdException w:name="Intense Quote" w:semiHidden="0" w:uiPriority="30" w:unhideWhenUsed="0" w:qFormat="1"/>
-    <w:lsdException w:name="Medium List 2 Accent 1" w:semiHidden="0" w:uiPriority="66" w:unhideWhenUsed="0"/>
-    <w:lsdException w:name="Medium Grid 1 Accent 1" w:semiHidden="0" w:uiPriority="67" w:unhideWhenUsed="0"/>
-    <w:lsdException w:name="Medium Grid 2 Accent 1" w:semiHidden="0" w:uiPriority="68" w:unhideWhenUsed="0"/>
-    <w:lsdException w:name="Medium Grid 3 Accent 1" w:semiHidden="0" w:uiPriority="69" w:unhideWhenUsed="0"/>
-    <w:lsdException w:name="Dark List Accent 1" w:semiHidden="0" w:uiPriority="70" w:unhideWhenUsed="0"/>
-    <w:lsdException w:name="Colorful Shading Accent 1" w:semiHidden="0" w:uiPriority="71" w:unhideWhenUsed="0"/>
-    <w:lsdException w:name="Colorful List Accent 1" w:semiHidden="0" w:uiPriority="72" w:unhideWhenUsed="0"/>
-    <w:lsdException w:name="Colorful Grid Accent 1" w:semiHidden="0" w:uiPriority="73" w:unhideWhenUsed="0"/>
-    <w:lsdException w:name="Light Shading Accent 2" w:semiHidden="0" w:uiPriority="60" w:unhideWhenUsed="0"/>
-    <w:lsdException w:name="Light List Accent 2" w:semiHidden="0" w:uiPriority="61" w:unhideWhenUsed="0"/>
-    <w:lsdException w:name="Light Grid Accent 2" w:semiHidden="0" w:uiPriority="62" w:unhideWhenUsed="0"/>
-    <w:lsdException w:name="Medium Shading 1 Accent 2" w:semiHidden="0" w:uiPriority="63" w:unhideWhenUsed="0"/>
-    <w:lsdException w:name="Medium Shading 2 Accent 2" w:semiHidden="0" w:uiPriority="64" w:unhideWhenUsed="0"/>
-    <w:lsdException w:name="Medium List 1 Accent 2" w:semiHidden="0" w:uiPriority="65" w:unhideWhenUsed="0"/>
-    <w:lsdException w:name="Medium List 2 Accent 2" w:semiHidden="0" w:uiPriority="66" w:unhideWhenUsed="0"/>
-    <w:lsdException w:name="Medium Grid 1 Accent 2" w:semiHidden="0" w:uiPriority="67" w:unhideWhenUsed="0"/>
-    <w:lsdException w:name="Medium Grid 2 Accent 2" w:semiHidden="0" w:uiPriority="68" w:unhideWhenUsed="0"/>
-    <w:lsdException w:name="Medium Grid 3 Accent 2" w:semiHidden="0" w:uiPriority="69" w:unhideWhenUsed="0"/>
-    <w:lsdException w:name="Dark List Accent 2" w:semiHidden="0" w:uiPriority="70" w:unhideWhenUsed="0"/>
-    <w:lsdException w:name="Colorful Shading Accent 2" w:semiHidden="0" w:uiPriority="71" w:unhideWhenUsed="0"/>
-    <w:lsdException w:name="Colorful List Accent 2" w:semiHidden="0" w:uiPriority="72" w:unhideWhenUsed="0"/>
-    <w:lsdException w:name="Colorful Grid Accent 2" w:semiHidden="0" w:uiPriority="73" w:unhideWhenUsed="0"/>
-    <w:lsdException w:name="Light Shading Accent 3" w:semiHidden="0" w:uiPriority="60" w:unhideWhenUsed="0"/>
-    <w:lsdException w:name="Light List Accent 3" w:semiHidden="0" w:uiPriority="61" w:unhideWhenUsed="0"/>
-    <w:lsdException w:name="Light Grid Accent 3" w:semiHidden="0" w:uiPriority="62" w:unhideWhenUsed="0"/>
-    <w:lsdException w:name="Medium Shading 1 Accent 3" w:semiHidden="0" w:uiPriority="63" w:unhideWhenUsed="0"/>
-    <w:lsdException w:name="Medium Shading 2 Accent 3" w:semiHidden="0" w:uiPriority="64" w:unhideWhenUsed="0"/>
-    <w:lsdException w:name="Medium List 1 Accent 3" w:semiHidden="0" w:uiPriority="65" w:unhideWhenUsed="0"/>
-    <w:lsdException w:name="Medium List 2 Accent 3" w:semiHidden="0" w:uiPriority="66" w:unhideWhenUsed="0"/>
-    <w:lsdException w:name="Medium Grid 1 Accent 3" w:semiHidden="0" w:uiPriority="67" w:unhideWhenUsed="0"/>
-    <w:lsdException w:name="Medium Grid 2 Accent 3" w:semiHidden="0" w:uiPriority="68" w:unhideWhenUsed="0"/>
-    <w:lsdException w:name="Medium Grid 3 Accent 3" w:semiHidden="0" w:uiPriority="69" w:unhideWhenUsed="0"/>
-    <w:lsdException w:name="Dark List Accent 3" w:semiHidden="0" w:uiPriority="70" w:unhideWhenUsed="0"/>
-    <w:lsdException w:name="Colorful Shading Accent 3" w:semiHidden="0" w:uiPriority="71" w:unhideWhenUsed="0"/>
-    <w:lsdException w:name="Colorful List Accent 3" w:semiHidden="0" w:uiPriority="72" w:unhideWhenUsed="0"/>
-    <w:lsdException w:name="Colorful Grid Accent 3" w:semiHidden="0" w:uiPriority="73" w:unhideWhenUsed="0"/>
-    <w:lsdException w:name="Light Shading Accent 4" w:semiHidden="0" w:uiPriority="60" w:unhideWhenUsed="0"/>
-    <w:lsdException w:name="Light List Accent 4" w:semiHidden="0" w:uiPriority="61" w:unhideWhenUsed="0"/>
-    <w:lsdException w:name="Light Grid Accent 4" w:semiHidden="0" w:uiPriority="62" w:unhideWhenUsed="0"/>
-    <w:lsdException w:name="Medium Shading 1 Accent 4" w:semiHidden="0" w:uiPriority="63" w:unhideWhenUsed="0"/>
-    <w:lsdException w:name="Medium Shading 2 Accent 4" w:semiHidden="0" w:uiPriority="64" w:unhideWhenUsed="0"/>
-    <w:lsdException w:name="Medium List 1 Accent 4" w:semiHidden="0" w:uiPriority="65" w:unhideWhenUsed="0"/>
-    <w:lsdException w:name="Medium List 2 Accent 4" w:semiHidden="0" w:uiPriority="66" w:unhideWhenUsed="0"/>
-    <w:lsdException w:name="Medium Grid 1 Accent 4" w:semiHidden="0" w:uiPriority="67" w:unhideWhenUsed="0"/>
-    <w:lsdException w:name="Medium Grid 2 Accent 4" w:semiHidden="0" w:uiPriority="68" w:unhideWhenUsed="0"/>
-    <w:lsdException w:name="Medium Grid 3 Accent 4" w:semiHidden="0" w:uiPriority="69" w:unhideWhenUsed="0"/>
-    <w:lsdException w:name="Dark List Accent 4" w:semiHidden="0" w:uiPriority="70" w:unhideWhenUsed="0"/>
-    <w:lsdException w:name="Colorful Shading Accent 4" w:semiHidden="0" w:uiPriority="71" w:unhideWhenUsed="0"/>
-    <w:lsdException w:name="Colorful List Accent 4" w:semiHidden="0" w:uiPriority="72" w:unhideWhenUsed="0"/>
-    <w:lsdException w:name="Colorful Grid Accent 4" w:semiHidden="0" w:uiPriority="73" w:unhideWhenUsed="0"/>
-    <w:lsdException w:name="Light Shading Accent 5" w:semiHidden="0" w:uiPriority="60" w:unhideWhenUsed="0"/>
-    <w:lsdException w:name="Light List Accent 5" w:semiHidden="0" w:uiPriority="61" w:unhideWhenUsed="0"/>
-    <w:lsdException w:name="Light Grid Accent 5" w:semiHidden="0" w:uiPriority="62" w:unhideWhenUsed="0"/>
-    <w:lsdException w:name="Medium Shading 1 Accent 5" w:semiHidden="0" w:uiPriority="63" w:unhideWhenUsed="0"/>
-    <w:lsdException w:name="Medium Shading 2 Accent 5" w:semiHidden="0" w:uiPriority="64" w:unhideWhenUsed="0"/>
-    <w:lsdException w:name="Medium List 1 Accent 5" w:semiHidden="0" w:uiPriority="65" w:unhideWhenUsed="0"/>
-    <w:lsdException w:name="Medium List 2 Accent 5" w:semiHidden="0" w:uiPriority="66" w:unhideWhenUsed="0"/>
-    <w:lsdException w:name="Medium Grid 1 Accent 5" w:semiHidden="0" w:uiPriority="67" w:unhideWhenUsed="0"/>
-    <w:lsdException w:name="Medium Grid 2 Accent 5" w:semiHidden="0" w:uiPriority="68" w:unhideWhenUsed="0"/>
-    <w:lsdException w:name="Medium Grid 3 Accent 5" w:semiHidden="0" w:uiPriority="69" w:unhideWhenUsed="0"/>
-    <w:lsdException w:name="Dark List Accent 5" w:semiHidden="0" w:uiPriority="70" w:unhideWhenUsed="0"/>
-    <w:lsdException w:name="Colorful Shading Accent 5" w:semiHidden="0" w:uiPriority="71" w:unhideWhenUsed="0"/>
-    <w:lsdException w:name="Colorful List Accent 5" w:semiHidden="0" w:uiPriority="72" w:unhideWhenUsed="0"/>
-    <w:lsdException w:name="Colorful Grid Accent 5" w:semiHidden="0" w:uiPriority="73" w:unhideWhenUsed="0"/>
-    <w:lsdException w:name="Light Shading Accent 6" w:semiHidden="0" w:uiPriority="60" w:unhideWhenUsed="0"/>
-    <w:lsdException w:name="Light List Accent 6" w:semiHidden="0" w:uiPriority="61" w:unhideWhenUsed="0"/>
-    <w:lsdException w:name="Light Grid Accent 6" w:semiHidden="0" w:uiPriority="62" w:unhideWhenUsed="0"/>
-    <w:lsdException w:name="Medium Shading 1 Accent 6" w:semiHidden="0" w:uiPriority="63" w:unhideWhenUsed="0"/>
-    <w:lsdException w:name="Medium Shading 2 Accent 6" w:semiHidden="0" w:uiPriority="64" w:unhideWhenUsed="0"/>
-    <w:lsdException w:name="Medium List 1 Accent 6" w:semiHidden="0" w:uiPriority="65" w:unhideWhenUsed="0"/>
-    <w:lsdException w:name="Medium List 2 Accent 6" w:semiHidden="0" w:uiPriority="66" w:unhideWhenUsed="0"/>
-    <w:lsdException w:name="Medium Grid 1 Accent 6" w:semiHidden="0" w:uiPriority="67" w:unhideWhenUsed="0"/>
-    <w:lsdException w:name="Medium Grid 2 Accent 6" w:semiHidden="0" w:uiPriority="68" w:unhideWhenUsed="0"/>
-    <w:lsdException w:name="Medium Grid 3 Accent 6" w:semiHidden="0" w:uiPriority="69" w:unhideWhenUsed="0"/>
-    <w:lsdException w:name="Dark List Accent 6" w:semiHidden="0" w:uiPriority="70" w:unhideWhenUsed="0"/>
-    <w:lsdException w:name="Colorful Shading Accent 6" w:semiHidden="0" w:uiPriority="71" w:unhideWhenUsed="0"/>
-    <w:lsdException w:name="Colorful List Accent 6" w:semiHidden="0" w:uiPriority="72" w:unhideWhenUsed="0"/>
-    <w:lsdException w:name="Colorful Grid Accent 6" w:semiHidden="0" w:uiPriority="73" w:unhideWhenUsed="0"/>
-    <w:lsdException w:name="Subtle Emphasis" w:semiHidden="0" w:uiPriority="19" w:unhideWhenUsed="0" w:qFormat="1"/>
-    <w:lsdException w:name="Intense Emphasis" w:semiHidden="0" w:uiPriority="21" w:unhideWhenUsed="0" w:qFormat="1"/>
-    <w:lsdException w:name="Subtle Reference" w:semiHidden="0" w:uiPriority="31" w:unhideWhenUsed="0" w:qFormat="1"/>
-    <w:lsdException w:name="Intense Reference" w:semiHidden="0" w:uiPriority="32" w:unhideWhenUsed="0" w:qFormat="1"/>
-    <w:lsdException w:name="Book Title" w:semiHidden="0" w:uiPriority="33" w:unhideWhenUsed="0" w:qFormat="1"/>
-    <w:lsdException w:name="Bibliography" w:uiPriority="37"/>
-    <w:lsdException w:name="TOC Heading" w:uiPriority="39" w:qFormat="1"/>
-  </w:latentStyles>
-  <w:style w:type="paragraph" w:default="1" w:styleId="Normalny">
-    <w:name w:val="Normal"/>
-    <w:qFormat/>
-    <w:rsid w:val="006E4EAE"/>
-    <w:pPr>
-      <w:spacing w:line="256" w:lineRule="auto"/>
-    </w:pPr>
-    <w:rPr>
-      <w:rFonts w:ascii="Arial" w:hAnsi="Arial"/>
-    </w:rPr>
-  </w:style>
-  <w:style w:type="paragraph" w:styleId="Nagwek1">
-    <w:name w:val="heading 1"/>
-    <w:basedOn w:val="Normalny"/>
-    <w:next w:val="Normalny"/>
-    <w:link w:val="Nagwek1Znak"/>
-    <w:uiPriority w:val="9"/>
-    <w:qFormat/>
-    <w:rsid w:val="00A83640"/>
-    <w:pPr>
-      <w:keepNext/>
-      <w:keepLines/>
-      <w:numPr>
-        <w:numId w:val="28"/>
-      </w:numPr>
-      <w:spacing w:after="240" w:line="257" w:lineRule="auto"/>
-      <w:outlineLvl w:val="0"/>
-    </w:pPr>
-    <w:rPr>
-      <w:rFonts w:ascii="Times New Roman" w:eastAsiaTheme="majorEastAsia" w:hAnsi="Times New Roman" w:cstheme="majorBidi"/>
-      <w:b/>
-      <w:bCs/>
-      <w:color w:val="000000" w:themeColor="text1"/>
-      <w:sz w:val="28"/>
-      <w:szCs w:val="28"/>
-    </w:rPr>
-  </w:style>
-  <w:style w:type="paragraph" w:styleId="Nagwek2">
-    <w:name w:val="heading 2"/>
-    <w:basedOn w:val="Normalny"/>
-    <w:next w:val="Normalny"/>
-    <w:link w:val="Nagwek2Znak"/>
-    <w:uiPriority w:val="9"/>
-    <w:unhideWhenUsed/>
-    <w:qFormat/>
-    <w:rsid w:val="00187BEC"/>
-    <w:pPr>
-      <w:keepNext/>
-      <w:keepLines/>
-      <w:spacing w:before="200" w:after="0"/>
-      <w:outlineLvl w:val="1"/>
-    </w:pPr>
-    <w:rPr>
-      <w:rFonts w:asciiTheme="majorHAnsi" w:eastAsiaTheme="majorEastAsia" w:hAnsiTheme="majorHAnsi" w:cstheme="majorBidi"/>
-      <w:b/>
-      <w:bCs/>
-      <w:color w:val="5B9BD5" w:themeColor="accent1"/>
-      <w:sz w:val="26"/>
-      <w:szCs w:val="26"/>
-    </w:rPr>
-  </w:style>
-  <w:style w:type="paragraph" w:styleId="Nagwek3">
-    <w:name w:val="heading 3"/>
-    <w:basedOn w:val="Normalny"/>
-    <w:next w:val="Normalny"/>
-    <w:link w:val="Nagwek3Znak"/>
-    <w:uiPriority w:val="9"/>
-    <w:semiHidden/>
-    <w:unhideWhenUsed/>
-    <w:qFormat/>
-    <w:rsid w:val="00187BEC"/>
-    <w:pPr>
-      <w:keepNext/>
-      <w:keepLines/>
-      <w:spacing w:before="200" w:after="0"/>
-      <w:outlineLvl w:val="2"/>
-    </w:pPr>
-    <w:rPr>
-      <w:rFonts w:asciiTheme="majorHAnsi" w:eastAsiaTheme="majorEastAsia" w:hAnsiTheme="majorHAnsi" w:cstheme="majorBidi"/>
-      <w:b/>
-      <w:bCs/>
-      <w:color w:val="5B9BD5" w:themeColor="accent1"/>
-    </w:rPr>
-  </w:style>
-  <w:style w:type="character" w:default="1" w:styleId="Domylnaczcionkaakapitu">
-    <w:name w:val="Default Paragraph Font"/>
-    <w:uiPriority w:val="1"/>
-    <w:semiHidden/>
-    <w:unhideWhenUsed/>
-  </w:style>
-  <w:style w:type="table" w:default="1" w:styleId="Standardowy">
-    <w:name w:val="Normal Table"/>
-    <w:uiPriority w:val="99"/>
-    <w:semiHidden/>
-    <w:unhideWhenUsed/>
-    <w:tblPr>
-      <w:tblInd w:w="0" w:type="dxa"/>
-      <w:tblCellMar>
-        <w:top w:w="0" w:type="dxa"/>
-        <w:left w:w="108" w:type="dxa"/>
-        <w:bottom w:w="0" w:type="dxa"/>
-        <w:right w:w="108" w:type="dxa"/>
-      </w:tblCellMar>
-    </w:tblPr>
-  </w:style>
-  <w:style w:type="numbering" w:default="1" w:styleId="Bezlisty">
-    <w:name w:val="No List"/>
-    <w:uiPriority w:val="99"/>
-    <w:semiHidden/>
-    <w:unhideWhenUsed/>
-  </w:style>
-  <w:style w:type="paragraph" w:customStyle="1" w:styleId="Default">
-    <w:name w:val="Default"/>
-    <w:rsid w:val="006E4EAE"/>
-    <w:pPr>
-      <w:autoSpaceDE w:val="0"/>
-      <w:autoSpaceDN w:val="0"/>
-      <w:adjustRightInd w:val="0"/>
-      <w:spacing w:after="0" w:line="240" w:lineRule="auto"/>
-    </w:pPr>
-    <w:rPr>
-      <w:rFonts w:ascii="Times New Roman" w:hAnsi="Times New Roman" w:cs="Times New Roman"/>
-      <w:color w:val="000000"/>
-      <w:sz w:val="24"/>
-      <w:szCs w:val="24"/>
-    </w:rPr>
-  </w:style>
-  <w:style w:type="table" w:styleId="Tabela-Siatka">
-    <w:name w:val="Table Grid"/>
-    <w:basedOn w:val="Standardowy"/>
-    <w:uiPriority w:val="39"/>
-    <w:rsid w:val="006E4EAE"/>
-    <w:pPr>
-      <w:spacing w:after="0" w:line="240" w:lineRule="auto"/>
-    </w:pPr>
-    <w:tblPr>
-      <w:tblInd w:w="0" w:type="dxa"/>
-      <w:tblBorders>
-        <w:top w:val="single" w:sz="4" w:space="0" w:color="auto"/>
-        <w:left w:val="single" w:sz="4" w:space="0" w:color="auto"/>
-        <w:bottom w:val="single" w:sz="4" w:space="0" w:color="auto"/>
-        <w:right w:val="single" w:sz="4" w:space="0" w:color="auto"/>
-        <w:insideH w:val="single" w:sz="4" w:space="0" w:color="auto"/>
-        <w:insideV w:val="single" w:sz="4" w:space="0" w:color="auto"/>
-      </w:tblBorders>
-      <w:tblCellMar>
-        <w:top w:w="0" w:type="dxa"/>
-        <w:left w:w="108" w:type="dxa"/>
-        <w:bottom w:w="0" w:type="dxa"/>
-        <w:right w:w="108" w:type="dxa"/>
-      </w:tblCellMar>
     </w:tblPr>
   </w:style>
   <w:style w:type="character" w:styleId="Hipercze">
@@ -6494,7 +7363,7 @@
   <a:extraClrSchemeLst/>
   <a:extLst>
     <a:ext uri="{05A4C25C-085E-4340-85A3-A5531E510DB2}">
-      <thm15:themeFamily xmlns="" xmlns:thm15="http://schemas.microsoft.com/office/thememl/2012/main" name="Office Theme" id="{62F939B6-93AF-4DB8-9C6B-D6C7DFDC589F}" vid="{4A3C46E8-61CC-4603-A589-7422A47A8E4A}"/>
+      <thm15:themeFamily xmlns:thm15="http://schemas.microsoft.com/office/thememl/2012/main" name="Office Theme" id="{62F939B6-93AF-4DB8-9C6B-D6C7DFDC589F}" vid="{4A3C46E8-61CC-4603-A589-7422A47A8E4A}"/>
     </a:ext>
   </a:extLst>
 </a:theme>
@@ -6505,7 +7374,7 @@
 </file>
 
 <file path=customXml/itemProps1.xml><?xml version="1.0" encoding="utf-8"?>
-<ds:datastoreItem xmlns:ds="http://schemas.openxmlformats.org/officeDocument/2006/customXml" ds:itemID="{A3A9ACE3-96C7-4233-B099-149657BE5A4A}">
+<ds:datastoreItem xmlns:ds="http://schemas.openxmlformats.org/officeDocument/2006/customXml" ds:itemID="{2F7D2ACD-81C5-4B64-8FFA-506B55C96FAE}">
   <ds:schemaRefs>
     <ds:schemaRef ds:uri="http://schemas.openxmlformats.org/officeDocument/2006/bibliography"/>
   </ds:schemaRefs>

</xml_diff>

<commit_message>
LOTS of changes. period
zmiany w dokumentacji
</commit_message>
<xml_diff>
--- a/Zespołowy projekt informatyczny.docx
+++ b/Zespołowy projekt informatyczny.docx
@@ -1,6 +1,6 @@
 
 <file path=word/document.xml><?xml version="1.0" encoding="utf-8"?>
-<w:document xmlns:wpc="http://schemas.microsoft.com/office/word/2010/wordprocessingCanvas" xmlns:mc="http://schemas.openxmlformats.org/markup-compatibility/2006" xmlns:o="urn:schemas-microsoft-com:office:office" xmlns:r="http://schemas.openxmlformats.org/officeDocument/2006/relationships" xmlns:m="http://schemas.openxmlformats.org/officeDocument/2006/math" xmlns:v="urn:schemas-microsoft-com:vml" xmlns:wp14="http://schemas.microsoft.com/office/word/2010/wordprocessingDrawing" xmlns:wp="http://schemas.openxmlformats.org/drawingml/2006/wordprocessingDrawing" xmlns:w10="urn:schemas-microsoft-com:office:word" xmlns:w="http://schemas.openxmlformats.org/wordprocessingml/2006/main" xmlns:w14="http://schemas.microsoft.com/office/word/2010/wordml" xmlns:w15="http://schemas.microsoft.com/office/word/2012/wordml" xmlns:wpg="http://schemas.microsoft.com/office/word/2010/wordprocessingGroup" xmlns:wpi="http://schemas.microsoft.com/office/word/2010/wordprocessingInk" xmlns:wne="http://schemas.microsoft.com/office/word/2006/wordml" xmlns:wps="http://schemas.microsoft.com/office/word/2010/wordprocessingShape" mc:Ignorable="w14 w15 wp14">
+<w:document xmlns:wpc="http://schemas.microsoft.com/office/word/2010/wordprocessingCanvas" xmlns:mc="http://schemas.openxmlformats.org/markup-compatibility/2006" xmlns:o="urn:schemas-microsoft-com:office:office" xmlns:r="http://schemas.openxmlformats.org/officeDocument/2006/relationships" xmlns:m="http://schemas.openxmlformats.org/officeDocument/2006/math" xmlns:v="urn:schemas-microsoft-com:vml" xmlns:wp14="http://schemas.microsoft.com/office/word/2010/wordprocessingDrawing" xmlns:wp="http://schemas.openxmlformats.org/drawingml/2006/wordprocessingDrawing" xmlns:w10="urn:schemas-microsoft-com:office:word" xmlns:w="http://schemas.openxmlformats.org/wordprocessingml/2006/main" xmlns:w14="http://schemas.microsoft.com/office/word/2010/wordml" xmlns:wpg="http://schemas.microsoft.com/office/word/2010/wordprocessingGroup" xmlns:wpi="http://schemas.microsoft.com/office/word/2010/wordprocessingInk" xmlns:wne="http://schemas.microsoft.com/office/word/2006/wordml" xmlns:wps="http://schemas.microsoft.com/office/word/2010/wordprocessingShape" mc:Ignorable="w14 wp14">
   <w:body>
     <w:p>
       <w:pPr>
@@ -93,7 +93,7 @@
                     </pic:cNvPicPr>
                   </pic:nvPicPr>
                   <pic:blipFill>
-                    <a:blip r:embed="rId8">
+                    <a:blip r:embed="rId9">
                       <a:extLst>
                         <a:ext uri="{28A0092B-C50C-407E-A947-70E740481C1C}">
                           <a14:useLocalDpi xmlns:a14="http://schemas.microsoft.com/office/drawing/2010/main" val="0"/>
@@ -331,7 +331,7 @@
               </w:rPr>
               <w:t>(</w:t>
             </w:r>
-            <w:hyperlink r:id="rId9" w:history="1">
+            <w:hyperlink r:id="rId10" w:history="1">
               <w:r>
                 <w:rPr>
                   <w:rStyle w:val="Hipercze"/>
@@ -359,7 +359,7 @@
               </w:rPr>
               <w:t>(</w:t>
             </w:r>
-            <w:hyperlink r:id="rId10" w:history="1">
+            <w:hyperlink r:id="rId11" w:history="1">
               <w:r>
                 <w:rPr>
                   <w:rStyle w:val="Hipercze"/>
@@ -649,7 +649,21 @@
             <w:rStyle w:val="Hipercze"/>
             <w:noProof/>
           </w:rPr>
-          <w:t>Instalacja aplikacji eMiasto</w:t>
+          <w:t>Instal</w:t>
+        </w:r>
+        <w:r>
+          <w:rPr>
+            <w:rStyle w:val="Hipercze"/>
+            <w:noProof/>
+          </w:rPr>
+          <w:t>a</w:t>
+        </w:r>
+        <w:r>
+          <w:rPr>
+            <w:rStyle w:val="Hipercze"/>
+            <w:noProof/>
+          </w:rPr>
+          <w:t>cja aplikacji eMiasto</w:t>
         </w:r>
         <w:r>
           <w:rPr>
@@ -1094,11 +1108,64 @@
     </w:p>
     <w:p>
       <w:pPr>
+        <w:pStyle w:val="tresctekstu"/>
+      </w:pPr>
+      <w:r>
+        <w:t xml:space="preserve">W skład systemu </w:t>
+      </w:r>
+      <w:proofErr w:type="spellStart"/>
+      <w:r>
+        <w:t>eMiasto</w:t>
+      </w:r>
+      <w:proofErr w:type="spellEnd"/>
+      <w:r>
+        <w:t xml:space="preserve"> wchodzą dwie aplikacje. Pierwsza z nich – </w:t>
+      </w:r>
+      <w:proofErr w:type="spellStart"/>
+      <w:r>
+        <w:t>eMiasto</w:t>
+      </w:r>
+      <w:proofErr w:type="spellEnd"/>
+      <w:r>
+        <w:t xml:space="preserve"> Mobile przygotowana została z wykorzystaniem </w:t>
+      </w:r>
+      <w:r>
+        <w:t xml:space="preserve">środowiska Android Studia. Druga część – aplikacja </w:t>
+      </w:r>
+      <w:proofErr w:type="spellStart"/>
+      <w:r>
+        <w:t>eMiasto</w:t>
+      </w:r>
+      <w:proofErr w:type="spellEnd"/>
+      <w:r>
+        <w:t xml:space="preserve"> Desktop powstała przy użyciu Microsoft Visual Studio 2013.</w:t>
+      </w:r>
+      <w:r>
+        <w:t xml:space="preserve"> W tym rozdziale przedstawiony zostanie opis środowisk </w:t>
+      </w:r>
+      <w:r>
+        <w:t>deweloperskich</w:t>
+      </w:r>
+      <w:r>
+        <w:t xml:space="preserve">, wykorzystywanych do prac nad systemem </w:t>
+      </w:r>
+      <w:proofErr w:type="spellStart"/>
+      <w:r>
+        <w:t>eMiasto</w:t>
+      </w:r>
+      <w:proofErr w:type="spellEnd"/>
+      <w:r>
+        <w:t>.</w:t>
+      </w:r>
+    </w:p>
+    <w:p>
+      <w:pPr>
         <w:rPr>
           <w:rFonts w:ascii="Times New Roman" w:hAnsi="Times New Roman" w:cs="Times New Roman"/>
           <w:b/>
           <w:sz w:val="24"/>
           <w:szCs w:val="24"/>
+          <w:lang w:val="en-US"/>
         </w:rPr>
       </w:pPr>
       <w:r>
@@ -1107,26 +1174,101 @@
           <w:b/>
           <w:sz w:val="24"/>
           <w:szCs w:val="24"/>
-        </w:rPr>
-        <w:t>2.1 Android Studio</w:t>
-      </w:r>
-    </w:p>
-    <w:p>
-      <w:pPr>
+          <w:lang w:val="en-US"/>
+        </w:rPr>
+        <w:t xml:space="preserve">2.1 </w:t>
+      </w:r>
+      <w:r>
         <w:rPr>
           <w:rFonts w:ascii="Times New Roman" w:hAnsi="Times New Roman" w:cs="Times New Roman"/>
           <w:b/>
           <w:sz w:val="24"/>
-        </w:rPr>
-      </w:pPr>
+          <w:szCs w:val="24"/>
+          <w:lang w:val="en-US"/>
+        </w:rPr>
+        <w:t>Microsoft Visual</w:t>
+      </w:r>
       <w:r>
         <w:rPr>
           <w:rFonts w:ascii="Times New Roman" w:hAnsi="Times New Roman" w:cs="Times New Roman"/>
           <w:b/>
           <w:sz w:val="24"/>
-        </w:rPr>
-        <w:t>2.2 Visual Studio</w:t>
-      </w:r>
+          <w:szCs w:val="24"/>
+          <w:lang w:val="en-US"/>
+        </w:rPr>
+        <w:t xml:space="preserve"> Studio</w:t>
+      </w:r>
+    </w:p>
+    <w:p>
+      <w:pPr>
+        <w:rPr>
+          <w:rFonts w:ascii="Times New Roman" w:hAnsi="Times New Roman" w:cs="Times New Roman"/>
+          <w:b/>
+          <w:sz w:val="24"/>
+          <w:szCs w:val="24"/>
+          <w:lang w:val="en-US"/>
+        </w:rPr>
+      </w:pPr>
+    </w:p>
+    <w:p>
+      <w:pPr>
+        <w:rPr>
+          <w:rFonts w:ascii="Times New Roman" w:hAnsi="Times New Roman" w:cs="Times New Roman"/>
+          <w:b/>
+          <w:sz w:val="24"/>
+          <w:lang w:val="en-US"/>
+        </w:rPr>
+      </w:pPr>
+      <w:r>
+        <w:rPr>
+          <w:rFonts w:ascii="Times New Roman" w:hAnsi="Times New Roman" w:cs="Times New Roman"/>
+          <w:b/>
+          <w:sz w:val="24"/>
+          <w:lang w:val="en-US"/>
+        </w:rPr>
+        <w:t>2.2 Android</w:t>
+      </w:r>
+      <w:r>
+        <w:rPr>
+          <w:rFonts w:ascii="Times New Roman" w:hAnsi="Times New Roman" w:cs="Times New Roman"/>
+          <w:b/>
+          <w:sz w:val="24"/>
+          <w:lang w:val="en-US"/>
+        </w:rPr>
+        <w:t xml:space="preserve"> Studio</w:t>
+      </w:r>
+    </w:p>
+    <w:p>
+      <w:pPr>
+        <w:rPr>
+          <w:rFonts w:ascii="Times New Roman" w:hAnsi="Times New Roman" w:cs="Times New Roman"/>
+          <w:b/>
+          <w:sz w:val="24"/>
+          <w:lang w:val="en-US"/>
+        </w:rPr>
+      </w:pPr>
+      <w:r>
+        <w:rPr>
+          <w:rFonts w:ascii="Times New Roman" w:hAnsi="Times New Roman" w:cs="Times New Roman"/>
+          <w:b/>
+          <w:sz w:val="24"/>
+          <w:lang w:val="en-US"/>
+        </w:rPr>
+        <w:t xml:space="preserve">2.3 </w:t>
+      </w:r>
+      <w:proofErr w:type="spellStart"/>
+      <w:r>
+        <w:rPr>
+          <w:rFonts w:ascii="Times New Roman" w:hAnsi="Times New Roman" w:cs="Times New Roman"/>
+          <w:b/>
+          <w:sz w:val="24"/>
+          <w:lang w:val="en-US"/>
+        </w:rPr>
+        <w:t>Wikitude</w:t>
+      </w:r>
+      <w:bookmarkStart w:id="2" w:name="_GoBack"/>
+      <w:bookmarkEnd w:id="2"/>
+      <w:proofErr w:type="spellEnd"/>
     </w:p>
     <w:p>
       <w:pPr>
@@ -1136,20 +1278,41 @@
           <w:numId w:val="0"/>
         </w:numPr>
         <w:ind w:left="720" w:hanging="360"/>
-      </w:pPr>
-    </w:p>
-    <w:p/>
+        <w:rPr>
+          <w:lang w:val="en-US"/>
+        </w:rPr>
+      </w:pPr>
+    </w:p>
+    <w:p>
+      <w:pPr>
+        <w:rPr>
+          <w:lang w:val="en-US"/>
+        </w:rPr>
+      </w:pPr>
+    </w:p>
     <w:p>
       <w:pPr>
         <w:pStyle w:val="Nagwek2"/>
-      </w:pPr>
-    </w:p>
-    <w:p/>
-    <w:p>
-      <w:pPr>
+        <w:rPr>
+          <w:lang w:val="en-US"/>
+        </w:rPr>
+      </w:pPr>
+    </w:p>
+    <w:p>
+      <w:pPr>
+        <w:rPr>
+          <w:lang w:val="en-US"/>
+        </w:rPr>
+      </w:pPr>
+    </w:p>
+    <w:p>
+      <w:pPr>
+        <w:rPr>
+          <w:lang w:val="en-US"/>
+        </w:rPr>
         <w:sectPr>
-          <w:headerReference w:type="default" r:id="rId11"/>
-          <w:footerReference w:type="default" r:id="rId12"/>
+          <w:headerReference w:type="default" r:id="rId12"/>
+          <w:footerReference w:type="default" r:id="rId13"/>
           <w:pgSz w:w="11906" w:h="16838"/>
           <w:pgMar w:top="1134" w:right="1134" w:bottom="1134" w:left="1134" w:header="709" w:footer="709" w:gutter="284"/>
           <w:cols w:space="708"/>
@@ -1162,7 +1325,7 @@
       <w:pPr>
         <w:pStyle w:val="Nagwek1"/>
       </w:pPr>
-      <w:bookmarkStart w:id="2" w:name="_Toc435972087"/>
+      <w:bookmarkStart w:id="3" w:name="_Toc435972087"/>
       <w:r>
         <w:lastRenderedPageBreak/>
         <w:t xml:space="preserve">Instalacja aplikacji </w:t>
@@ -1171,9 +1334,97 @@
       <w:r>
         <w:t>eMiasto</w:t>
       </w:r>
-      <w:bookmarkEnd w:id="2"/>
+      <w:bookmarkEnd w:id="3"/>
       <w:proofErr w:type="spellEnd"/>
     </w:p>
+    <w:p>
+      <w:pPr>
+        <w:rPr>
+          <w:rFonts w:ascii="Times New Roman" w:hAnsi="Times New Roman" w:cs="Times New Roman"/>
+          <w:b/>
+          <w:sz w:val="24"/>
+          <w:szCs w:val="24"/>
+        </w:rPr>
+      </w:pPr>
+      <w:r>
+        <w:rPr>
+          <w:rFonts w:ascii="Times New Roman" w:hAnsi="Times New Roman" w:cs="Times New Roman"/>
+          <w:b/>
+          <w:sz w:val="24"/>
+          <w:szCs w:val="24"/>
+        </w:rPr>
+        <w:t>3</w:t>
+      </w:r>
+      <w:r>
+        <w:rPr>
+          <w:rFonts w:ascii="Times New Roman" w:hAnsi="Times New Roman" w:cs="Times New Roman"/>
+          <w:b/>
+          <w:sz w:val="24"/>
+          <w:szCs w:val="24"/>
+        </w:rPr>
+        <w:t xml:space="preserve">.1 </w:t>
+      </w:r>
+      <w:proofErr w:type="spellStart"/>
+      <w:r>
+        <w:rPr>
+          <w:rFonts w:ascii="Times New Roman" w:hAnsi="Times New Roman" w:cs="Times New Roman"/>
+          <w:b/>
+          <w:sz w:val="24"/>
+          <w:szCs w:val="24"/>
+        </w:rPr>
+        <w:t>eMiasto</w:t>
+      </w:r>
+      <w:proofErr w:type="spellEnd"/>
+      <w:r>
+        <w:rPr>
+          <w:rFonts w:ascii="Times New Roman" w:hAnsi="Times New Roman" w:cs="Times New Roman"/>
+          <w:b/>
+          <w:sz w:val="24"/>
+          <w:szCs w:val="24"/>
+        </w:rPr>
+        <w:t xml:space="preserve"> Mobile</w:t>
+      </w:r>
+    </w:p>
+    <w:p>
+      <w:pPr>
+        <w:rPr>
+          <w:rFonts w:ascii="Times New Roman" w:hAnsi="Times New Roman" w:cs="Times New Roman"/>
+          <w:b/>
+          <w:sz w:val="24"/>
+          <w:szCs w:val="24"/>
+        </w:rPr>
+      </w:pPr>
+      <w:r>
+        <w:rPr>
+          <w:rFonts w:ascii="Times New Roman" w:hAnsi="Times New Roman" w:cs="Times New Roman"/>
+          <w:b/>
+          <w:sz w:val="24"/>
+          <w:szCs w:val="24"/>
+        </w:rPr>
+        <w:t xml:space="preserve">3.2 </w:t>
+      </w:r>
+      <w:proofErr w:type="spellStart"/>
+      <w:r>
+        <w:rPr>
+          <w:rFonts w:ascii="Times New Roman" w:hAnsi="Times New Roman" w:cs="Times New Roman"/>
+          <w:b/>
+          <w:sz w:val="24"/>
+          <w:szCs w:val="24"/>
+        </w:rPr>
+        <w:t>eMiasto</w:t>
+      </w:r>
+      <w:proofErr w:type="spellEnd"/>
+      <w:r>
+        <w:rPr>
+          <w:rFonts w:ascii="Times New Roman" w:hAnsi="Times New Roman" w:cs="Times New Roman"/>
+          <w:b/>
+          <w:sz w:val="24"/>
+          <w:szCs w:val="24"/>
+        </w:rPr>
+        <w:t xml:space="preserve"> Desktop</w:t>
+      </w:r>
+    </w:p>
+    <w:p/>
     <w:p>
       <w:pPr>
         <w:pStyle w:val="Zawartosc"/>
@@ -1218,7 +1469,7 @@
                     <pic:cNvPicPr/>
                   </pic:nvPicPr>
                   <pic:blipFill>
-                    <a:blip r:embed="rId13"/>
+                    <a:blip r:embed="rId14"/>
                     <a:stretch>
                       <a:fillRect/>
                     </a:stretch>
@@ -1293,85 +1544,6 @@
                 <pic:pic xmlns:pic="http://schemas.openxmlformats.org/drawingml/2006/picture">
                   <pic:nvPicPr>
                     <pic:cNvPr id="0" name="Picture 1" descr="C:\Users\Marcin\Desktop\eMiastoDesktopScreens\Installer_1.png"/>
-                    <pic:cNvPicPr>
-                      <a:picLocks noChangeAspect="1" noChangeArrowheads="1"/>
-                    </pic:cNvPicPr>
-                  </pic:nvPicPr>
-                  <pic:blipFill>
-                    <a:blip r:embed="rId14">
-                      <a:extLst>
-                        <a:ext uri="{28A0092B-C50C-407E-A947-70E740481C1C}">
-                          <a14:useLocalDpi xmlns:a14="http://schemas.microsoft.com/office/drawing/2010/main" val="0"/>
-                        </a:ext>
-                      </a:extLst>
-                    </a:blip>
-                    <a:srcRect/>
-                    <a:stretch>
-                      <a:fillRect/>
-                    </a:stretch>
-                  </pic:blipFill>
-                  <pic:spPr bwMode="auto">
-                    <a:xfrm>
-                      <a:off x="0" y="0"/>
-                      <a:ext cx="4886325" cy="4000500"/>
-                    </a:xfrm>
-                    <a:prstGeom prst="rect">
-                      <a:avLst/>
-                    </a:prstGeom>
-                    <a:noFill/>
-                    <a:ln>
-                      <a:noFill/>
-                    </a:ln>
-                  </pic:spPr>
-                </pic:pic>
-              </a:graphicData>
-            </a:graphic>
-          </wp:inline>
-        </w:drawing>
-      </w:r>
-    </w:p>
-    <w:p>
-      <w:pPr>
-        <w:pStyle w:val="Podpisyrysunkow"/>
-      </w:pPr>
-      <w:r>
-        <w:t xml:space="preserve">Rys. 3.2 Pierwsze </w:t>
-      </w:r>
-      <w:r>
-        <w:t xml:space="preserve">okno instalatora programu </w:t>
-      </w:r>
-      <w:proofErr w:type="spellStart"/>
-      <w:r>
-        <w:t>eMiasto</w:t>
-      </w:r>
-      <w:proofErr w:type="spellEnd"/>
-      <w:r>
-        <w:t>.</w:t>
-      </w:r>
-    </w:p>
-    <w:p>
-      <w:pPr>
-        <w:pStyle w:val="Podpisyrysunkow"/>
-      </w:pPr>
-      <w:r>
-        <w:rPr>
-          <w:noProof/>
-          <w:lang w:eastAsia="pl-PL"/>
-        </w:rPr>
-        <w:lastRenderedPageBreak/>
-        <w:drawing>
-          <wp:inline distT="0" distB="0" distL="0" distR="0" wp14:anchorId="17AAAA44" wp14:editId="6E6E8548">
-            <wp:extent cx="4886325" cy="4000500"/>
-            <wp:effectExtent l="0" t="0" r="9525" b="0"/>
-            <wp:docPr id="4" name="Obraz 4" descr="C:\Users\Marcin\Desktop\eMiastoDesktopScreens\Installer_2.png"/>
-            <wp:cNvGraphicFramePr>
-              <a:graphicFrameLocks xmlns:a="http://schemas.openxmlformats.org/drawingml/2006/main" noChangeAspect="1"/>
-            </wp:cNvGraphicFramePr>
-            <a:graphic xmlns:a="http://schemas.openxmlformats.org/drawingml/2006/main">
-              <a:graphicData uri="http://schemas.openxmlformats.org/drawingml/2006/picture">
-                <pic:pic xmlns:pic="http://schemas.openxmlformats.org/drawingml/2006/picture">
-                  <pic:nvPicPr>
-                    <pic:cNvPr id="0" name="Picture 2" descr="C:\Users\Marcin\Desktop\eMiastoDesktopScreens\Installer_2.png"/>
                     <pic:cNvPicPr>
                       <a:picLocks noChangeAspect="1" noChangeArrowheads="1"/>
                     </pic:cNvPicPr>
@@ -1414,29 +1586,32 @@
         <w:pStyle w:val="Podpisyrysunkow"/>
       </w:pPr>
       <w:r>
-        <w:t xml:space="preserve">Rys. 3.3 Drugie </w:t>
-      </w:r>
-      <w:r>
-        <w:t>okno instalatora pro</w:t>
-      </w:r>
-      <w:r>
-        <w:t xml:space="preserve">gramu </w:t>
+        <w:t xml:space="preserve">Rys. 3.2 Pierwsze okno instalatora programu </w:t>
       </w:r>
       <w:proofErr w:type="spellStart"/>
       <w:r>
         <w:t>eMiasto</w:t>
       </w:r>
       <w:proofErr w:type="spellEnd"/>
+      <w:r>
+        <w:t>.</w:t>
+      </w:r>
+    </w:p>
+    <w:p>
+      <w:pPr>
+        <w:pStyle w:val="Podpisyrysunkow"/>
+      </w:pPr>
       <w:r>
         <w:rPr>
           <w:noProof/>
           <w:lang w:eastAsia="pl-PL"/>
         </w:rPr>
+        <w:lastRenderedPageBreak/>
         <w:drawing>
-          <wp:inline distT="0" distB="0" distL="0" distR="0" wp14:anchorId="0C5AB1EE" wp14:editId="1D3E9B3B">
+          <wp:inline distT="0" distB="0" distL="0" distR="0" wp14:anchorId="17AAAA44" wp14:editId="6E6E8548">
             <wp:extent cx="4886325" cy="4000500"/>
             <wp:effectExtent l="0" t="0" r="9525" b="0"/>
-            <wp:docPr id="5" name="Obraz 5" descr="C:\Users\Marcin\Desktop\eMiastoDesktopScreens\Installer_3.png"/>
+            <wp:docPr id="4" name="Obraz 4" descr="C:\Users\Marcin\Desktop\eMiastoDesktopScreens\Installer_2.png"/>
             <wp:cNvGraphicFramePr>
               <a:graphicFrameLocks xmlns:a="http://schemas.openxmlformats.org/drawingml/2006/main" noChangeAspect="1"/>
             </wp:cNvGraphicFramePr>
@@ -1444,7 +1619,7 @@
               <a:graphicData uri="http://schemas.openxmlformats.org/drawingml/2006/picture">
                 <pic:pic xmlns:pic="http://schemas.openxmlformats.org/drawingml/2006/picture">
                   <pic:nvPicPr>
-                    <pic:cNvPr id="0" name="Picture 3" descr="C:\Users\Marcin\Desktop\eMiastoDesktopScreens\Installer_3.png"/>
+                    <pic:cNvPr id="0" name="Picture 2" descr="C:\Users\Marcin\Desktop\eMiastoDesktopScreens\Installer_2.png"/>
                     <pic:cNvPicPr>
                       <a:picLocks noChangeAspect="1" noChangeArrowheads="1"/>
                     </pic:cNvPicPr>
@@ -1487,29 +1662,23 @@
         <w:pStyle w:val="Podpisyrysunkow"/>
       </w:pPr>
       <w:r>
-        <w:t xml:space="preserve">Rys. 3.4 Trzecie okno instalatora programu </w:t>
+        <w:t xml:space="preserve">Rys. 3.3 Drugie okno instalatora programu </w:t>
       </w:r>
       <w:proofErr w:type="spellStart"/>
       <w:r>
         <w:t>eMiasto</w:t>
       </w:r>
       <w:proofErr w:type="spellEnd"/>
-    </w:p>
-    <w:p>
-      <w:pPr>
-        <w:pStyle w:val="Podpisyrysunkow"/>
-      </w:pPr>
       <w:r>
         <w:rPr>
           <w:noProof/>
           <w:lang w:eastAsia="pl-PL"/>
         </w:rPr>
-        <w:lastRenderedPageBreak/>
         <w:drawing>
-          <wp:inline distT="0" distB="0" distL="0" distR="0" wp14:anchorId="460A4F4E" wp14:editId="07F55993">
+          <wp:inline distT="0" distB="0" distL="0" distR="0" wp14:anchorId="0C5AB1EE" wp14:editId="1D3E9B3B">
             <wp:extent cx="4886325" cy="4000500"/>
             <wp:effectExtent l="0" t="0" r="9525" b="0"/>
-            <wp:docPr id="6" name="Obraz 6" descr="C:\Users\Marcin\Desktop\eMiastoDesktopScreens\Installer_4.png"/>
+            <wp:docPr id="5" name="Obraz 5" descr="C:\Users\Marcin\Desktop\eMiastoDesktopScreens\Installer_3.png"/>
             <wp:cNvGraphicFramePr>
               <a:graphicFrameLocks xmlns:a="http://schemas.openxmlformats.org/drawingml/2006/main" noChangeAspect="1"/>
             </wp:cNvGraphicFramePr>
@@ -1517,7 +1686,7 @@
               <a:graphicData uri="http://schemas.openxmlformats.org/drawingml/2006/picture">
                 <pic:pic xmlns:pic="http://schemas.openxmlformats.org/drawingml/2006/picture">
                   <pic:nvPicPr>
-                    <pic:cNvPr id="0" name="Picture 4" descr="C:\Users\Marcin\Desktop\eMiastoDesktopScreens\Installer_4.png"/>
+                    <pic:cNvPr id="0" name="Picture 3" descr="C:\Users\Marcin\Desktop\eMiastoDesktopScreens\Installer_3.png"/>
                     <pic:cNvPicPr>
                       <a:picLocks noChangeAspect="1" noChangeArrowheads="1"/>
                     </pic:cNvPicPr>
@@ -1560,19 +1729,7 @@
         <w:pStyle w:val="Podpisyrysunkow"/>
       </w:pPr>
       <w:r>
-        <w:t>Rys. 3.</w:t>
-      </w:r>
-      <w:r>
-        <w:t>5</w:t>
-      </w:r>
-      <w:r>
-        <w:t xml:space="preserve"> </w:t>
-      </w:r>
-      <w:r>
-        <w:t>Czwarte</w:t>
-      </w:r>
-      <w:r>
-        <w:t xml:space="preserve"> okno instalatora programu </w:t>
+        <w:t xml:space="preserve">Rys. 3.4 Trzecie okno instalatora programu </w:t>
       </w:r>
       <w:proofErr w:type="spellStart"/>
       <w:r>
@@ -1589,11 +1746,12 @@
           <w:noProof/>
           <w:lang w:eastAsia="pl-PL"/>
         </w:rPr>
+        <w:lastRenderedPageBreak/>
         <w:drawing>
-          <wp:inline distT="0" distB="0" distL="0" distR="0" wp14:anchorId="68EF0C6A" wp14:editId="73F48A5E">
+          <wp:inline distT="0" distB="0" distL="0" distR="0" wp14:anchorId="460A4F4E" wp14:editId="07F55993">
             <wp:extent cx="4886325" cy="4000500"/>
             <wp:effectExtent l="0" t="0" r="9525" b="0"/>
-            <wp:docPr id="8" name="Obraz 8" descr="C:\Users\Marcin\Desktop\eMiastoDesktopScreens\Installer_5.png"/>
+            <wp:docPr id="6" name="Obraz 6" descr="C:\Users\Marcin\Desktop\eMiastoDesktopScreens\Installer_4.png"/>
             <wp:cNvGraphicFramePr>
               <a:graphicFrameLocks xmlns:a="http://schemas.openxmlformats.org/drawingml/2006/main" noChangeAspect="1"/>
             </wp:cNvGraphicFramePr>
@@ -1601,7 +1759,7 @@
               <a:graphicData uri="http://schemas.openxmlformats.org/drawingml/2006/picture">
                 <pic:pic xmlns:pic="http://schemas.openxmlformats.org/drawingml/2006/picture">
                   <pic:nvPicPr>
-                    <pic:cNvPr id="0" name="Picture 6" descr="C:\Users\Marcin\Desktop\eMiastoDesktopScreens\Installer_5.png"/>
+                    <pic:cNvPr id="0" name="Picture 4" descr="C:\Users\Marcin\Desktop\eMiastoDesktopScreens\Installer_4.png"/>
                     <pic:cNvPicPr>
                       <a:picLocks noChangeAspect="1" noChangeArrowheads="1"/>
                     </pic:cNvPicPr>
@@ -1644,75 +1802,13 @@
         <w:pStyle w:val="Podpisyrysunkow"/>
       </w:pPr>
       <w:r>
-        <w:t xml:space="preserve">Rys. </w:t>
-      </w:r>
-      <w:r>
-        <w:t>3.6</w:t>
-      </w:r>
-      <w:r>
-        <w:t xml:space="preserve"> </w:t>
-      </w:r>
-      <w:r>
-        <w:t>Piąte</w:t>
-      </w:r>
-      <w:r>
-        <w:t xml:space="preserve"> okno instalatora programu </w:t>
+        <w:t xml:space="preserve">Rys. 3.5 Czwarte okno instalatora programu </w:t>
       </w:r>
       <w:proofErr w:type="spellStart"/>
       <w:r>
         <w:t>eMiasto</w:t>
       </w:r>
       <w:proofErr w:type="spellEnd"/>
-    </w:p>
-    <w:p>
-      <w:pPr>
-        <w:pStyle w:val="Zawartosc"/>
-      </w:pPr>
-      <w:r>
-        <w:t xml:space="preserve">Po kliknięciu przycisku </w:t>
-      </w:r>
-      <w:r>
-        <w:rPr>
-          <w:i/>
-        </w:rPr>
-        <w:t>Close</w:t>
-      </w:r>
-      <w:r>
-        <w:t xml:space="preserve"> program został poprawnie zainstalowany.</w:t>
-      </w:r>
-    </w:p>
-    <w:p>
-      <w:pPr>
-        <w:pStyle w:val="Zawartosc"/>
-      </w:pPr>
-    </w:p>
-    <w:p>
-      <w:pPr>
-        <w:pStyle w:val="Zawartosc"/>
-      </w:pPr>
-      <w:r>
-        <w:lastRenderedPageBreak/>
-        <w:t xml:space="preserve">Deinstalacja programu </w:t>
-      </w:r>
-      <w:proofErr w:type="spellStart"/>
-      <w:r>
-        <w:t>eMiasto</w:t>
-      </w:r>
-      <w:proofErr w:type="spellEnd"/>
-      <w:r>
-        <w:t xml:space="preserve"> jest bardzo podobna do procesu instalacji. Składa się z 3 kroków. Proces deinstalacji można uruchomić poprzez plik setup.exe widoczny na rysunku 3.1, lub znaleźć program na liście w dodaj/usuń programy, znajdującym się w panelu sterowania. Na rysunkach od 3.7 do 3.9, przedstawiono kolejne kroki deinstalacji. Podobnie jak przy procesie instalacji, wystarczy zatwierdzać przyciskiem </w:t>
-      </w:r>
-      <w:proofErr w:type="spellStart"/>
-      <w:r>
-        <w:rPr>
-          <w:i/>
-        </w:rPr>
-        <w:t>Next</w:t>
-      </w:r>
-      <w:proofErr w:type="spellEnd"/>
-      <w:r>
-        <w:t>.</w:t>
-      </w:r>
     </w:p>
     <w:p>
       <w:pPr>
@@ -1724,10 +1820,10 @@
           <w:lang w:eastAsia="pl-PL"/>
         </w:rPr>
         <w:drawing>
-          <wp:inline distT="0" distB="0" distL="0" distR="0" wp14:anchorId="282C4106" wp14:editId="6AE54BCA">
+          <wp:inline distT="0" distB="0" distL="0" distR="0" wp14:anchorId="68EF0C6A" wp14:editId="73F48A5E">
             <wp:extent cx="4886325" cy="4000500"/>
             <wp:effectExtent l="0" t="0" r="9525" b="0"/>
-            <wp:docPr id="16" name="Obraz 16" descr="C:\Users\Marcin\Desktop\eMiastoDesktopScreens\uninstaller_1.png"/>
+            <wp:docPr id="8" name="Obraz 8" descr="C:\Users\Marcin\Desktop\eMiastoDesktopScreens\Installer_5.png"/>
             <wp:cNvGraphicFramePr>
               <a:graphicFrameLocks xmlns:a="http://schemas.openxmlformats.org/drawingml/2006/main" noChangeAspect="1"/>
             </wp:cNvGraphicFramePr>
@@ -1735,7 +1831,7 @@
               <a:graphicData uri="http://schemas.openxmlformats.org/drawingml/2006/picture">
                 <pic:pic xmlns:pic="http://schemas.openxmlformats.org/drawingml/2006/picture">
                   <pic:nvPicPr>
-                    <pic:cNvPr id="0" name="Picture 12" descr="C:\Users\Marcin\Desktop\eMiastoDesktopScreens\uninstaller_1.png"/>
+                    <pic:cNvPr id="0" name="Picture 6" descr="C:\Users\Marcin\Desktop\eMiastoDesktopScreens\Installer_5.png"/>
                     <pic:cNvPicPr>
                       <a:picLocks noChangeAspect="1" noChangeArrowheads="1"/>
                     </pic:cNvPicPr>
@@ -1778,13 +1874,63 @@
         <w:pStyle w:val="Podpisyrysunkow"/>
       </w:pPr>
       <w:r>
-        <w:t xml:space="preserve">Rys. 3.7 Pierwsze okno deinstalatora programu </w:t>
+        <w:t xml:space="preserve">Rys. 3.6 Piąte okno instalatora programu </w:t>
       </w:r>
       <w:proofErr w:type="spellStart"/>
       <w:r>
         <w:t>eMiasto</w:t>
       </w:r>
       <w:proofErr w:type="spellEnd"/>
+    </w:p>
+    <w:p>
+      <w:pPr>
+        <w:pStyle w:val="Zawartosc"/>
+      </w:pPr>
+      <w:r>
+        <w:t xml:space="preserve">Po kliknięciu przycisku </w:t>
+      </w:r>
+      <w:r>
+        <w:rPr>
+          <w:i/>
+        </w:rPr>
+        <w:t>Close</w:t>
+      </w:r>
+      <w:r>
+        <w:t xml:space="preserve"> program został poprawnie zainstalowany.</w:t>
+      </w:r>
+    </w:p>
+    <w:p>
+      <w:pPr>
+        <w:pStyle w:val="Zawartosc"/>
+      </w:pPr>
+    </w:p>
+    <w:p>
+      <w:pPr>
+        <w:pStyle w:val="Zawartosc"/>
+      </w:pPr>
+      <w:r>
+        <w:lastRenderedPageBreak/>
+        <w:t xml:space="preserve">Deinstalacja programu </w:t>
+      </w:r>
+      <w:proofErr w:type="spellStart"/>
+      <w:r>
+        <w:t>eMiasto</w:t>
+      </w:r>
+      <w:proofErr w:type="spellEnd"/>
+      <w:r>
+        <w:t xml:space="preserve"> jest bardzo podobna do procesu instalacji. Składa się z 3 kroków. Proces deinstalacji można uruchomić poprzez plik setup.exe widoczny na rysunku 3.1, lub znaleźć program na liście w dodaj/usuń programy, znajdującym się w panelu sterowania. Na rysunkach od 3.7 do 3.9, przedstawiono kolejne kroki deinstalacji. Podobnie jak przy procesie instalacji, wystarczy zatwierdzać przyciskiem </w:t>
+      </w:r>
+      <w:proofErr w:type="spellStart"/>
+      <w:r>
+        <w:rPr>
+          <w:i/>
+        </w:rPr>
+        <w:t>Next</w:t>
+      </w:r>
+      <w:proofErr w:type="spellEnd"/>
+      <w:r>
+        <w:t>.</w:t>
+      </w:r>
     </w:p>
     <w:p>
       <w:pPr>
@@ -1795,12 +1941,11 @@
           <w:noProof/>
           <w:lang w:eastAsia="pl-PL"/>
         </w:rPr>
-        <w:lastRenderedPageBreak/>
         <w:drawing>
-          <wp:inline distT="0" distB="0" distL="0" distR="0" wp14:anchorId="24BF1471" wp14:editId="03FFE8F1">
+          <wp:inline distT="0" distB="0" distL="0" distR="0" wp14:anchorId="282C4106" wp14:editId="6AE54BCA">
             <wp:extent cx="4886325" cy="4000500"/>
             <wp:effectExtent l="0" t="0" r="9525" b="0"/>
-            <wp:docPr id="17" name="Obraz 17" descr="C:\Users\Marcin\Desktop\eMiastoDesktopScreens\uninstaller_2.png"/>
+            <wp:docPr id="16" name="Obraz 16" descr="C:\Users\Marcin\Desktop\eMiastoDesktopScreens\uninstaller_1.png"/>
             <wp:cNvGraphicFramePr>
               <a:graphicFrameLocks xmlns:a="http://schemas.openxmlformats.org/drawingml/2006/main" noChangeAspect="1"/>
             </wp:cNvGraphicFramePr>
@@ -1808,7 +1953,7 @@
               <a:graphicData uri="http://schemas.openxmlformats.org/drawingml/2006/picture">
                 <pic:pic xmlns:pic="http://schemas.openxmlformats.org/drawingml/2006/picture">
                   <pic:nvPicPr>
-                    <pic:cNvPr id="0" name="Picture 13" descr="C:\Users\Marcin\Desktop\eMiastoDesktopScreens\uninstaller_2.png"/>
+                    <pic:cNvPr id="0" name="Picture 12" descr="C:\Users\Marcin\Desktop\eMiastoDesktopScreens\uninstaller_1.png"/>
                     <pic:cNvPicPr>
                       <a:picLocks noChangeAspect="1" noChangeArrowheads="1"/>
                     </pic:cNvPicPr>
@@ -1851,19 +1996,7 @@
         <w:pStyle w:val="Podpisyrysunkow"/>
       </w:pPr>
       <w:r>
-        <w:t>Rys. 3.</w:t>
-      </w:r>
-      <w:r>
-        <w:t>8</w:t>
-      </w:r>
-      <w:r>
-        <w:t xml:space="preserve"> </w:t>
-      </w:r>
-      <w:r>
-        <w:t>Drugie</w:t>
-      </w:r>
-      <w:r>
-        <w:t xml:space="preserve"> okno deinstalatora programu </w:t>
+        <w:t xml:space="preserve">Rys. 3.7 Pierwsze okno deinstalatora programu </w:t>
       </w:r>
       <w:proofErr w:type="spellStart"/>
       <w:r>
@@ -1875,13 +2008,17 @@
       <w:pPr>
         <w:pStyle w:val="Podpisyrysunkow"/>
       </w:pPr>
-      <w:bookmarkStart w:id="3" w:name="_GoBack"/>
-      <w:r>
+      <w:r>
+        <w:rPr>
+          <w:noProof/>
+          <w:lang w:eastAsia="pl-PL"/>
+        </w:rPr>
+        <w:lastRenderedPageBreak/>
         <w:drawing>
-          <wp:inline distT="0" distB="0" distL="0" distR="0" wp14:anchorId="519A20BC" wp14:editId="75837E01">
+          <wp:inline distT="0" distB="0" distL="0" distR="0" wp14:anchorId="24BF1471" wp14:editId="03FFE8F1">
             <wp:extent cx="4886325" cy="4000500"/>
             <wp:effectExtent l="0" t="0" r="9525" b="0"/>
-            <wp:docPr id="18" name="Obraz 18" descr="C:\Users\Marcin\Desktop\eMiastoDesktopScreens\uninstaller_3.png"/>
+            <wp:docPr id="17" name="Obraz 17" descr="C:\Users\Marcin\Desktop\eMiastoDesktopScreens\uninstaller_2.png"/>
             <wp:cNvGraphicFramePr>
               <a:graphicFrameLocks xmlns:a="http://schemas.openxmlformats.org/drawingml/2006/main" noChangeAspect="1"/>
             </wp:cNvGraphicFramePr>
@@ -1889,7 +2026,7 @@
               <a:graphicData uri="http://schemas.openxmlformats.org/drawingml/2006/picture">
                 <pic:pic xmlns:pic="http://schemas.openxmlformats.org/drawingml/2006/picture">
                   <pic:nvPicPr>
-                    <pic:cNvPr id="0" name="Picture 14" descr="C:\Users\Marcin\Desktop\eMiastoDesktopScreens\uninstaller_3.png"/>
+                    <pic:cNvPr id="0" name="Picture 13" descr="C:\Users\Marcin\Desktop\eMiastoDesktopScreens\uninstaller_2.png"/>
                     <pic:cNvPicPr>
                       <a:picLocks noChangeAspect="1" noChangeArrowheads="1"/>
                     </pic:cNvPicPr>
@@ -1926,17 +2063,85 @@
           </wp:inline>
         </w:drawing>
       </w:r>
-      <w:bookmarkEnd w:id="3"/>
     </w:p>
     <w:p>
       <w:pPr>
         <w:pStyle w:val="Podpisyrysunkow"/>
       </w:pPr>
       <w:r>
-        <w:t>Rys. 3.9</w:t>
-      </w:r>
-      <w:r>
-        <w:t xml:space="preserve"> Pierwsze okno deinstalatora programu </w:t>
+        <w:t xml:space="preserve">Rys. 3.8 Drugie okno deinstalatora programu </w:t>
+      </w:r>
+      <w:proofErr w:type="spellStart"/>
+      <w:r>
+        <w:t>eMiasto</w:t>
+      </w:r>
+      <w:proofErr w:type="spellEnd"/>
+    </w:p>
+    <w:p>
+      <w:pPr>
+        <w:pStyle w:val="Podpisyrysunkow"/>
+      </w:pPr>
+      <w:r>
+        <w:rPr>
+          <w:noProof/>
+          <w:lang w:eastAsia="pl-PL"/>
+        </w:rPr>
+        <w:drawing>
+          <wp:inline distT="0" distB="0" distL="0" distR="0" wp14:anchorId="519A20BC" wp14:editId="75837E01">
+            <wp:extent cx="4886325" cy="4000500"/>
+            <wp:effectExtent l="0" t="0" r="9525" b="0"/>
+            <wp:docPr id="18" name="Obraz 18" descr="C:\Users\Marcin\Desktop\eMiastoDesktopScreens\uninstaller_3.png"/>
+            <wp:cNvGraphicFramePr>
+              <a:graphicFrameLocks xmlns:a="http://schemas.openxmlformats.org/drawingml/2006/main" noChangeAspect="1"/>
+            </wp:cNvGraphicFramePr>
+            <a:graphic xmlns:a="http://schemas.openxmlformats.org/drawingml/2006/main">
+              <a:graphicData uri="http://schemas.openxmlformats.org/drawingml/2006/picture">
+                <pic:pic xmlns:pic="http://schemas.openxmlformats.org/drawingml/2006/picture">
+                  <pic:nvPicPr>
+                    <pic:cNvPr id="0" name="Picture 14" descr="C:\Users\Marcin\Desktop\eMiastoDesktopScreens\uninstaller_3.png"/>
+                    <pic:cNvPicPr>
+                      <a:picLocks noChangeAspect="1" noChangeArrowheads="1"/>
+                    </pic:cNvPicPr>
+                  </pic:nvPicPr>
+                  <pic:blipFill>
+                    <a:blip r:embed="rId22">
+                      <a:extLst>
+                        <a:ext uri="{28A0092B-C50C-407E-A947-70E740481C1C}">
+                          <a14:useLocalDpi xmlns:a14="http://schemas.microsoft.com/office/drawing/2010/main" val="0"/>
+                        </a:ext>
+                      </a:extLst>
+                    </a:blip>
+                    <a:srcRect/>
+                    <a:stretch>
+                      <a:fillRect/>
+                    </a:stretch>
+                  </pic:blipFill>
+                  <pic:spPr bwMode="auto">
+                    <a:xfrm>
+                      <a:off x="0" y="0"/>
+                      <a:ext cx="4886325" cy="4000500"/>
+                    </a:xfrm>
+                    <a:prstGeom prst="rect">
+                      <a:avLst/>
+                    </a:prstGeom>
+                    <a:noFill/>
+                    <a:ln>
+                      <a:noFill/>
+                    </a:ln>
+                  </pic:spPr>
+                </pic:pic>
+              </a:graphicData>
+            </a:graphic>
+          </wp:inline>
+        </w:drawing>
+      </w:r>
+    </w:p>
+    <w:p>
+      <w:pPr>
+        <w:pStyle w:val="Podpisyrysunkow"/>
+      </w:pPr>
+      <w:r>
+        <w:t xml:space="preserve">Rys. 3.9 Pierwsze okno deinstalatora programu </w:t>
       </w:r>
       <w:proofErr w:type="spellStart"/>
       <w:r>
@@ -2048,7 +2253,7 @@
                     <pic:cNvPicPr/>
                   </pic:nvPicPr>
                   <pic:blipFill>
-                    <a:blip r:embed="rId22"/>
+                    <a:blip r:embed="rId23"/>
                     <a:stretch>
                       <a:fillRect/>
                     </a:stretch>
@@ -2127,7 +2332,7 @@
                     </pic:cNvPicPr>
                   </pic:nvPicPr>
                   <pic:blipFill>
-                    <a:blip r:embed="rId23">
+                    <a:blip r:embed="rId24">
                       <a:extLst>
                         <a:ext uri="{28A0092B-C50C-407E-A947-70E740481C1C}">
                           <a14:useLocalDpi xmlns:a14="http://schemas.microsoft.com/office/drawing/2010/main" val="0"/>
@@ -2201,7 +2406,7 @@
                     <pic:cNvPicPr/>
                   </pic:nvPicPr>
                   <pic:blipFill>
-                    <a:blip r:embed="rId24"/>
+                    <a:blip r:embed="rId25"/>
                     <a:stretch>
                       <a:fillRect/>
                     </a:stretch>
@@ -2257,7 +2462,7 @@
                     </pic:cNvPicPr>
                   </pic:nvPicPr>
                   <pic:blipFill>
-                    <a:blip r:embed="rId25">
+                    <a:blip r:embed="rId26">
                       <a:extLst>
                         <a:ext uri="{28A0092B-C50C-407E-A947-70E740481C1C}">
                           <a14:useLocalDpi xmlns:a14="http://schemas.microsoft.com/office/drawing/2010/main" val="0"/>
@@ -2325,7 +2530,7 @@
           <w:lang w:eastAsia="pl-PL"/>
         </w:rPr>
         <w:drawing>
-          <wp:inline distT="0" distB="0" distL="0" distR="0" wp14:anchorId="5495BF84" wp14:editId="0D1BD5CA">
+          <wp:inline distT="0" distB="0" distL="0" distR="0" wp14:anchorId="5495BF84" wp14:editId="04A0661A">
             <wp:extent cx="6638925" cy="3733800"/>
             <wp:effectExtent l="0" t="0" r="9525" b="0"/>
             <wp:docPr id="14" name="Obraz 14" descr="C:\Users\Marcin\Desktop\eMiastoDesktopScreens\Okno zapisu.png"/>
@@ -2337,90 +2542,6 @@
                 <pic:pic xmlns:pic="http://schemas.openxmlformats.org/drawingml/2006/picture">
                   <pic:nvPicPr>
                     <pic:cNvPr id="0" name="Picture 10" descr="C:\Users\Marcin\Desktop\eMiastoDesktopScreens\Okno zapisu.png"/>
-                    <pic:cNvPicPr>
-                      <a:picLocks noChangeAspect="1" noChangeArrowheads="1"/>
-                    </pic:cNvPicPr>
-                  </pic:nvPicPr>
-                  <pic:blipFill>
-                    <a:blip r:embed="rId26">
-                      <a:extLst>
-                        <a:ext uri="{28A0092B-C50C-407E-A947-70E740481C1C}">
-                          <a14:useLocalDpi xmlns:a14="http://schemas.microsoft.com/office/drawing/2010/main" val="0"/>
-                        </a:ext>
-                      </a:extLst>
-                    </a:blip>
-                    <a:srcRect/>
-                    <a:stretch>
-                      <a:fillRect/>
-                    </a:stretch>
-                  </pic:blipFill>
-                  <pic:spPr bwMode="auto">
-                    <a:xfrm>
-                      <a:off x="0" y="0"/>
-                      <a:ext cx="6638925" cy="3733800"/>
-                    </a:xfrm>
-                    <a:prstGeom prst="rect">
-                      <a:avLst/>
-                    </a:prstGeom>
-                    <a:noFill/>
-                    <a:ln>
-                      <a:noFill/>
-                    </a:ln>
-                  </pic:spPr>
-                </pic:pic>
-              </a:graphicData>
-            </a:graphic>
-          </wp:inline>
-        </w:drawing>
-      </w:r>
-    </w:p>
-    <w:p>
-      <w:pPr>
-        <w:pStyle w:val="Podpisyrysunkow"/>
-      </w:pPr>
-      <w:r>
-        <w:t>Rys. 4.5 Okno zapisu pliku z punktami.</w:t>
-      </w:r>
-    </w:p>
-    <w:p>
-      <w:pPr>
-        <w:pStyle w:val="Zawartosc"/>
-      </w:pPr>
-      <w:r>
-        <w:t xml:space="preserve">Istnieje możliwość wczytania listy punktów z pliku, poprzez kliknięcie przycisku </w:t>
-      </w:r>
-      <w:r>
-        <w:rPr>
-          <w:i/>
-        </w:rPr>
-        <w:t>Otwórz</w:t>
-      </w:r>
-      <w:r>
-        <w:t>, a następnie wskazanie pliku z listą punktów. Okno umożliwiające wskazanie pliku z punktami przedstawiono na rysunku 4.6.</w:t>
-      </w:r>
-    </w:p>
-    <w:p>
-      <w:pPr>
-        <w:pStyle w:val="Podpisyrysunkow"/>
-      </w:pPr>
-      <w:r>
-        <w:rPr>
-          <w:noProof/>
-          <w:lang w:eastAsia="pl-PL"/>
-        </w:rPr>
-        <w:drawing>
-          <wp:inline distT="0" distB="0" distL="0" distR="0" wp14:anchorId="6A238CC6" wp14:editId="4A1220F0">
-            <wp:extent cx="6638925" cy="3733800"/>
-            <wp:effectExtent l="0" t="0" r="9525" b="0"/>
-            <wp:docPr id="15" name="Obraz 15" descr="C:\Users\Marcin\Desktop\eMiastoDesktopScreens\Okno otwierania.png"/>
-            <wp:cNvGraphicFramePr>
-              <a:graphicFrameLocks xmlns:a="http://schemas.openxmlformats.org/drawingml/2006/main" noChangeAspect="1"/>
-            </wp:cNvGraphicFramePr>
-            <a:graphic xmlns:a="http://schemas.openxmlformats.org/drawingml/2006/main">
-              <a:graphicData uri="http://schemas.openxmlformats.org/drawingml/2006/picture">
-                <pic:pic xmlns:pic="http://schemas.openxmlformats.org/drawingml/2006/picture">
-                  <pic:nvPicPr>
-                    <pic:cNvPr id="0" name="Picture 11" descr="C:\Users\Marcin\Desktop\eMiastoDesktopScreens\Okno otwierania.png"/>
                     <pic:cNvPicPr>
                       <a:picLocks noChangeAspect="1" noChangeArrowheads="1"/>
                     </pic:cNvPicPr>
@@ -2463,6 +2584,90 @@
         <w:pStyle w:val="Podpisyrysunkow"/>
       </w:pPr>
       <w:r>
+        <w:t>Rys. 4.5 Okno zapisu pliku z punktami.</w:t>
+      </w:r>
+    </w:p>
+    <w:p>
+      <w:pPr>
+        <w:pStyle w:val="Zawartosc"/>
+      </w:pPr>
+      <w:r>
+        <w:t xml:space="preserve">Istnieje możliwość wczytania listy punktów z pliku, poprzez kliknięcie przycisku </w:t>
+      </w:r>
+      <w:r>
+        <w:rPr>
+          <w:i/>
+        </w:rPr>
+        <w:t>Otwórz</w:t>
+      </w:r>
+      <w:r>
+        <w:t>, a następnie wskazanie pliku z listą punktów. Okno umożliwiające wskazanie pliku z punktami przedstawiono na rysunku 4.6.</w:t>
+      </w:r>
+    </w:p>
+    <w:p>
+      <w:pPr>
+        <w:pStyle w:val="Podpisyrysunkow"/>
+      </w:pPr>
+      <w:r>
+        <w:rPr>
+          <w:noProof/>
+          <w:lang w:eastAsia="pl-PL"/>
+        </w:rPr>
+        <w:drawing>
+          <wp:inline distT="0" distB="0" distL="0" distR="0" wp14:anchorId="6A238CC6" wp14:editId="4A1220F0">
+            <wp:extent cx="6638925" cy="3733800"/>
+            <wp:effectExtent l="0" t="0" r="9525" b="0"/>
+            <wp:docPr id="15" name="Obraz 15" descr="C:\Users\Marcin\Desktop\eMiastoDesktopScreens\Okno otwierania.png"/>
+            <wp:cNvGraphicFramePr>
+              <a:graphicFrameLocks xmlns:a="http://schemas.openxmlformats.org/drawingml/2006/main" noChangeAspect="1"/>
+            </wp:cNvGraphicFramePr>
+            <a:graphic xmlns:a="http://schemas.openxmlformats.org/drawingml/2006/main">
+              <a:graphicData uri="http://schemas.openxmlformats.org/drawingml/2006/picture">
+                <pic:pic xmlns:pic="http://schemas.openxmlformats.org/drawingml/2006/picture">
+                  <pic:nvPicPr>
+                    <pic:cNvPr id="0" name="Picture 11" descr="C:\Users\Marcin\Desktop\eMiastoDesktopScreens\Okno otwierania.png"/>
+                    <pic:cNvPicPr>
+                      <a:picLocks noChangeAspect="1" noChangeArrowheads="1"/>
+                    </pic:cNvPicPr>
+                  </pic:nvPicPr>
+                  <pic:blipFill>
+                    <a:blip r:embed="rId28">
+                      <a:extLst>
+                        <a:ext uri="{28A0092B-C50C-407E-A947-70E740481C1C}">
+                          <a14:useLocalDpi xmlns:a14="http://schemas.microsoft.com/office/drawing/2010/main" val="0"/>
+                        </a:ext>
+                      </a:extLst>
+                    </a:blip>
+                    <a:srcRect/>
+                    <a:stretch>
+                      <a:fillRect/>
+                    </a:stretch>
+                  </pic:blipFill>
+                  <pic:spPr bwMode="auto">
+                    <a:xfrm>
+                      <a:off x="0" y="0"/>
+                      <a:ext cx="6638925" cy="3733800"/>
+                    </a:xfrm>
+                    <a:prstGeom prst="rect">
+                      <a:avLst/>
+                    </a:prstGeom>
+                    <a:noFill/>
+                    <a:ln>
+                      <a:noFill/>
+                    </a:ln>
+                  </pic:spPr>
+                </pic:pic>
+              </a:graphicData>
+            </a:graphic>
+          </wp:inline>
+        </w:drawing>
+      </w:r>
+    </w:p>
+    <w:p>
+      <w:pPr>
+        <w:pStyle w:val="Podpisyrysunkow"/>
+      </w:pPr>
+      <w:r>
         <w:t>Rys.4.6 Rysunek przedstawia okno umożliwiające wczytanie listy punktów z pliku</w:t>
       </w:r>
     </w:p>
@@ -3431,7 +3636,7 @@
 </file>
 
 <file path=word/endnotes.xml><?xml version="1.0" encoding="utf-8"?>
-<w:endnotes xmlns:wpc="http://schemas.microsoft.com/office/word/2010/wordprocessingCanvas" xmlns:mc="http://schemas.openxmlformats.org/markup-compatibility/2006" xmlns:o="urn:schemas-microsoft-com:office:office" xmlns:r="http://schemas.openxmlformats.org/officeDocument/2006/relationships" xmlns:m="http://schemas.openxmlformats.org/officeDocument/2006/math" xmlns:v="urn:schemas-microsoft-com:vml" xmlns:wp14="http://schemas.microsoft.com/office/word/2010/wordprocessingDrawing" xmlns:wp="http://schemas.openxmlformats.org/drawingml/2006/wordprocessingDrawing" xmlns:w10="urn:schemas-microsoft-com:office:word" xmlns:w="http://schemas.openxmlformats.org/wordprocessingml/2006/main" xmlns:w14="http://schemas.microsoft.com/office/word/2010/wordml" xmlns:w15="http://schemas.microsoft.com/office/word/2012/wordml" xmlns:wpg="http://schemas.microsoft.com/office/word/2010/wordprocessingGroup" xmlns:wpi="http://schemas.microsoft.com/office/word/2010/wordprocessingInk" xmlns:wne="http://schemas.microsoft.com/office/word/2006/wordml" xmlns:wps="http://schemas.microsoft.com/office/word/2010/wordprocessingShape" mc:Ignorable="w14 w15 wp14">
+<w:endnotes xmlns:wpc="http://schemas.microsoft.com/office/word/2010/wordprocessingCanvas" xmlns:mc="http://schemas.openxmlformats.org/markup-compatibility/2006" xmlns:o="urn:schemas-microsoft-com:office:office" xmlns:r="http://schemas.openxmlformats.org/officeDocument/2006/relationships" xmlns:m="http://schemas.openxmlformats.org/officeDocument/2006/math" xmlns:v="urn:schemas-microsoft-com:vml" xmlns:wp14="http://schemas.microsoft.com/office/word/2010/wordprocessingDrawing" xmlns:wp="http://schemas.openxmlformats.org/drawingml/2006/wordprocessingDrawing" xmlns:w10="urn:schemas-microsoft-com:office:word" xmlns:w="http://schemas.openxmlformats.org/wordprocessingml/2006/main" xmlns:w14="http://schemas.microsoft.com/office/word/2010/wordml" xmlns:wpg="http://schemas.microsoft.com/office/word/2010/wordprocessingGroup" xmlns:wpi="http://schemas.microsoft.com/office/word/2010/wordprocessingInk" xmlns:wne="http://schemas.microsoft.com/office/word/2006/wordml" xmlns:wps="http://schemas.microsoft.com/office/word/2010/wordprocessingShape" mc:Ignorable="w14 wp14">
   <w:endnote w:type="separator" w:id="-1">
     <w:p>
       <w:pPr>
@@ -3463,7 +3668,7 @@
 </file>
 
 <file path=word/footer1.xml><?xml version="1.0" encoding="utf-8"?>
-<w:ftr xmlns:wpc="http://schemas.microsoft.com/office/word/2010/wordprocessingCanvas" xmlns:mc="http://schemas.openxmlformats.org/markup-compatibility/2006" xmlns:o="urn:schemas-microsoft-com:office:office" xmlns:r="http://schemas.openxmlformats.org/officeDocument/2006/relationships" xmlns:m="http://schemas.openxmlformats.org/officeDocument/2006/math" xmlns:v="urn:schemas-microsoft-com:vml" xmlns:wp14="http://schemas.microsoft.com/office/word/2010/wordprocessingDrawing" xmlns:wp="http://schemas.openxmlformats.org/drawingml/2006/wordprocessingDrawing" xmlns:w10="urn:schemas-microsoft-com:office:word" xmlns:w="http://schemas.openxmlformats.org/wordprocessingml/2006/main" xmlns:w14="http://schemas.microsoft.com/office/word/2010/wordml" xmlns:w15="http://schemas.microsoft.com/office/word/2012/wordml" xmlns:wpg="http://schemas.microsoft.com/office/word/2010/wordprocessingGroup" xmlns:wpi="http://schemas.microsoft.com/office/word/2010/wordprocessingInk" xmlns:wne="http://schemas.microsoft.com/office/word/2006/wordml" xmlns:wps="http://schemas.microsoft.com/office/word/2010/wordprocessingShape" mc:Ignorable="w14 w15 wp14">
+<w:ftr xmlns:wpc="http://schemas.microsoft.com/office/word/2010/wordprocessingCanvas" xmlns:mc="http://schemas.openxmlformats.org/markup-compatibility/2006" xmlns:o="urn:schemas-microsoft-com:office:office" xmlns:r="http://schemas.openxmlformats.org/officeDocument/2006/relationships" xmlns:m="http://schemas.openxmlformats.org/officeDocument/2006/math" xmlns:v="urn:schemas-microsoft-com:vml" xmlns:wp14="http://schemas.microsoft.com/office/word/2010/wordprocessingDrawing" xmlns:wp="http://schemas.openxmlformats.org/drawingml/2006/wordprocessingDrawing" xmlns:w10="urn:schemas-microsoft-com:office:word" xmlns:w="http://schemas.openxmlformats.org/wordprocessingml/2006/main" xmlns:w14="http://schemas.microsoft.com/office/word/2010/wordml" xmlns:wpg="http://schemas.microsoft.com/office/word/2010/wordprocessingGroup" xmlns:wpi="http://schemas.microsoft.com/office/word/2010/wordprocessingInk" xmlns:wne="http://schemas.microsoft.com/office/word/2006/wordml" xmlns:wps="http://schemas.microsoft.com/office/word/2010/wordprocessingShape" mc:Ignorable="w14 wp14">
   <w:sdt>
     <w:sdtPr>
       <w:id w:val="-762386628"/>
@@ -3492,7 +3697,7 @@
           <w:rPr>
             <w:noProof/>
           </w:rPr>
-          <w:t>5</w:t>
+          <w:t>4</w:t>
         </w:r>
         <w:r>
           <w:fldChar w:fldCharType="end"/>
@@ -3509,7 +3714,7 @@
 </file>
 
 <file path=word/footnotes.xml><?xml version="1.0" encoding="utf-8"?>
-<w:footnotes xmlns:wpc="http://schemas.microsoft.com/office/word/2010/wordprocessingCanvas" xmlns:mc="http://schemas.openxmlformats.org/markup-compatibility/2006" xmlns:o="urn:schemas-microsoft-com:office:office" xmlns:r="http://schemas.openxmlformats.org/officeDocument/2006/relationships" xmlns:m="http://schemas.openxmlformats.org/officeDocument/2006/math" xmlns:v="urn:schemas-microsoft-com:vml" xmlns:wp14="http://schemas.microsoft.com/office/word/2010/wordprocessingDrawing" xmlns:wp="http://schemas.openxmlformats.org/drawingml/2006/wordprocessingDrawing" xmlns:w10="urn:schemas-microsoft-com:office:word" xmlns:w="http://schemas.openxmlformats.org/wordprocessingml/2006/main" xmlns:w14="http://schemas.microsoft.com/office/word/2010/wordml" xmlns:w15="http://schemas.microsoft.com/office/word/2012/wordml" xmlns:wpg="http://schemas.microsoft.com/office/word/2010/wordprocessingGroup" xmlns:wpi="http://schemas.microsoft.com/office/word/2010/wordprocessingInk" xmlns:wne="http://schemas.microsoft.com/office/word/2006/wordml" xmlns:wps="http://schemas.microsoft.com/office/word/2010/wordprocessingShape" mc:Ignorable="w14 w15 wp14">
+<w:footnotes xmlns:wpc="http://schemas.microsoft.com/office/word/2010/wordprocessingCanvas" xmlns:mc="http://schemas.openxmlformats.org/markup-compatibility/2006" xmlns:o="urn:schemas-microsoft-com:office:office" xmlns:r="http://schemas.openxmlformats.org/officeDocument/2006/relationships" xmlns:m="http://schemas.openxmlformats.org/officeDocument/2006/math" xmlns:v="urn:schemas-microsoft-com:vml" xmlns:wp14="http://schemas.microsoft.com/office/word/2010/wordprocessingDrawing" xmlns:wp="http://schemas.openxmlformats.org/drawingml/2006/wordprocessingDrawing" xmlns:w10="urn:schemas-microsoft-com:office:word" xmlns:w="http://schemas.openxmlformats.org/wordprocessingml/2006/main" xmlns:w14="http://schemas.microsoft.com/office/word/2010/wordml" xmlns:wpg="http://schemas.microsoft.com/office/word/2010/wordprocessingGroup" xmlns:wpi="http://schemas.microsoft.com/office/word/2010/wordprocessingInk" xmlns:wne="http://schemas.microsoft.com/office/word/2006/wordml" xmlns:wps="http://schemas.microsoft.com/office/word/2010/wordprocessingShape" mc:Ignorable="w14 wp14">
   <w:footnote w:type="separator" w:id="-1">
     <w:p>
       <w:pPr>
@@ -3541,7 +3746,7 @@
 </file>
 
 <file path=word/header1.xml><?xml version="1.0" encoding="utf-8"?>
-<w:hdr xmlns:wpc="http://schemas.microsoft.com/office/word/2010/wordprocessingCanvas" xmlns:mc="http://schemas.openxmlformats.org/markup-compatibility/2006" xmlns:o="urn:schemas-microsoft-com:office:office" xmlns:r="http://schemas.openxmlformats.org/officeDocument/2006/relationships" xmlns:m="http://schemas.openxmlformats.org/officeDocument/2006/math" xmlns:v="urn:schemas-microsoft-com:vml" xmlns:wp14="http://schemas.microsoft.com/office/word/2010/wordprocessingDrawing" xmlns:wp="http://schemas.openxmlformats.org/drawingml/2006/wordprocessingDrawing" xmlns:w10="urn:schemas-microsoft-com:office:word" xmlns:w="http://schemas.openxmlformats.org/wordprocessingml/2006/main" xmlns:w14="http://schemas.microsoft.com/office/word/2010/wordml" xmlns:w15="http://schemas.microsoft.com/office/word/2012/wordml" xmlns:wpg="http://schemas.microsoft.com/office/word/2010/wordprocessingGroup" xmlns:wpi="http://schemas.microsoft.com/office/word/2010/wordprocessingInk" xmlns:wne="http://schemas.microsoft.com/office/word/2006/wordml" xmlns:wps="http://schemas.microsoft.com/office/word/2010/wordprocessingShape" mc:Ignorable="w14 w15 wp14">
+<w:hdr xmlns:wpc="http://schemas.microsoft.com/office/word/2010/wordprocessingCanvas" xmlns:mc="http://schemas.openxmlformats.org/markup-compatibility/2006" xmlns:o="urn:schemas-microsoft-com:office:office" xmlns:r="http://schemas.openxmlformats.org/officeDocument/2006/relationships" xmlns:m="http://schemas.openxmlformats.org/officeDocument/2006/math" xmlns:v="urn:schemas-microsoft-com:vml" xmlns:wp14="http://schemas.microsoft.com/office/word/2010/wordprocessingDrawing" xmlns:wp="http://schemas.openxmlformats.org/drawingml/2006/wordprocessingDrawing" xmlns:w10="urn:schemas-microsoft-com:office:word" xmlns:w="http://schemas.openxmlformats.org/wordprocessingml/2006/main" xmlns:w14="http://schemas.microsoft.com/office/word/2010/wordml" xmlns:wpg="http://schemas.microsoft.com/office/word/2010/wordprocessingGroup" xmlns:wpi="http://schemas.microsoft.com/office/word/2010/wordprocessingInk" xmlns:wne="http://schemas.microsoft.com/office/word/2006/wordml" xmlns:wps="http://schemas.microsoft.com/office/word/2010/wordprocessingShape" mc:Ignorable="w14 wp14">
   <w:tbl>
     <w:tblPr>
       <w:tblW w:w="0" w:type="auto"/>
@@ -3598,8 +3803,8 @@
 </file>
 
 <file path=word/numbering.xml><?xml version="1.0" encoding="utf-8"?>
-<w:numbering xmlns:wpc="http://schemas.microsoft.com/office/word/2010/wordprocessingCanvas" xmlns:mc="http://schemas.openxmlformats.org/markup-compatibility/2006" xmlns:o="urn:schemas-microsoft-com:office:office" xmlns:r="http://schemas.openxmlformats.org/officeDocument/2006/relationships" xmlns:m="http://schemas.openxmlformats.org/officeDocument/2006/math" xmlns:v="urn:schemas-microsoft-com:vml" xmlns:wp14="http://schemas.microsoft.com/office/word/2010/wordprocessingDrawing" xmlns:wp="http://schemas.openxmlformats.org/drawingml/2006/wordprocessingDrawing" xmlns:w10="urn:schemas-microsoft-com:office:word" xmlns:w="http://schemas.openxmlformats.org/wordprocessingml/2006/main" xmlns:w14="http://schemas.microsoft.com/office/word/2010/wordml" xmlns:w15="http://schemas.microsoft.com/office/word/2012/wordml" xmlns:wpg="http://schemas.microsoft.com/office/word/2010/wordprocessingGroup" xmlns:wpi="http://schemas.microsoft.com/office/word/2010/wordprocessingInk" xmlns:wne="http://schemas.microsoft.com/office/word/2006/wordml" xmlns:wps="http://schemas.microsoft.com/office/word/2010/wordprocessingShape" mc:Ignorable="w14 w15 wp14">
-  <w:abstractNum w:abstractNumId="0" w15:restartNumberingAfterBreak="0">
+<w:numbering xmlns:wpc="http://schemas.microsoft.com/office/word/2010/wordprocessingCanvas" xmlns:mc="http://schemas.openxmlformats.org/markup-compatibility/2006" xmlns:o="urn:schemas-microsoft-com:office:office" xmlns:r="http://schemas.openxmlformats.org/officeDocument/2006/relationships" xmlns:m="http://schemas.openxmlformats.org/officeDocument/2006/math" xmlns:v="urn:schemas-microsoft-com:vml" xmlns:wp14="http://schemas.microsoft.com/office/word/2010/wordprocessingDrawing" xmlns:wp="http://schemas.openxmlformats.org/drawingml/2006/wordprocessingDrawing" xmlns:w10="urn:schemas-microsoft-com:office:word" xmlns:w="http://schemas.openxmlformats.org/wordprocessingml/2006/main" xmlns:w14="http://schemas.microsoft.com/office/word/2010/wordml" xmlns:wpg="http://schemas.microsoft.com/office/word/2010/wordprocessingGroup" xmlns:wpi="http://schemas.microsoft.com/office/word/2010/wordprocessingInk" xmlns:wne="http://schemas.microsoft.com/office/word/2006/wordml" xmlns:wps="http://schemas.microsoft.com/office/word/2010/wordprocessingShape" mc:Ignorable="w14 wp14">
+  <w:abstractNum w:abstractNumId="0">
     <w:nsid w:val="03CA1BF1"/>
     <w:multiLevelType w:val="hybridMultilevel"/>
     <w:tmpl w:val="304650EC"/>
@@ -3685,7 +3890,7 @@
       </w:pPr>
     </w:lvl>
   </w:abstractNum>
-  <w:abstractNum w:abstractNumId="1" w15:restartNumberingAfterBreak="0">
+  <w:abstractNum w:abstractNumId="1">
     <w:nsid w:val="07847CBC"/>
     <w:multiLevelType w:val="multilevel"/>
     <w:tmpl w:val="D1E4AB4C"/>
@@ -3774,7 +3979,7 @@
       </w:pPr>
     </w:lvl>
   </w:abstractNum>
-  <w:abstractNum w:abstractNumId="2" w15:restartNumberingAfterBreak="0">
+  <w:abstractNum w:abstractNumId="2">
     <w:nsid w:val="086672A5"/>
     <w:multiLevelType w:val="multilevel"/>
     <w:tmpl w:val="721295FA"/>
@@ -3888,7 +4093,7 @@
       </w:rPr>
     </w:lvl>
   </w:abstractNum>
-  <w:abstractNum w:abstractNumId="3" w15:restartNumberingAfterBreak="0">
+  <w:abstractNum w:abstractNumId="3">
     <w:nsid w:val="08D03EE7"/>
     <w:multiLevelType w:val="multilevel"/>
     <w:tmpl w:val="1E5ADDEC"/>
@@ -3980,7 +4185,7 @@
       </w:pPr>
     </w:lvl>
   </w:abstractNum>
-  <w:abstractNum w:abstractNumId="4" w15:restartNumberingAfterBreak="0">
+  <w:abstractNum w:abstractNumId="4">
     <w:nsid w:val="11FD3C4C"/>
     <w:multiLevelType w:val="hybridMultilevel"/>
     <w:tmpl w:val="B322D62E"/>
@@ -4069,7 +4274,7 @@
       </w:pPr>
     </w:lvl>
   </w:abstractNum>
-  <w:abstractNum w:abstractNumId="5" w15:restartNumberingAfterBreak="0">
+  <w:abstractNum w:abstractNumId="5">
     <w:nsid w:val="142C18AD"/>
     <w:multiLevelType w:val="hybridMultilevel"/>
     <w:tmpl w:val="C2C46282"/>
@@ -4158,7 +4363,7 @@
       </w:pPr>
     </w:lvl>
   </w:abstractNum>
-  <w:abstractNum w:abstractNumId="6" w15:restartNumberingAfterBreak="0">
+  <w:abstractNum w:abstractNumId="6">
     <w:nsid w:val="14CF048B"/>
     <w:multiLevelType w:val="hybridMultilevel"/>
     <w:tmpl w:val="FACAD068"/>
@@ -4247,7 +4452,7 @@
       </w:pPr>
     </w:lvl>
   </w:abstractNum>
-  <w:abstractNum w:abstractNumId="7" w15:restartNumberingAfterBreak="0">
+  <w:abstractNum w:abstractNumId="7">
     <w:nsid w:val="15FC2B47"/>
     <w:multiLevelType w:val="hybridMultilevel"/>
     <w:tmpl w:val="1C4291B4"/>
@@ -4336,7 +4541,7 @@
       </w:pPr>
     </w:lvl>
   </w:abstractNum>
-  <w:abstractNum w:abstractNumId="8" w15:restartNumberingAfterBreak="0">
+  <w:abstractNum w:abstractNumId="8">
     <w:nsid w:val="214B7D42"/>
     <w:multiLevelType w:val="hybridMultilevel"/>
     <w:tmpl w:val="B0402C72"/>
@@ -4425,7 +4630,7 @@
       </w:pPr>
     </w:lvl>
   </w:abstractNum>
-  <w:abstractNum w:abstractNumId="9" w15:restartNumberingAfterBreak="0">
+  <w:abstractNum w:abstractNumId="9">
     <w:nsid w:val="21A1488B"/>
     <w:multiLevelType w:val="multilevel"/>
     <w:tmpl w:val="69904FB4"/>
@@ -4514,7 +4719,7 @@
       </w:pPr>
     </w:lvl>
   </w:abstractNum>
-  <w:abstractNum w:abstractNumId="10" w15:restartNumberingAfterBreak="0">
+  <w:abstractNum w:abstractNumId="10">
     <w:nsid w:val="24894C89"/>
     <w:multiLevelType w:val="hybridMultilevel"/>
     <w:tmpl w:val="F75E5946"/>
@@ -4603,7 +4808,7 @@
       </w:pPr>
     </w:lvl>
   </w:abstractNum>
-  <w:abstractNum w:abstractNumId="11" w15:restartNumberingAfterBreak="0">
+  <w:abstractNum w:abstractNumId="11">
     <w:nsid w:val="24BF70D3"/>
     <w:multiLevelType w:val="hybridMultilevel"/>
     <w:tmpl w:val="658AC3B6"/>
@@ -4693,7 +4898,7 @@
       </w:pPr>
     </w:lvl>
   </w:abstractNum>
-  <w:abstractNum w:abstractNumId="12" w15:restartNumberingAfterBreak="0">
+  <w:abstractNum w:abstractNumId="12">
     <w:nsid w:val="254B5C3A"/>
     <w:multiLevelType w:val="hybridMultilevel"/>
     <w:tmpl w:val="66E24DA0"/>
@@ -4782,7 +4987,7 @@
       </w:pPr>
     </w:lvl>
   </w:abstractNum>
-  <w:abstractNum w:abstractNumId="13" w15:restartNumberingAfterBreak="0">
+  <w:abstractNum w:abstractNumId="13">
     <w:nsid w:val="25D22173"/>
     <w:multiLevelType w:val="multilevel"/>
     <w:tmpl w:val="0D200424"/>
@@ -4871,7 +5076,7 @@
       </w:pPr>
     </w:lvl>
   </w:abstractNum>
-  <w:abstractNum w:abstractNumId="14" w15:restartNumberingAfterBreak="0">
+  <w:abstractNum w:abstractNumId="14">
     <w:nsid w:val="2C0A2CC4"/>
     <w:multiLevelType w:val="hybridMultilevel"/>
     <w:tmpl w:val="3318A704"/>
@@ -4960,7 +5165,7 @@
       </w:pPr>
     </w:lvl>
   </w:abstractNum>
-  <w:abstractNum w:abstractNumId="15" w15:restartNumberingAfterBreak="0">
+  <w:abstractNum w:abstractNumId="15">
     <w:nsid w:val="38195F84"/>
     <w:multiLevelType w:val="hybridMultilevel"/>
     <w:tmpl w:val="3078ED96"/>
@@ -5073,7 +5278,7 @@
       </w:rPr>
     </w:lvl>
   </w:abstractNum>
-  <w:abstractNum w:abstractNumId="16" w15:restartNumberingAfterBreak="0">
+  <w:abstractNum w:abstractNumId="16">
     <w:nsid w:val="3F2368F1"/>
     <w:multiLevelType w:val="hybridMultilevel"/>
     <w:tmpl w:val="4CC0D1F2"/>
@@ -5159,7 +5364,7 @@
       </w:pPr>
     </w:lvl>
   </w:abstractNum>
-  <w:abstractNum w:abstractNumId="17" w15:restartNumberingAfterBreak="0">
+  <w:abstractNum w:abstractNumId="17">
     <w:nsid w:val="40A12539"/>
     <w:multiLevelType w:val="hybridMultilevel"/>
     <w:tmpl w:val="A52C1316"/>
@@ -5248,7 +5453,7 @@
       </w:pPr>
     </w:lvl>
   </w:abstractNum>
-  <w:abstractNum w:abstractNumId="18" w15:restartNumberingAfterBreak="0">
+  <w:abstractNum w:abstractNumId="18">
     <w:nsid w:val="46AF7765"/>
     <w:multiLevelType w:val="hybridMultilevel"/>
     <w:tmpl w:val="5202AA7A"/>
@@ -5334,7 +5539,7 @@
       </w:pPr>
     </w:lvl>
   </w:abstractNum>
-  <w:abstractNum w:abstractNumId="19" w15:restartNumberingAfterBreak="0">
+  <w:abstractNum w:abstractNumId="19">
     <w:nsid w:val="4B746254"/>
     <w:multiLevelType w:val="hybridMultilevel"/>
     <w:tmpl w:val="3318A704"/>
@@ -5423,7 +5628,7 @@
       </w:pPr>
     </w:lvl>
   </w:abstractNum>
-  <w:abstractNum w:abstractNumId="20" w15:restartNumberingAfterBreak="0">
+  <w:abstractNum w:abstractNumId="20">
     <w:nsid w:val="4D767595"/>
     <w:multiLevelType w:val="hybridMultilevel"/>
     <w:tmpl w:val="1C4291B4"/>
@@ -5512,7 +5717,7 @@
       </w:pPr>
     </w:lvl>
   </w:abstractNum>
-  <w:abstractNum w:abstractNumId="21" w15:restartNumberingAfterBreak="0">
+  <w:abstractNum w:abstractNumId="21">
     <w:nsid w:val="501927A9"/>
     <w:multiLevelType w:val="hybridMultilevel"/>
     <w:tmpl w:val="8D543532"/>
@@ -5601,7 +5806,7 @@
       </w:pPr>
     </w:lvl>
   </w:abstractNum>
-  <w:abstractNum w:abstractNumId="22" w15:restartNumberingAfterBreak="0">
+  <w:abstractNum w:abstractNumId="22">
     <w:nsid w:val="53DA2A85"/>
     <w:multiLevelType w:val="hybridMultilevel"/>
     <w:tmpl w:val="61CE8B34"/>
@@ -5690,7 +5895,7 @@
       </w:pPr>
     </w:lvl>
   </w:abstractNum>
-  <w:abstractNum w:abstractNumId="23" w15:restartNumberingAfterBreak="0">
+  <w:abstractNum w:abstractNumId="23">
     <w:nsid w:val="597108C2"/>
     <w:multiLevelType w:val="hybridMultilevel"/>
     <w:tmpl w:val="548AA4E0"/>
@@ -5803,7 +6008,7 @@
       </w:rPr>
     </w:lvl>
   </w:abstractNum>
-  <w:abstractNum w:abstractNumId="24" w15:restartNumberingAfterBreak="0">
+  <w:abstractNum w:abstractNumId="24">
     <w:nsid w:val="5A4D0790"/>
     <w:multiLevelType w:val="hybridMultilevel"/>
     <w:tmpl w:val="A13C1704"/>
@@ -5916,7 +6121,7 @@
       </w:rPr>
     </w:lvl>
   </w:abstractNum>
-  <w:abstractNum w:abstractNumId="25" w15:restartNumberingAfterBreak="0">
+  <w:abstractNum w:abstractNumId="25">
     <w:nsid w:val="635C0FD5"/>
     <w:multiLevelType w:val="hybridMultilevel"/>
     <w:tmpl w:val="9E8CCE9E"/>
@@ -6005,7 +6210,7 @@
       </w:pPr>
     </w:lvl>
   </w:abstractNum>
-  <w:abstractNum w:abstractNumId="26" w15:restartNumberingAfterBreak="0">
+  <w:abstractNum w:abstractNumId="26">
     <w:nsid w:val="67B436DD"/>
     <w:multiLevelType w:val="hybridMultilevel"/>
     <w:tmpl w:val="CD408534"/>
@@ -6094,7 +6299,7 @@
       </w:pPr>
     </w:lvl>
   </w:abstractNum>
-  <w:abstractNum w:abstractNumId="27" w15:restartNumberingAfterBreak="0">
+  <w:abstractNum w:abstractNumId="27">
     <w:nsid w:val="6BED28AA"/>
     <w:multiLevelType w:val="multilevel"/>
     <w:tmpl w:val="DC787038"/>
@@ -6277,7 +6482,7 @@
 </file>
 
 <file path=word/styles.xml><?xml version="1.0" encoding="utf-8"?>
-<w:styles xmlns:mc="http://schemas.openxmlformats.org/markup-compatibility/2006" xmlns:r="http://schemas.openxmlformats.org/officeDocument/2006/relationships" xmlns:w="http://schemas.openxmlformats.org/wordprocessingml/2006/main" xmlns:w14="http://schemas.microsoft.com/office/word/2010/wordml" xmlns:w15="http://schemas.microsoft.com/office/word/2012/wordml" mc:Ignorable="w14 w15">
+<w:styles xmlns:mc="http://schemas.openxmlformats.org/markup-compatibility/2006" xmlns:r="http://schemas.openxmlformats.org/officeDocument/2006/relationships" xmlns:w="http://schemas.openxmlformats.org/wordprocessingml/2006/main" xmlns:w14="http://schemas.microsoft.com/office/word/2010/wordml" mc:Ignorable="w14">
   <w:docDefaults>
     <w:rPrDefault>
       <w:rPr>
@@ -6293,378 +6498,144 @@
       </w:pPr>
     </w:pPrDefault>
   </w:docDefaults>
-  <w:latentStyles w:defLockedState="0" w:defUIPriority="99" w:defSemiHidden="0" w:defUnhideWhenUsed="0" w:defQFormat="0" w:count="371">
-    <w:lsdException w:name="Normal" w:uiPriority="0" w:qFormat="1"/>
-    <w:lsdException w:name="heading 1" w:uiPriority="9" w:qFormat="1"/>
-    <w:lsdException w:name="heading 2" w:semiHidden="1" w:uiPriority="9" w:unhideWhenUsed="1" w:qFormat="1"/>
-    <w:lsdException w:name="heading 3" w:semiHidden="1" w:uiPriority="9" w:unhideWhenUsed="1" w:qFormat="1"/>
-    <w:lsdException w:name="heading 4" w:semiHidden="1" w:uiPriority="9" w:unhideWhenUsed="1" w:qFormat="1"/>
-    <w:lsdException w:name="heading 5" w:semiHidden="1" w:uiPriority="9" w:unhideWhenUsed="1" w:qFormat="1"/>
-    <w:lsdException w:name="heading 6" w:semiHidden="1" w:uiPriority="9" w:unhideWhenUsed="1" w:qFormat="1"/>
-    <w:lsdException w:name="heading 7" w:semiHidden="1" w:uiPriority="9" w:unhideWhenUsed="1" w:qFormat="1"/>
-    <w:lsdException w:name="heading 8" w:semiHidden="1" w:uiPriority="9" w:unhideWhenUsed="1" w:qFormat="1"/>
-    <w:lsdException w:name="heading 9" w:semiHidden="1" w:uiPriority="9" w:unhideWhenUsed="1" w:qFormat="1"/>
-    <w:lsdException w:name="index 1" w:semiHidden="1" w:unhideWhenUsed="1"/>
-    <w:lsdException w:name="index 2" w:semiHidden="1" w:unhideWhenUsed="1"/>
-    <w:lsdException w:name="index 3" w:semiHidden="1" w:unhideWhenUsed="1"/>
-    <w:lsdException w:name="index 4" w:semiHidden="1" w:unhideWhenUsed="1"/>
-    <w:lsdException w:name="index 5" w:semiHidden="1" w:unhideWhenUsed="1"/>
-    <w:lsdException w:name="index 6" w:semiHidden="1" w:unhideWhenUsed="1"/>
-    <w:lsdException w:name="index 7" w:semiHidden="1" w:unhideWhenUsed="1"/>
-    <w:lsdException w:name="index 8" w:semiHidden="1" w:unhideWhenUsed="1"/>
-    <w:lsdException w:name="index 9" w:semiHidden="1" w:unhideWhenUsed="1"/>
-    <w:lsdException w:name="toc 1" w:semiHidden="1" w:uiPriority="39" w:unhideWhenUsed="1"/>
-    <w:lsdException w:name="toc 2" w:semiHidden="1" w:uiPriority="39" w:unhideWhenUsed="1"/>
-    <w:lsdException w:name="toc 3" w:semiHidden="1" w:uiPriority="39" w:unhideWhenUsed="1"/>
-    <w:lsdException w:name="toc 4" w:semiHidden="1" w:uiPriority="39" w:unhideWhenUsed="1"/>
-    <w:lsdException w:name="toc 5" w:semiHidden="1" w:uiPriority="39" w:unhideWhenUsed="1"/>
-    <w:lsdException w:name="toc 6" w:semiHidden="1" w:uiPriority="39" w:unhideWhenUsed="1"/>
-    <w:lsdException w:name="toc 7" w:semiHidden="1" w:uiPriority="39" w:unhideWhenUsed="1"/>
-    <w:lsdException w:name="toc 8" w:semiHidden="1" w:uiPriority="39" w:unhideWhenUsed="1"/>
-    <w:lsdException w:name="toc 9" w:semiHidden="1" w:uiPriority="39" w:unhideWhenUsed="1"/>
-    <w:lsdException w:name="Normal Indent" w:semiHidden="1" w:unhideWhenUsed="1"/>
-    <w:lsdException w:name="footnote text" w:semiHidden="1" w:unhideWhenUsed="1"/>
-    <w:lsdException w:name="annotation text" w:semiHidden="1" w:unhideWhenUsed="1"/>
-    <w:lsdException w:name="header" w:semiHidden="1" w:unhideWhenUsed="1"/>
-    <w:lsdException w:name="footer" w:semiHidden="1" w:unhideWhenUsed="1"/>
-    <w:lsdException w:name="index heading" w:semiHidden="1" w:unhideWhenUsed="1"/>
-    <w:lsdException w:name="caption" w:semiHidden="1" w:uiPriority="35" w:unhideWhenUsed="1" w:qFormat="1"/>
-    <w:lsdException w:name="table of figures" w:semiHidden="1" w:unhideWhenUsed="1"/>
-    <w:lsdException w:name="envelope address" w:semiHidden="1" w:unhideWhenUsed="1"/>
-    <w:lsdException w:name="envelope return" w:semiHidden="1" w:unhideWhenUsed="1"/>
-    <w:lsdException w:name="footnote reference" w:semiHidden="1" w:unhideWhenUsed="1"/>
-    <w:lsdException w:name="annotation reference" w:semiHidden="1" w:unhideWhenUsed="1"/>
-    <w:lsdException w:name="line number" w:semiHidden="1" w:unhideWhenUsed="1"/>
-    <w:lsdException w:name="page number" w:semiHidden="1" w:unhideWhenUsed="1"/>
-    <w:lsdException w:name="endnote reference" w:semiHidden="1" w:unhideWhenUsed="1"/>
-    <w:lsdException w:name="endnote text" w:semiHidden="1" w:unhideWhenUsed="1"/>
-    <w:lsdException w:name="table of authorities" w:semiHidden="1" w:unhideWhenUsed="1"/>
-    <w:lsdException w:name="macro" w:semiHidden="1" w:unhideWhenUsed="1"/>
-    <w:lsdException w:name="toa heading" w:semiHidden="1" w:unhideWhenUsed="1"/>
-    <w:lsdException w:name="List" w:semiHidden="1" w:unhideWhenUsed="1"/>
-    <w:lsdException w:name="List Bullet" w:semiHidden="1" w:unhideWhenUsed="1"/>
-    <w:lsdException w:name="List Number" w:semiHidden="1" w:unhideWhenUsed="1"/>
-    <w:lsdException w:name="List 2" w:semiHidden="1" w:unhideWhenUsed="1"/>
-    <w:lsdException w:name="List 3" w:semiHidden="1" w:unhideWhenUsed="1"/>
-    <w:lsdException w:name="List 4" w:semiHidden="1" w:unhideWhenUsed="1"/>
-    <w:lsdException w:name="List 5" w:semiHidden="1" w:unhideWhenUsed="1"/>
-    <w:lsdException w:name="List Bullet 2" w:semiHidden="1" w:unhideWhenUsed="1"/>
-    <w:lsdException w:name="List Bullet 3" w:semiHidden="1" w:unhideWhenUsed="1"/>
-    <w:lsdException w:name="List Bullet 4" w:semiHidden="1" w:unhideWhenUsed="1"/>
-    <w:lsdException w:name="List Bullet 5" w:semiHidden="1" w:unhideWhenUsed="1"/>
-    <w:lsdException w:name="List Number 2" w:semiHidden="1" w:unhideWhenUsed="1"/>
-    <w:lsdException w:name="List Number 3" w:semiHidden="1" w:unhideWhenUsed="1"/>
-    <w:lsdException w:name="List Number 4" w:semiHidden="1" w:unhideWhenUsed="1"/>
-    <w:lsdException w:name="List Number 5" w:semiHidden="1" w:unhideWhenUsed="1"/>
-    <w:lsdException w:name="Title" w:uiPriority="10" w:qFormat="1"/>
-    <w:lsdException w:name="Closing" w:semiHidden="1" w:unhideWhenUsed="1"/>
-    <w:lsdException w:name="Signature" w:semiHidden="1" w:unhideWhenUsed="1"/>
-    <w:lsdException w:name="Default Paragraph Font" w:semiHidden="1" w:uiPriority="1" w:unhideWhenUsed="1"/>
-    <w:lsdException w:name="Body Text" w:semiHidden="1" w:unhideWhenUsed="1"/>
-    <w:lsdException w:name="Body Text Indent" w:semiHidden="1" w:unhideWhenUsed="1"/>
-    <w:lsdException w:name="List Continue" w:semiHidden="1" w:unhideWhenUsed="1"/>
-    <w:lsdException w:name="List Continue 2" w:semiHidden="1" w:unhideWhenUsed="1"/>
-    <w:lsdException w:name="List Continue 3" w:semiHidden="1" w:unhideWhenUsed="1"/>
-    <w:lsdException w:name="List Continue 4" w:semiHidden="1" w:unhideWhenUsed="1"/>
-    <w:lsdException w:name="List Continue 5" w:semiHidden="1" w:unhideWhenUsed="1"/>
-    <w:lsdException w:name="Message Header" w:semiHidden="1" w:unhideWhenUsed="1"/>
-    <w:lsdException w:name="Subtitle" w:uiPriority="11" w:qFormat="1"/>
-    <w:lsdException w:name="Salutation" w:semiHidden="1" w:unhideWhenUsed="1"/>
-    <w:lsdException w:name="Date" w:semiHidden="1" w:unhideWhenUsed="1"/>
-    <w:lsdException w:name="Body Text First Indent" w:semiHidden="1" w:unhideWhenUsed="1"/>
-    <w:lsdException w:name="Body Text First Indent 2" w:semiHidden="1" w:unhideWhenUsed="1"/>
-    <w:lsdException w:name="Note Heading" w:semiHidden="1" w:unhideWhenUsed="1"/>
-    <w:lsdException w:name="Body Text 2" w:semiHidden="1" w:unhideWhenUsed="1"/>
-    <w:lsdException w:name="Body Text 3" w:semiHidden="1" w:unhideWhenUsed="1"/>
-    <w:lsdException w:name="Body Text Indent 2" w:semiHidden="1" w:unhideWhenUsed="1"/>
-    <w:lsdException w:name="Body Text Indent 3" w:semiHidden="1" w:unhideWhenUsed="1"/>
-    <w:lsdException w:name="Block Text" w:semiHidden="1" w:unhideWhenUsed="1"/>
-    <w:lsdException w:name="Hyperlink" w:semiHidden="1" w:unhideWhenUsed="1"/>
-    <w:lsdException w:name="FollowedHyperlink" w:semiHidden="1" w:unhideWhenUsed="1"/>
-    <w:lsdException w:name="Strong" w:uiPriority="22" w:qFormat="1"/>
-    <w:lsdException w:name="Emphasis" w:uiPriority="20" w:qFormat="1"/>
-    <w:lsdException w:name="Document Map" w:semiHidden="1" w:unhideWhenUsed="1"/>
-    <w:lsdException w:name="Plain Text" w:semiHidden="1" w:unhideWhenUsed="1"/>
-    <w:lsdException w:name="E-mail Signature" w:semiHidden="1" w:unhideWhenUsed="1"/>
-    <w:lsdException w:name="HTML Top of Form" w:semiHidden="1" w:unhideWhenUsed="1"/>
-    <w:lsdException w:name="HTML Bottom of Form" w:semiHidden="1" w:unhideWhenUsed="1"/>
-    <w:lsdException w:name="Normal (Web)" w:semiHidden="1" w:unhideWhenUsed="1"/>
-    <w:lsdException w:name="HTML Acronym" w:semiHidden="1" w:unhideWhenUsed="1"/>
-    <w:lsdException w:name="HTML Address" w:semiHidden="1" w:unhideWhenUsed="1"/>
-    <w:lsdException w:name="HTML Cite" w:semiHidden="1" w:unhideWhenUsed="1"/>
-    <w:lsdException w:name="HTML Code" w:semiHidden="1" w:unhideWhenUsed="1"/>
-    <w:lsdException w:name="HTML Definition" w:semiHidden="1" w:unhideWhenUsed="1"/>
-    <w:lsdException w:name="HTML Keyboard" w:semiHidden="1" w:unhideWhenUsed="1"/>
-    <w:lsdException w:name="HTML Preformatted" w:semiHidden="1" w:unhideWhenUsed="1"/>
-    <w:lsdException w:name="HTML Sample" w:semiHidden="1" w:unhideWhenUsed="1"/>
-    <w:lsdException w:name="HTML Typewriter" w:semiHidden="1" w:unhideWhenUsed="1"/>
-    <w:lsdException w:name="HTML Variable" w:semiHidden="1" w:unhideWhenUsed="1"/>
-    <w:lsdException w:name="Normal Table" w:semiHidden="1" w:unhideWhenUsed="1"/>
-    <w:lsdException w:name="annotation subject" w:semiHidden="1" w:unhideWhenUsed="1"/>
-    <w:lsdException w:name="No List" w:semiHidden="1" w:unhideWhenUsed="1"/>
-    <w:lsdException w:name="Outline List 1" w:semiHidden="1" w:unhideWhenUsed="1"/>
-    <w:lsdException w:name="Outline List 2" w:semiHidden="1" w:unhideWhenUsed="1"/>
-    <w:lsdException w:name="Outline List 3" w:semiHidden="1" w:unhideWhenUsed="1"/>
-    <w:lsdException w:name="Table Simple 1" w:semiHidden="1" w:unhideWhenUsed="1"/>
-    <w:lsdException w:name="Table Simple 2" w:semiHidden="1" w:unhideWhenUsed="1"/>
-    <w:lsdException w:name="Table Simple 3" w:semiHidden="1" w:unhideWhenUsed="1"/>
-    <w:lsdException w:name="Table Classic 1" w:semiHidden="1" w:unhideWhenUsed="1"/>
-    <w:lsdException w:name="Table Classic 2" w:semiHidden="1" w:unhideWhenUsed="1"/>
-    <w:lsdException w:name="Table Classic 3" w:semiHidden="1" w:unhideWhenUsed="1"/>
-    <w:lsdException w:name="Table Classic 4" w:semiHidden="1" w:unhideWhenUsed="1"/>
-    <w:lsdException w:name="Table Colorful 1" w:semiHidden="1" w:unhideWhenUsed="1"/>
-    <w:lsdException w:name="Table Colorful 2" w:semiHidden="1" w:unhideWhenUsed="1"/>
-    <w:lsdException w:name="Table Colorful 3" w:semiHidden="1" w:unhideWhenUsed="1"/>
-    <w:lsdException w:name="Table Columns 1" w:semiHidden="1" w:unhideWhenUsed="1"/>
-    <w:lsdException w:name="Table Columns 2" w:semiHidden="1" w:unhideWhenUsed="1"/>
-    <w:lsdException w:name="Table Columns 3" w:semiHidden="1" w:unhideWhenUsed="1"/>
-    <w:lsdException w:name="Table Columns 4" w:semiHidden="1" w:unhideWhenUsed="1"/>
-    <w:lsdException w:name="Table Columns 5" w:semiHidden="1" w:unhideWhenUsed="1"/>
-    <w:lsdException w:name="Table Grid 1" w:semiHidden="1" w:unhideWhenUsed="1"/>
-    <w:lsdException w:name="Table Grid 2" w:semiHidden="1" w:unhideWhenUsed="1"/>
-    <w:lsdException w:name="Table Grid 3" w:semiHidden="1" w:unhideWhenUsed="1"/>
-    <w:lsdException w:name="Table Grid 4" w:semiHidden="1" w:unhideWhenUsed="1"/>
-    <w:lsdException w:name="Table Grid 5" w:semiHidden="1" w:unhideWhenUsed="1"/>
-    <w:lsdException w:name="Table Grid 6" w:semiHidden="1" w:unhideWhenUsed="1"/>
-    <w:lsdException w:name="Table Grid 7" w:semiHidden="1" w:unhideWhenUsed="1"/>
-    <w:lsdException w:name="Table Grid 8" w:semiHidden="1" w:unhideWhenUsed="1"/>
-    <w:lsdException w:name="Table List 1" w:semiHidden="1" w:unhideWhenUsed="1"/>
-    <w:lsdException w:name="Table List 2" w:semiHidden="1" w:unhideWhenUsed="1"/>
-    <w:lsdException w:name="Table List 3" w:semiHidden="1" w:unhideWhenUsed="1"/>
-    <w:lsdException w:name="Table List 4" w:semiHidden="1" w:unhideWhenUsed="1"/>
-    <w:lsdException w:name="Table List 5" w:semiHidden="1" w:unhideWhenUsed="1"/>
-    <w:lsdException w:name="Table List 6" w:semiHidden="1" w:unhideWhenUsed="1"/>
-    <w:lsdException w:name="Table List 7" w:semiHidden="1" w:unhideWhenUsed="1"/>
-    <w:lsdException w:name="Table List 8" w:semiHidden="1" w:unhideWhenUsed="1"/>
-    <w:lsdException w:name="Table 3D effects 1" w:semiHidden="1" w:unhideWhenUsed="1"/>
-    <w:lsdException w:name="Table 3D effects 2" w:semiHidden="1" w:unhideWhenUsed="1"/>
-    <w:lsdException w:name="Table 3D effects 3" w:semiHidden="1" w:unhideWhenUsed="1"/>
-    <w:lsdException w:name="Table Contemporary" w:semiHidden="1" w:unhideWhenUsed="1"/>
-    <w:lsdException w:name="Table Elegant" w:semiHidden="1" w:unhideWhenUsed="1"/>
-    <w:lsdException w:name="Table Professional" w:semiHidden="1" w:unhideWhenUsed="1"/>
-    <w:lsdException w:name="Table Subtle 1" w:semiHidden="1" w:unhideWhenUsed="1"/>
-    <w:lsdException w:name="Table Subtle 2" w:semiHidden="1" w:unhideWhenUsed="1"/>
-    <w:lsdException w:name="Table Web 1" w:semiHidden="1" w:unhideWhenUsed="1"/>
-    <w:lsdException w:name="Table Web 2" w:semiHidden="1" w:unhideWhenUsed="1"/>
-    <w:lsdException w:name="Table Web 3" w:semiHidden="1" w:unhideWhenUsed="1"/>
-    <w:lsdException w:name="Balloon Text" w:semiHidden="1" w:unhideWhenUsed="1"/>
-    <w:lsdException w:name="Table Grid" w:uiPriority="39"/>
-    <w:lsdException w:name="Table Theme" w:semiHidden="1" w:unhideWhenUsed="1"/>
-    <w:lsdException w:name="Placeholder Text" w:semiHidden="1"/>
-    <w:lsdException w:name="No Spacing" w:uiPriority="1" w:qFormat="1"/>
-    <w:lsdException w:name="Light Shading" w:uiPriority="60"/>
-    <w:lsdException w:name="Light List" w:uiPriority="61"/>
-    <w:lsdException w:name="Light Grid" w:uiPriority="62"/>
-    <w:lsdException w:name="Medium Shading 1" w:uiPriority="63"/>
-    <w:lsdException w:name="Medium Shading 2" w:uiPriority="64"/>
-    <w:lsdException w:name="Medium List 1" w:uiPriority="65"/>
-    <w:lsdException w:name="Medium List 2" w:uiPriority="66"/>
-    <w:lsdException w:name="Medium Grid 1" w:uiPriority="67"/>
-    <w:lsdException w:name="Medium Grid 2" w:uiPriority="68"/>
-    <w:lsdException w:name="Medium Grid 3" w:uiPriority="69"/>
-    <w:lsdException w:name="Dark List" w:uiPriority="70"/>
-    <w:lsdException w:name="Colorful Shading" w:uiPriority="71"/>
-    <w:lsdException w:name="Colorful List" w:uiPriority="72"/>
-    <w:lsdException w:name="Colorful Grid" w:uiPriority="73"/>
-    <w:lsdException w:name="Light Shading Accent 1" w:uiPriority="60"/>
-    <w:lsdException w:name="Light List Accent 1" w:uiPriority="61"/>
-    <w:lsdException w:name="Light Grid Accent 1" w:uiPriority="62"/>
-    <w:lsdException w:name="Medium Shading 1 Accent 1" w:uiPriority="63"/>
-    <w:lsdException w:name="Medium Shading 2 Accent 1" w:uiPriority="64"/>
-    <w:lsdException w:name="Medium List 1 Accent 1" w:uiPriority="65"/>
-    <w:lsdException w:name="Revision" w:semiHidden="1"/>
-    <w:lsdException w:name="List Paragraph" w:uiPriority="34" w:qFormat="1"/>
-    <w:lsdException w:name="Quote" w:uiPriority="29" w:qFormat="1"/>
-    <w:lsdException w:name="Intense Quote" w:uiPriority="30" w:qFormat="1"/>
-    <w:lsdException w:name="Medium List 2 Accent 1" w:uiPriority="66"/>
-    <w:lsdException w:name="Medium Grid 1 Accent 1" w:uiPriority="67"/>
-    <w:lsdException w:name="Medium Grid 2 Accent 1" w:uiPriority="68"/>
-    <w:lsdException w:name="Medium Grid 3 Accent 1" w:uiPriority="69"/>
-    <w:lsdException w:name="Dark List Accent 1" w:uiPriority="70"/>
-    <w:lsdException w:name="Colorful Shading Accent 1" w:uiPriority="71"/>
-    <w:lsdException w:name="Colorful List Accent 1" w:uiPriority="72"/>
-    <w:lsdException w:name="Colorful Grid Accent 1" w:uiPriority="73"/>
-    <w:lsdException w:name="Light Shading Accent 2" w:uiPriority="60"/>
-    <w:lsdException w:name="Light List Accent 2" w:uiPriority="61"/>
-    <w:lsdException w:name="Light Grid Accent 2" w:uiPriority="62"/>
-    <w:lsdException w:name="Medium Shading 1 Accent 2" w:uiPriority="63"/>
-    <w:lsdException w:name="Medium Shading 2 Accent 2" w:uiPriority="64"/>
-    <w:lsdException w:name="Medium List 1 Accent 2" w:uiPriority="65"/>
-    <w:lsdException w:name="Medium List 2 Accent 2" w:uiPriority="66"/>
-    <w:lsdException w:name="Medium Grid 1 Accent 2" w:uiPriority="67"/>
-    <w:lsdException w:name="Medium Grid 2 Accent 2" w:uiPriority="68"/>
-    <w:lsdException w:name="Medium Grid 3 Accent 2" w:uiPriority="69"/>
-    <w:lsdException w:name="Dark List Accent 2" w:uiPriority="70"/>
-    <w:lsdException w:name="Colorful Shading Accent 2" w:uiPriority="71"/>
-    <w:lsdException w:name="Colorful List Accent 2" w:uiPriority="72"/>
-    <w:lsdException w:name="Colorful Grid Accent 2" w:uiPriority="73"/>
-    <w:lsdException w:name="Light Shading Accent 3" w:uiPriority="60"/>
-    <w:lsdException w:name="Light List Accent 3" w:uiPriority="61"/>
-    <w:lsdException w:name="Light Grid Accent 3" w:uiPriority="62"/>
-    <w:lsdException w:name="Medium Shading 1 Accent 3" w:uiPriority="63"/>
-    <w:lsdException w:name="Medium Shading 2 Accent 3" w:uiPriority="64"/>
-    <w:lsdException w:name="Medium List 1 Accent 3" w:uiPriority="65"/>
-    <w:lsdException w:name="Medium List 2 Accent 3" w:uiPriority="66"/>
-    <w:lsdException w:name="Medium Grid 1 Accent 3" w:uiPriority="67"/>
-    <w:lsdException w:name="Medium Grid 2 Accent 3" w:uiPriority="68"/>
-    <w:lsdException w:name="Medium Grid 3 Accent 3" w:uiPriority="69"/>
-    <w:lsdException w:name="Dark List Accent 3" w:uiPriority="70"/>
-    <w:lsdException w:name="Colorful Shading Accent 3" w:uiPriority="71"/>
-    <w:lsdException w:name="Colorful List Accent 3" w:uiPriority="72"/>
-    <w:lsdException w:name="Colorful Grid Accent 3" w:uiPriority="73"/>
-    <w:lsdException w:name="Light Shading Accent 4" w:uiPriority="60"/>
-    <w:lsdException w:name="Light List Accent 4" w:uiPriority="61"/>
-    <w:lsdException w:name="Light Grid Accent 4" w:uiPriority="62"/>
-    <w:lsdException w:name="Medium Shading 1 Accent 4" w:uiPriority="63"/>
-    <w:lsdException w:name="Medium Shading 2 Accent 4" w:uiPriority="64"/>
-    <w:lsdException w:name="Medium List 1 Accent 4" w:uiPriority="65"/>
-    <w:lsdException w:name="Medium List 2 Accent 4" w:uiPriority="66"/>
-    <w:lsdException w:name="Medium Grid 1 Accent 4" w:uiPriority="67"/>
-    <w:lsdException w:name="Medium Grid 2 Accent 4" w:uiPriority="68"/>
-    <w:lsdException w:name="Medium Grid 3 Accent 4" w:uiPriority="69"/>
-    <w:lsdException w:name="Dark List Accent 4" w:uiPriority="70"/>
-    <w:lsdException w:name="Colorful Shading Accent 4" w:uiPriority="71"/>
-    <w:lsdException w:name="Colorful List Accent 4" w:uiPriority="72"/>
-    <w:lsdException w:name="Colorful Grid Accent 4" w:uiPriority="73"/>
-    <w:lsdException w:name="Light Shading Accent 5" w:uiPriority="60"/>
-    <w:lsdException w:name="Light List Accent 5" w:uiPriority="61"/>
-    <w:lsdException w:name="Light Grid Accent 5" w:uiPriority="62"/>
-    <w:lsdException w:name="Medium Shading 1 Accent 5" w:uiPriority="63"/>
-    <w:lsdException w:name="Medium Shading 2 Accent 5" w:uiPriority="64"/>
-    <w:lsdException w:name="Medium List 1 Accent 5" w:uiPriority="65"/>
-    <w:lsdException w:name="Medium List 2 Accent 5" w:uiPriority="66"/>
-    <w:lsdException w:name="Medium Grid 1 Accent 5" w:uiPriority="67"/>
-    <w:lsdException w:name="Medium Grid 2 Accent 5" w:uiPriority="68"/>
-    <w:lsdException w:name="Medium Grid 3 Accent 5" w:uiPriority="69"/>
-    <w:lsdException w:name="Dark List Accent 5" w:uiPriority="70"/>
-    <w:lsdException w:name="Colorful Shading Accent 5" w:uiPriority="71"/>
-    <w:lsdException w:name="Colorful List Accent 5" w:uiPriority="72"/>
-    <w:lsdException w:name="Colorful Grid Accent 5" w:uiPriority="73"/>
-    <w:lsdException w:name="Light Shading Accent 6" w:uiPriority="60"/>
-    <w:lsdException w:name="Light List Accent 6" w:uiPriority="61"/>
-    <w:lsdException w:name="Light Grid Accent 6" w:uiPriority="62"/>
-    <w:lsdException w:name="Medium Shading 1 Accent 6" w:uiPriority="63"/>
-    <w:lsdException w:name="Medium Shading 2 Accent 6" w:uiPriority="64"/>
-    <w:lsdException w:name="Medium List 1 Accent 6" w:uiPriority="65"/>
-    <w:lsdException w:name="Medium List 2 Accent 6" w:uiPriority="66"/>
-    <w:lsdException w:name="Medium Grid 1 Accent 6" w:uiPriority="67"/>
-    <w:lsdException w:name="Medium Grid 2 Accent 6" w:uiPriority="68"/>
-    <w:lsdException w:name="Medium Grid 3 Accent 6" w:uiPriority="69"/>
-    <w:lsdException w:name="Dark List Accent 6" w:uiPriority="70"/>
-    <w:lsdException w:name="Colorful Shading Accent 6" w:uiPriority="71"/>
-    <w:lsdException w:name="Colorful List Accent 6" w:uiPriority="72"/>
-    <w:lsdException w:name="Colorful Grid Accent 6" w:uiPriority="73"/>
-    <w:lsdException w:name="Subtle Emphasis" w:uiPriority="19" w:qFormat="1"/>
-    <w:lsdException w:name="Intense Emphasis" w:uiPriority="21" w:qFormat="1"/>
-    <w:lsdException w:name="Subtle Reference" w:uiPriority="31" w:qFormat="1"/>
-    <w:lsdException w:name="Intense Reference" w:uiPriority="32" w:qFormat="1"/>
-    <w:lsdException w:name="Book Title" w:uiPriority="33" w:qFormat="1"/>
-    <w:lsdException w:name="Bibliography" w:semiHidden="1" w:uiPriority="37" w:unhideWhenUsed="1"/>
-    <w:lsdException w:name="TOC Heading" w:semiHidden="1" w:uiPriority="39" w:unhideWhenUsed="1" w:qFormat="1"/>
-    <w:lsdException w:name="Plain Table 1" w:uiPriority="41"/>
-    <w:lsdException w:name="Plain Table 2" w:uiPriority="42"/>
-    <w:lsdException w:name="Plain Table 3" w:uiPriority="43"/>
-    <w:lsdException w:name="Plain Table 4" w:uiPriority="44"/>
-    <w:lsdException w:name="Plain Table 5" w:uiPriority="45"/>
-    <w:lsdException w:name="Grid Table Light" w:uiPriority="40"/>
-    <w:lsdException w:name="Grid Table 1 Light" w:uiPriority="46"/>
-    <w:lsdException w:name="Grid Table 2" w:uiPriority="47"/>
-    <w:lsdException w:name="Grid Table 3" w:uiPriority="48"/>
-    <w:lsdException w:name="Grid Table 4" w:uiPriority="49"/>
-    <w:lsdException w:name="Grid Table 5 Dark" w:uiPriority="50"/>
-    <w:lsdException w:name="Grid Table 6 Colorful" w:uiPriority="51"/>
-    <w:lsdException w:name="Grid Table 7 Colorful" w:uiPriority="52"/>
-    <w:lsdException w:name="Grid Table 1 Light Accent 1" w:uiPriority="46"/>
-    <w:lsdException w:name="Grid Table 2 Accent 1" w:uiPriority="47"/>
-    <w:lsdException w:name="Grid Table 3 Accent 1" w:uiPriority="48"/>
-    <w:lsdException w:name="Grid Table 4 Accent 1" w:uiPriority="49"/>
-    <w:lsdException w:name="Grid Table 5 Dark Accent 1" w:uiPriority="50"/>
-    <w:lsdException w:name="Grid Table 6 Colorful Accent 1" w:uiPriority="51"/>
-    <w:lsdException w:name="Grid Table 7 Colorful Accent 1" w:uiPriority="52"/>
-    <w:lsdException w:name="Grid Table 1 Light Accent 2" w:uiPriority="46"/>
-    <w:lsdException w:name="Grid Table 2 Accent 2" w:uiPriority="47"/>
-    <w:lsdException w:name="Grid Table 3 Accent 2" w:uiPriority="48"/>
-    <w:lsdException w:name="Grid Table 4 Accent 2" w:uiPriority="49"/>
-    <w:lsdException w:name="Grid Table 5 Dark Accent 2" w:uiPriority="50"/>
-    <w:lsdException w:name="Grid Table 6 Colorful Accent 2" w:uiPriority="51"/>
-    <w:lsdException w:name="Grid Table 7 Colorful Accent 2" w:uiPriority="52"/>
-    <w:lsdException w:name="Grid Table 1 Light Accent 3" w:uiPriority="46"/>
-    <w:lsdException w:name="Grid Table 2 Accent 3" w:uiPriority="47"/>
-    <w:lsdException w:name="Grid Table 3 Accent 3" w:uiPriority="48"/>
-    <w:lsdException w:name="Grid Table 4 Accent 3" w:uiPriority="49"/>
-    <w:lsdException w:name="Grid Table 5 Dark Accent 3" w:uiPriority="50"/>
-    <w:lsdException w:name="Grid Table 6 Colorful Accent 3" w:uiPriority="51"/>
-    <w:lsdException w:name="Grid Table 7 Colorful Accent 3" w:uiPriority="52"/>
-    <w:lsdException w:name="Grid Table 1 Light Accent 4" w:uiPriority="46"/>
-    <w:lsdException w:name="Grid Table 2 Accent 4" w:uiPriority="47"/>
-    <w:lsdException w:name="Grid Table 3 Accent 4" w:uiPriority="48"/>
-    <w:lsdException w:name="Grid Table 4 Accent 4" w:uiPriority="49"/>
-    <w:lsdException w:name="Grid Table 5 Dark Accent 4" w:uiPriority="50"/>
-    <w:lsdException w:name="Grid Table 6 Colorful Accent 4" w:uiPriority="51"/>
-    <w:lsdException w:name="Grid Table 7 Colorful Accent 4" w:uiPriority="52"/>
-    <w:lsdException w:name="Grid Table 1 Light Accent 5" w:uiPriority="46"/>
-    <w:lsdException w:name="Grid Table 2 Accent 5" w:uiPriority="47"/>
-    <w:lsdException w:name="Grid Table 3 Accent 5" w:uiPriority="48"/>
-    <w:lsdException w:name="Grid Table 4 Accent 5" w:uiPriority="49"/>
-    <w:lsdException w:name="Grid Table 5 Dark Accent 5" w:uiPriority="50"/>
-    <w:lsdException w:name="Grid Table 6 Colorful Accent 5" w:uiPriority="51"/>
-    <w:lsdException w:name="Grid Table 7 Colorful Accent 5" w:uiPriority="52"/>
-    <w:lsdException w:name="Grid Table 1 Light Accent 6" w:uiPriority="46"/>
-    <w:lsdException w:name="Grid Table 2 Accent 6" w:uiPriority="47"/>
-    <w:lsdException w:name="Grid Table 3 Accent 6" w:uiPriority="48"/>
-    <w:lsdException w:name="Grid Table 4 Accent 6" w:uiPriority="49"/>
-    <w:lsdException w:name="Grid Table 5 Dark Accent 6" w:uiPriority="50"/>
-    <w:lsdException w:name="Grid Table 6 Colorful Accent 6" w:uiPriority="51"/>
-    <w:lsdException w:name="Grid Table 7 Colorful Accent 6" w:uiPriority="52"/>
-    <w:lsdException w:name="List Table 1 Light" w:uiPriority="46"/>
-    <w:lsdException w:name="List Table 2" w:uiPriority="47"/>
-    <w:lsdException w:name="List Table 3" w:uiPriority="48"/>
-    <w:lsdException w:name="List Table 4" w:uiPriority="49"/>
-    <w:lsdException w:name="List Table 5 Dark" w:uiPriority="50"/>
-    <w:lsdException w:name="List Table 6 Colorful" w:uiPriority="51"/>
-    <w:lsdException w:name="List Table 7 Colorful" w:uiPriority="52"/>
-    <w:lsdException w:name="List Table 1 Light Accent 1" w:uiPriority="46"/>
-    <w:lsdException w:name="List Table 2 Accent 1" w:uiPriority="47"/>
-    <w:lsdException w:name="List Table 3 Accent 1" w:uiPriority="48"/>
-    <w:lsdException w:name="List Table 4 Accent 1" w:uiPriority="49"/>
-    <w:lsdException w:name="List Table 5 Dark Accent 1" w:uiPriority="50"/>
-    <w:lsdException w:name="List Table 6 Colorful Accent 1" w:uiPriority="51"/>
-    <w:lsdException w:name="List Table 7 Colorful Accent 1" w:uiPriority="52"/>
-    <w:lsdException w:name="List Table 1 Light Accent 2" w:uiPriority="46"/>
-    <w:lsdException w:name="List Table 2 Accent 2" w:uiPriority="47"/>
-    <w:lsdException w:name="List Table 3 Accent 2" w:uiPriority="48"/>
-    <w:lsdException w:name="List Table 4 Accent 2" w:uiPriority="49"/>
-    <w:lsdException w:name="List Table 5 Dark Accent 2" w:uiPriority="50"/>
-    <w:lsdException w:name="List Table 6 Colorful Accent 2" w:uiPriority="51"/>
-    <w:lsdException w:name="List Table 7 Colorful Accent 2" w:uiPriority="52"/>
-    <w:lsdException w:name="List Table 1 Light Accent 3" w:uiPriority="46"/>
-    <w:lsdException w:name="List Table 2 Accent 3" w:uiPriority="47"/>
-    <w:lsdException w:name="List Table 3 Accent 3" w:uiPriority="48"/>
-    <w:lsdException w:name="List Table 4 Accent 3" w:uiPriority="49"/>
-    <w:lsdException w:name="List Table 5 Dark Accent 3" w:uiPriority="50"/>
-    <w:lsdException w:name="List Table 6 Colorful Accent 3" w:uiPriority="51"/>
-    <w:lsdException w:name="List Table 7 Colorful Accent 3" w:uiPriority="52"/>
-    <w:lsdException w:name="List Table 1 Light Accent 4" w:uiPriority="46"/>
-    <w:lsdException w:name="List Table 2 Accent 4" w:uiPriority="47"/>
-    <w:lsdException w:name="List Table 3 Accent 4" w:uiPriority="48"/>
-    <w:lsdException w:name="List Table 4 Accent 4" w:uiPriority="49"/>
-    <w:lsdException w:name="List Table 5 Dark Accent 4" w:uiPriority="50"/>
-    <w:lsdException w:name="List Table 6 Colorful Accent 4" w:uiPriority="51"/>
-    <w:lsdException w:name="List Table 7 Colorful Accent 4" w:uiPriority="52"/>
-    <w:lsdException w:name="List Table 1 Light Accent 5" w:uiPriority="46"/>
-    <w:lsdException w:name="List Table 2 Accent 5" w:uiPriority="47"/>
-    <w:lsdException w:name="List Table 3 Accent 5" w:uiPriority="48"/>
-    <w:lsdException w:name="List Table 4 Accent 5" w:uiPriority="49"/>
-    <w:lsdException w:name="List Table 5 Dark Accent 5" w:uiPriority="50"/>
-    <w:lsdException w:name="List Table 6 Colorful Accent 5" w:uiPriority="51"/>
-    <w:lsdException w:name="List Table 7 Colorful Accent 5" w:uiPriority="52"/>
-    <w:lsdException w:name="List Table 1 Light Accent 6" w:uiPriority="46"/>
-    <w:lsdException w:name="List Table 2 Accent 6" w:uiPriority="47"/>
-    <w:lsdException w:name="List Table 3 Accent 6" w:uiPriority="48"/>
-    <w:lsdException w:name="List Table 4 Accent 6" w:uiPriority="49"/>
-    <w:lsdException w:name="List Table 5 Dark Accent 6" w:uiPriority="50"/>
-    <w:lsdException w:name="List Table 6 Colorful Accent 6" w:uiPriority="51"/>
-    <w:lsdException w:name="List Table 7 Colorful Accent 6" w:uiPriority="52"/>
+  <w:latentStyles w:defLockedState="0" w:defUIPriority="99" w:defSemiHidden="1" w:defUnhideWhenUsed="1" w:defQFormat="0" w:count="267">
+    <w:lsdException w:name="Normal" w:semiHidden="0" w:uiPriority="0" w:unhideWhenUsed="0" w:qFormat="1"/>
+    <w:lsdException w:name="heading 1" w:semiHidden="0" w:uiPriority="9" w:unhideWhenUsed="0" w:qFormat="1"/>
+    <w:lsdException w:name="heading 2" w:uiPriority="9" w:qFormat="1"/>
+    <w:lsdException w:name="heading 3" w:uiPriority="9" w:qFormat="1"/>
+    <w:lsdException w:name="heading 4" w:uiPriority="9" w:qFormat="1"/>
+    <w:lsdException w:name="heading 5" w:uiPriority="9" w:qFormat="1"/>
+    <w:lsdException w:name="heading 6" w:uiPriority="9" w:qFormat="1"/>
+    <w:lsdException w:name="heading 7" w:uiPriority="9" w:qFormat="1"/>
+    <w:lsdException w:name="heading 8" w:uiPriority="9" w:qFormat="1"/>
+    <w:lsdException w:name="heading 9" w:uiPriority="9" w:qFormat="1"/>
+    <w:lsdException w:name="toc 1" w:uiPriority="39"/>
+    <w:lsdException w:name="toc 2" w:uiPriority="39"/>
+    <w:lsdException w:name="toc 3" w:uiPriority="39"/>
+    <w:lsdException w:name="toc 4" w:uiPriority="39"/>
+    <w:lsdException w:name="toc 5" w:uiPriority="39"/>
+    <w:lsdException w:name="toc 6" w:uiPriority="39"/>
+    <w:lsdException w:name="toc 7" w:uiPriority="39"/>
+    <w:lsdException w:name="toc 8" w:uiPriority="39"/>
+    <w:lsdException w:name="toc 9" w:uiPriority="39"/>
+    <w:lsdException w:name="caption" w:uiPriority="35" w:qFormat="1"/>
+    <w:lsdException w:name="Title" w:semiHidden="0" w:uiPriority="10" w:unhideWhenUsed="0" w:qFormat="1"/>
+    <w:lsdException w:name="Default Paragraph Font" w:uiPriority="1"/>
+    <w:lsdException w:name="Subtitle" w:semiHidden="0" w:uiPriority="11" w:unhideWhenUsed="0" w:qFormat="1"/>
+    <w:lsdException w:name="Strong" w:semiHidden="0" w:uiPriority="22" w:unhideWhenUsed="0" w:qFormat="1"/>
+    <w:lsdException w:name="Emphasis" w:semiHidden="0" w:uiPriority="20" w:unhideWhenUsed="0" w:qFormat="1"/>
+    <w:lsdException w:name="Table Grid" w:semiHidden="0" w:uiPriority="39" w:unhideWhenUsed="0"/>
+    <w:lsdException w:name="Placeholder Text" w:unhideWhenUsed="0"/>
+    <w:lsdException w:name="No Spacing" w:semiHidden="0" w:uiPriority="1" w:unhideWhenUsed="0" w:qFormat="1"/>
+    <w:lsdException w:name="Light Shading" w:semiHidden="0" w:uiPriority="60" w:unhideWhenUsed="0"/>
+    <w:lsdException w:name="Light List" w:semiHidden="0" w:uiPriority="61" w:unhideWhenUsed="0"/>
+    <w:lsdException w:name="Light Grid" w:semiHidden="0" w:uiPriority="62" w:unhideWhenUsed="0"/>
+    <w:lsdException w:name="Medium Shading 1" w:semiHidden="0" w:uiPriority="63" w:unhideWhenUsed="0"/>
+    <w:lsdException w:name="Medium Shading 2" w:semiHidden="0" w:uiPriority="64" w:unhideWhenUsed="0"/>
+    <w:lsdException w:name="Medium List 1" w:semiHidden="0" w:uiPriority="65" w:unhideWhenUsed="0"/>
+    <w:lsdException w:name="Medium List 2" w:semiHidden="0" w:uiPriority="66" w:unhideWhenUsed="0"/>
+    <w:lsdException w:name="Medium Grid 1" w:semiHidden="0" w:uiPriority="67" w:unhideWhenUsed="0"/>
+    <w:lsdException w:name="Medium Grid 2" w:semiHidden="0" w:uiPriority="68" w:unhideWhenUsed="0"/>
+    <w:lsdException w:name="Medium Grid 3" w:semiHidden="0" w:uiPriority="69" w:unhideWhenUsed="0"/>
+    <w:lsdException w:name="Dark List" w:semiHidden="0" w:uiPriority="70" w:unhideWhenUsed="0"/>
+    <w:lsdException w:name="Colorful Shading" w:semiHidden="0" w:uiPriority="71" w:unhideWhenUsed="0"/>
+    <w:lsdException w:name="Colorful List" w:semiHidden="0" w:uiPriority="72" w:unhideWhenUsed="0"/>
+    <w:lsdException w:name="Colorful Grid" w:semiHidden="0" w:uiPriority="73" w:unhideWhenUsed="0"/>
+    <w:lsdException w:name="Light Shading Accent 1" w:semiHidden="0" w:uiPriority="60" w:unhideWhenUsed="0"/>
+    <w:lsdException w:name="Light List Accent 1" w:semiHidden="0" w:uiPriority="61" w:unhideWhenUsed="0"/>
+    <w:lsdException w:name="Light Grid Accent 1" w:semiHidden="0" w:uiPriority="62" w:unhideWhenUsed="0"/>
+    <w:lsdException w:name="Medium Shading 1 Accent 1" w:semiHidden="0" w:uiPriority="63" w:unhideWhenUsed="0"/>
+    <w:lsdException w:name="Medium Shading 2 Accent 1" w:semiHidden="0" w:uiPriority="64" w:unhideWhenUsed="0"/>
+    <w:lsdException w:name="Medium List 1 Accent 1" w:semiHidden="0" w:uiPriority="65" w:unhideWhenUsed="0"/>
+    <w:lsdException w:name="Revision" w:unhideWhenUsed="0"/>
+    <w:lsdException w:name="List Paragraph" w:semiHidden="0" w:uiPriority="34" w:unhideWhenUsed="0" w:qFormat="1"/>
+    <w:lsdException w:name="Quote" w:semiHidden="0" w:uiPriority="29" w:unhideWhenUsed="0" w:qFormat="1"/>
+    <w:lsdException w:name="Intense Quote" w:semiHidden="0" w:uiPriority="30" w:unhideWhenUsed="0" w:qFormat="1"/>
+    <w:lsdException w:name="Medium List 2 Accent 1" w:semiHidden="0" w:uiPriority="66" w:unhideWhenUsed="0"/>
+    <w:lsdException w:name="Medium Grid 1 Accent 1" w:semiHidden="0" w:uiPriority="67" w:unhideWhenUsed="0"/>
+    <w:lsdException w:name="Medium Grid 2 Accent 1" w:semiHidden="0" w:uiPriority="68" w:unhideWhenUsed="0"/>
+    <w:lsdException w:name="Medium Grid 3 Accent 1" w:semiHidden="0" w:uiPriority="69" w:unhideWhenUsed="0"/>
+    <w:lsdException w:name="Dark List Accent 1" w:semiHidden="0" w:uiPriority="70" w:unhideWhenUsed="0"/>
+    <w:lsdException w:name="Colorful Shading Accent 1" w:semiHidden="0" w:uiPriority="71" w:unhideWhenUsed="0"/>
+    <w:lsdException w:name="Colorful List Accent 1" w:semiHidden="0" w:uiPriority="72" w:unhideWhenUsed="0"/>
+    <w:lsdException w:name="Colorful Grid Accent 1" w:semiHidden="0" w:uiPriority="73" w:unhideWhenUsed="0"/>
+    <w:lsdException w:name="Light Shading Accent 2" w:semiHidden="0" w:uiPriority="60" w:unhideWhenUsed="0"/>
+    <w:lsdException w:name="Light List Accent 2" w:semiHidden="0" w:uiPriority="61" w:unhideWhenUsed="0"/>
+    <w:lsdException w:name="Light Grid Accent 2" w:semiHidden="0" w:uiPriority="62" w:unhideWhenUsed="0"/>
+    <w:lsdException w:name="Medium Shading 1 Accent 2" w:semiHidden="0" w:uiPriority="63" w:unhideWhenUsed="0"/>
+    <w:lsdException w:name="Medium Shading 2 Accent 2" w:semiHidden="0" w:uiPriority="64" w:unhideWhenUsed="0"/>
+    <w:lsdException w:name="Medium List 1 Accent 2" w:semiHidden="0" w:uiPriority="65" w:unhideWhenUsed="0"/>
+    <w:lsdException w:name="Medium List 2 Accent 2" w:semiHidden="0" w:uiPriority="66" w:unhideWhenUsed="0"/>
+    <w:lsdException w:name="Medium Grid 1 Accent 2" w:semiHidden="0" w:uiPriority="67" w:unhideWhenUsed="0"/>
+    <w:lsdException w:name="Medium Grid 2 Accent 2" w:semiHidden="0" w:uiPriority="68" w:unhideWhenUsed="0"/>
+    <w:lsdException w:name="Medium Grid 3 Accent 2" w:semiHidden="0" w:uiPriority="69" w:unhideWhenUsed="0"/>
+    <w:lsdException w:name="Dark List Accent 2" w:semiHidden="0" w:uiPriority="70" w:unhideWhenUsed="0"/>
+    <w:lsdException w:name="Colorful Shading Accent 2" w:semiHidden="0" w:uiPriority="71" w:unhideWhenUsed="0"/>
+    <w:lsdException w:name="Colorful List Accent 2" w:semiHidden="0" w:uiPriority="72" w:unhideWhenUsed="0"/>
+    <w:lsdException w:name="Colorful Grid Accent 2" w:semiHidden="0" w:uiPriority="73" w:unhideWhenUsed="0"/>
+    <w:lsdException w:name="Light Shading Accent 3" w:semiHidden="0" w:uiPriority="60" w:unhideWhenUsed="0"/>
+    <w:lsdException w:name="Light List Accent 3" w:semiHidden="0" w:uiPriority="61" w:unhideWhenUsed="0"/>
+    <w:lsdException w:name="Light Grid Accent 3" w:semiHidden="0" w:uiPriority="62" w:unhideWhenUsed="0"/>
+    <w:lsdException w:name="Medium Shading 1 Accent 3" w:semiHidden="0" w:uiPriority="63" w:unhideWhenUsed="0"/>
+    <w:lsdException w:name="Medium Shading 2 Accent 3" w:semiHidden="0" w:uiPriority="64" w:unhideWhenUsed="0"/>
+    <w:lsdException w:name="Medium List 1 Accent 3" w:semiHidden="0" w:uiPriority="65" w:unhideWhenUsed="0"/>
+    <w:lsdException w:name="Medium List 2 Accent 3" w:semiHidden="0" w:uiPriority="66" w:unhideWhenUsed="0"/>
+    <w:lsdException w:name="Medium Grid 1 Accent 3" w:semiHidden="0" w:uiPriority="67" w:unhideWhenUsed="0"/>
+    <w:lsdException w:name="Medium Grid 2 Accent 3" w:semiHidden="0" w:uiPriority="68" w:unhideWhenUsed="0"/>
+    <w:lsdException w:name="Medium Grid 3 Accent 3" w:semiHidden="0" w:uiPriority="69" w:unhideWhenUsed="0"/>
+    <w:lsdException w:name="Dark List Accent 3" w:semiHidden="0" w:uiPriority="70" w:unhideWhenUsed="0"/>
+    <w:lsdException w:name="Colorful Shading Accent 3" w:semiHidden="0" w:uiPriority="71" w:unhideWhenUsed="0"/>
+    <w:lsdException w:name="Colorful List Accent 3" w:semiHidden="0" w:uiPriority="72" w:unhideWhenUsed="0"/>
+    <w:lsdException w:name="Colorful Grid Accent 3" w:semiHidden="0" w:uiPriority="73" w:unhideWhenUsed="0"/>
+    <w:lsdException w:name="Light Shading Accent 4" w:semiHidden="0" w:uiPriority="60" w:unhideWhenUsed="0"/>
+    <w:lsdException w:name="Light List Accent 4" w:semiHidden="0" w:uiPriority="61" w:unhideWhenUsed="0"/>
+    <w:lsdException w:name="Light Grid Accent 4" w:semiHidden="0" w:uiPriority="62" w:unhideWhenUsed="0"/>
+    <w:lsdException w:name="Medium Shading 1 Accent 4" w:semiHidden="0" w:uiPriority="63" w:unhideWhenUsed="0"/>
+    <w:lsdException w:name="Medium Shading 2 Accent 4" w:semiHidden="0" w:uiPriority="64" w:unhideWhenUsed="0"/>
+    <w:lsdException w:name="Medium List 1 Accent 4" w:semiHidden="0" w:uiPriority="65" w:unhideWhenUsed="0"/>
+    <w:lsdException w:name="Medium List 2 Accent 4" w:semiHidden="0" w:uiPriority="66" w:unhideWhenUsed="0"/>
+    <w:lsdException w:name="Medium Grid 1 Accent 4" w:semiHidden="0" w:uiPriority="67" w:unhideWhenUsed="0"/>
+    <w:lsdException w:name="Medium Grid 2 Accent 4" w:semiHidden="0" w:uiPriority="68" w:unhideWhenUsed="0"/>
+    <w:lsdException w:name="Medium Grid 3 Accent 4" w:semiHidden="0" w:uiPriority="69" w:unhideWhenUsed="0"/>
+    <w:lsdException w:name="Dark List Accent 4" w:semiHidden="0" w:uiPriority="70" w:unhideWhenUsed="0"/>
+    <w:lsdException w:name="Colorful Shading Accent 4" w:semiHidden="0" w:uiPriority="71" w:unhideWhenUsed="0"/>
+    <w:lsdException w:name="Colorful List Accent 4" w:semiHidden="0" w:uiPriority="72" w:unhideWhenUsed="0"/>
+    <w:lsdException w:name="Colorful Grid Accent 4" w:semiHidden="0" w:uiPriority="73" w:unhideWhenUsed="0"/>
+    <w:lsdException w:name="Light Shading Accent 5" w:semiHidden="0" w:uiPriority="60" w:unhideWhenUsed="0"/>
+    <w:lsdException w:name="Light List Accent 5" w:semiHidden="0" w:uiPriority="61" w:unhideWhenUsed="0"/>
+    <w:lsdException w:name="Light Grid Accent 5" w:semiHidden="0" w:uiPriority="62" w:unhideWhenUsed="0"/>
+    <w:lsdException w:name="Medium Shading 1 Accent 5" w:semiHidden="0" w:uiPriority="63" w:unhideWhenUsed="0"/>
+    <w:lsdException w:name="Medium Shading 2 Accent 5" w:semiHidden="0" w:uiPriority="64" w:unhideWhenUsed="0"/>
+    <w:lsdException w:name="Medium List 1 Accent 5" w:semiHidden="0" w:uiPriority="65" w:unhideWhenUsed="0"/>
+    <w:lsdException w:name="Medium List 2 Accent 5" w:semiHidden="0" w:uiPriority="66" w:unhideWhenUsed="0"/>
+    <w:lsdException w:name="Medium Grid 1 Accent 5" w:semiHidden="0" w:uiPriority="67" w:unhideWhenUsed="0"/>
+    <w:lsdException w:name="Medium Grid 2 Accent 5" w:semiHidden="0" w:uiPriority="68" w:unhideWhenUsed="0"/>
+    <w:lsdException w:name="Medium Grid 3 Accent 5" w:semiHidden="0" w:uiPriority="69" w:unhideWhenUsed="0"/>
+    <w:lsdException w:name="Dark List Accent 5" w:semiHidden="0" w:uiPriority="70" w:unhideWhenUsed="0"/>
+    <w:lsdException w:name="Colorful Shading Accent 5" w:semiHidden="0" w:uiPriority="71" w:unhideWhenUsed="0"/>
+    <w:lsdException w:name="Colorful List Accent 5" w:semiHidden="0" w:uiPriority="72" w:unhideWhenUsed="0"/>
+    <w:lsdException w:name="Colorful Grid Accent 5" w:semiHidden="0" w:uiPriority="73" w:unhideWhenUsed="0"/>
+    <w:lsdException w:name="Light Shading Accent 6" w:semiHidden="0" w:uiPriority="60" w:unhideWhenUsed="0"/>
+    <w:lsdException w:name="Light List Accent 6" w:semiHidden="0" w:uiPriority="61" w:unhideWhenUsed="0"/>
+    <w:lsdException w:name="Light Grid Accent 6" w:semiHidden="0" w:uiPriority="62" w:unhideWhenUsed="0"/>
+    <w:lsdException w:name="Medium Shading 1 Accent 6" w:semiHidden="0" w:uiPriority="63" w:unhideWhenUsed="0"/>
+    <w:lsdException w:name="Medium Shading 2 Accent 6" w:semiHidden="0" w:uiPriority="64" w:unhideWhenUsed="0"/>
+    <w:lsdException w:name="Medium List 1 Accent 6" w:semiHidden="0" w:uiPriority="65" w:unhideWhenUsed="0"/>
+    <w:lsdException w:name="Medium List 2 Accent 6" w:semiHidden="0" w:uiPriority="66" w:unhideWhenUsed="0"/>
+    <w:lsdException w:name="Medium Grid 1 Accent 6" w:semiHidden="0" w:uiPriority="67" w:unhideWhenUsed="0"/>
+    <w:lsdException w:name="Medium Grid 2 Accent 6" w:semiHidden="0" w:uiPriority="68" w:unhideWhenUsed="0"/>
+    <w:lsdException w:name="Medium Grid 3 Accent 6" w:semiHidden="0" w:uiPriority="69" w:unhideWhenUsed="0"/>
+    <w:lsdException w:name="Dark List Accent 6" w:semiHidden="0" w:uiPriority="70" w:unhideWhenUsed="0"/>
+    <w:lsdException w:name="Colorful Shading Accent 6" w:semiHidden="0" w:uiPriority="71" w:unhideWhenUsed="0"/>
+    <w:lsdException w:name="Colorful List Accent 6" w:semiHidden="0" w:uiPriority="72" w:unhideWhenUsed="0"/>
+    <w:lsdException w:name="Colorful Grid Accent 6" w:semiHidden="0" w:uiPriority="73" w:unhideWhenUsed="0"/>
+    <w:lsdException w:name="Subtle Emphasis" w:semiHidden="0" w:uiPriority="19" w:unhideWhenUsed="0" w:qFormat="1"/>
+    <w:lsdException w:name="Intense Emphasis" w:semiHidden="0" w:uiPriority="21" w:unhideWhenUsed="0" w:qFormat="1"/>
+    <w:lsdException w:name="Subtle Reference" w:semiHidden="0" w:uiPriority="31" w:unhideWhenUsed="0" w:qFormat="1"/>
+    <w:lsdException w:name="Intense Reference" w:semiHidden="0" w:uiPriority="32" w:unhideWhenUsed="0" w:qFormat="1"/>
+    <w:lsdException w:name="Book Title" w:semiHidden="0" w:uiPriority="33" w:unhideWhenUsed="0" w:qFormat="1"/>
+    <w:lsdException w:name="Bibliography" w:uiPriority="37"/>
+    <w:lsdException w:name="TOC Heading" w:uiPriority="39" w:qFormat="1"/>
   </w:latentStyles>
   <w:style w:type="paragraph" w:default="1" w:styleId="Normalny">
     <w:name w:val="Normal"/>
@@ -6802,6 +6773,7 @@
       <w:spacing w:after="0" w:line="240" w:lineRule="auto"/>
     </w:pPr>
     <w:tblPr>
+      <w:tblInd w:w="0" w:type="dxa"/>
       <w:tblBorders>
         <w:top w:val="single" w:sz="4" w:space="0" w:color="auto"/>
         <w:left w:val="single" w:sz="4" w:space="0" w:color="auto"/>
@@ -6810,6 +6782,12 @@
         <w:insideH w:val="single" w:sz="4" w:space="0" w:color="auto"/>
         <w:insideV w:val="single" w:sz="4" w:space="0" w:color="auto"/>
       </w:tblBorders>
+      <w:tblCellMar>
+        <w:top w:w="0" w:type="dxa"/>
+        <w:left w:w="108" w:type="dxa"/>
+        <w:bottom w:w="0" w:type="dxa"/>
+        <w:right w:w="108" w:type="dxa"/>
+      </w:tblCellMar>
     </w:tblPr>
   </w:style>
   <w:style w:type="character" w:styleId="Hipercze">
@@ -6894,17 +6872,18 @@
     <w:basedOn w:val="Normalny"/>
     <w:link w:val="ZawartoscZnak"/>
     <w:qFormat/>
-    <w:rsid w:val="00E37DED"/>
+    <w:rsid w:val="007F23AF"/>
     <w:pPr>
       <w:spacing w:after="0" w:line="257" w:lineRule="auto"/>
       <w:ind w:firstLine="709"/>
+      <w:jc w:val="both"/>
     </w:pPr>
   </w:style>
   <w:style w:type="character" w:customStyle="1" w:styleId="ZawartoscZnak">
     <w:name w:val="Zawartosc Znak"/>
     <w:basedOn w:val="Domylnaczcionkaakapitu"/>
     <w:link w:val="Zawartosc"/>
-    <w:rsid w:val="00E37DED"/>
+    <w:rsid w:val="007F23AF"/>
     <w:rPr>
       <w:rFonts w:ascii="Arial" w:hAnsi="Arial"/>
     </w:rPr>
@@ -7103,6 +7082,662 @@
     <w:rPr>
       <w:rFonts w:ascii="Times New Roman" w:hAnsi="Times New Roman" w:cs="Times New Roman"/>
       <w:i/>
+    </w:rPr>
+  </w:style>
+  <w:style w:type="paragraph" w:customStyle="1" w:styleId="tresctekstu">
+    <w:name w:val="tresc_tekstu"/>
+    <w:basedOn w:val="Normalny"/>
+    <w:link w:val="tresctekstuZnak"/>
+    <w:qFormat/>
+    <w:rsid w:val="00C61B79"/>
+    <w:pPr>
+      <w:ind w:firstLine="360"/>
+      <w:jc w:val="both"/>
+    </w:pPr>
+    <w:rPr>
+      <w:rFonts w:ascii="Times New Roman" w:hAnsi="Times New Roman" w:cs="Times New Roman"/>
+      <w:sz w:val="24"/>
+    </w:rPr>
+  </w:style>
+  <w:style w:type="character" w:customStyle="1" w:styleId="tresctekstuZnak">
+    <w:name w:val="tresc_tekstu Znak"/>
+    <w:basedOn w:val="Domylnaczcionkaakapitu"/>
+    <w:link w:val="tresctekstu"/>
+    <w:rsid w:val="00C61B79"/>
+    <w:rPr>
+      <w:rFonts w:ascii="Times New Roman" w:hAnsi="Times New Roman" w:cs="Times New Roman"/>
+      <w:sz w:val="24"/>
+    </w:rPr>
+  </w:style>
+</w:styles>
+</file>
+
+<file path=word/stylesWithEffects.xml><?xml version="1.0" encoding="utf-8"?>
+<w:styles xmlns:wpc="http://schemas.microsoft.com/office/word/2010/wordprocessingCanvas" xmlns:mc="http://schemas.openxmlformats.org/markup-compatibility/2006" xmlns:o="urn:schemas-microsoft-com:office:office" xmlns:r="http://schemas.openxmlformats.org/officeDocument/2006/relationships" xmlns:m="http://schemas.openxmlformats.org/officeDocument/2006/math" xmlns:v="urn:schemas-microsoft-com:vml" xmlns:wp14="http://schemas.microsoft.com/office/word/2010/wordprocessingDrawing" xmlns:wp="http://schemas.openxmlformats.org/drawingml/2006/wordprocessingDrawing" xmlns:w10="urn:schemas-microsoft-com:office:word" xmlns:w="http://schemas.openxmlformats.org/wordprocessingml/2006/main" xmlns:w14="http://schemas.microsoft.com/office/word/2010/wordml" xmlns:wpg="http://schemas.microsoft.com/office/word/2010/wordprocessingGroup" xmlns:wpi="http://schemas.microsoft.com/office/word/2010/wordprocessingInk" xmlns:wne="http://schemas.microsoft.com/office/word/2006/wordml" xmlns:wps="http://schemas.microsoft.com/office/word/2010/wordprocessingShape" mc:Ignorable="w14 wp14">
+  <w:docDefaults>
+    <w:rPrDefault>
+      <w:rPr>
+        <w:rFonts w:asciiTheme="minorHAnsi" w:eastAsiaTheme="minorHAnsi" w:hAnsiTheme="minorHAnsi" w:cstheme="minorBidi"/>
+        <w:sz w:val="22"/>
+        <w:szCs w:val="22"/>
+        <w:lang w:val="pl-PL" w:eastAsia="en-US" w:bidi="ar-SA"/>
+      </w:rPr>
+    </w:rPrDefault>
+    <w:pPrDefault>
+      <w:pPr>
+        <w:spacing w:after="160" w:line="259" w:lineRule="auto"/>
+      </w:pPr>
+    </w:pPrDefault>
+  </w:docDefaults>
+  <w:latentStyles w:defLockedState="0" w:defUIPriority="99" w:defSemiHidden="1" w:defUnhideWhenUsed="1" w:defQFormat="0" w:count="267">
+    <w:lsdException w:name="Normal" w:semiHidden="0" w:uiPriority="0" w:unhideWhenUsed="0" w:qFormat="1"/>
+    <w:lsdException w:name="heading 1" w:semiHidden="0" w:uiPriority="9" w:unhideWhenUsed="0" w:qFormat="1"/>
+    <w:lsdException w:name="heading 2" w:uiPriority="9" w:qFormat="1"/>
+    <w:lsdException w:name="heading 3" w:uiPriority="9" w:qFormat="1"/>
+    <w:lsdException w:name="heading 4" w:uiPriority="9" w:qFormat="1"/>
+    <w:lsdException w:name="heading 5" w:uiPriority="9" w:qFormat="1"/>
+    <w:lsdException w:name="heading 6" w:uiPriority="9" w:qFormat="1"/>
+    <w:lsdException w:name="heading 7" w:uiPriority="9" w:qFormat="1"/>
+    <w:lsdException w:name="heading 8" w:uiPriority="9" w:qFormat="1"/>
+    <w:lsdException w:name="heading 9" w:uiPriority="9" w:qFormat="1"/>
+    <w:lsdException w:name="toc 1" w:uiPriority="39"/>
+    <w:lsdException w:name="toc 2" w:uiPriority="39"/>
+    <w:lsdException w:name="toc 3" w:uiPriority="39"/>
+    <w:lsdException w:name="toc 4" w:uiPriority="39"/>
+    <w:lsdException w:name="toc 5" w:uiPriority="39"/>
+    <w:lsdException w:name="toc 6" w:uiPriority="39"/>
+    <w:lsdException w:name="toc 7" w:uiPriority="39"/>
+    <w:lsdException w:name="toc 8" w:uiPriority="39"/>
+    <w:lsdException w:name="toc 9" w:uiPriority="39"/>
+    <w:lsdException w:name="caption" w:uiPriority="35" w:qFormat="1"/>
+    <w:lsdException w:name="Title" w:semiHidden="0" w:uiPriority="10" w:unhideWhenUsed="0" w:qFormat="1"/>
+    <w:lsdException w:name="Default Paragraph Font" w:uiPriority="1"/>
+    <w:lsdException w:name="Subtitle" w:semiHidden="0" w:uiPriority="11" w:unhideWhenUsed="0" w:qFormat="1"/>
+    <w:lsdException w:name="Strong" w:semiHidden="0" w:uiPriority="22" w:unhideWhenUsed="0" w:qFormat="1"/>
+    <w:lsdException w:name="Emphasis" w:semiHidden="0" w:uiPriority="20" w:unhideWhenUsed="0" w:qFormat="1"/>
+    <w:lsdException w:name="Table Grid" w:semiHidden="0" w:uiPriority="39" w:unhideWhenUsed="0"/>
+    <w:lsdException w:name="Placeholder Text" w:unhideWhenUsed="0"/>
+    <w:lsdException w:name="No Spacing" w:semiHidden="0" w:uiPriority="1" w:unhideWhenUsed="0" w:qFormat="1"/>
+    <w:lsdException w:name="Light Shading" w:semiHidden="0" w:uiPriority="60" w:unhideWhenUsed="0"/>
+    <w:lsdException w:name="Light List" w:semiHidden="0" w:uiPriority="61" w:unhideWhenUsed="0"/>
+    <w:lsdException w:name="Light Grid" w:semiHidden="0" w:uiPriority="62" w:unhideWhenUsed="0"/>
+    <w:lsdException w:name="Medium Shading 1" w:semiHidden="0" w:uiPriority="63" w:unhideWhenUsed="0"/>
+    <w:lsdException w:name="Medium Shading 2" w:semiHidden="0" w:uiPriority="64" w:unhideWhenUsed="0"/>
+    <w:lsdException w:name="Medium List 1" w:semiHidden="0" w:uiPriority="65" w:unhideWhenUsed="0"/>
+    <w:lsdException w:name="Medium List 2" w:semiHidden="0" w:uiPriority="66" w:unhideWhenUsed="0"/>
+    <w:lsdException w:name="Medium Grid 1" w:semiHidden="0" w:uiPriority="67" w:unhideWhenUsed="0"/>
+    <w:lsdException w:name="Medium Grid 2" w:semiHidden="0" w:uiPriority="68" w:unhideWhenUsed="0"/>
+    <w:lsdException w:name="Medium Grid 3" w:semiHidden="0" w:uiPriority="69" w:unhideWhenUsed="0"/>
+    <w:lsdException w:name="Dark List" w:semiHidden="0" w:uiPriority="70" w:unhideWhenUsed="0"/>
+    <w:lsdException w:name="Colorful Shading" w:semiHidden="0" w:uiPriority="71" w:unhideWhenUsed="0"/>
+    <w:lsdException w:name="Colorful List" w:semiHidden="0" w:uiPriority="72" w:unhideWhenUsed="0"/>
+    <w:lsdException w:name="Colorful Grid" w:semiHidden="0" w:uiPriority="73" w:unhideWhenUsed="0"/>
+    <w:lsdException w:name="Light Shading Accent 1" w:semiHidden="0" w:uiPriority="60" w:unhideWhenUsed="0"/>
+    <w:lsdException w:name="Light List Accent 1" w:semiHidden="0" w:uiPriority="61" w:unhideWhenUsed="0"/>
+    <w:lsdException w:name="Light Grid Accent 1" w:semiHidden="0" w:uiPriority="62" w:unhideWhenUsed="0"/>
+    <w:lsdException w:name="Medium Shading 1 Accent 1" w:semiHidden="0" w:uiPriority="63" w:unhideWhenUsed="0"/>
+    <w:lsdException w:name="Medium Shading 2 Accent 1" w:semiHidden="0" w:uiPriority="64" w:unhideWhenUsed="0"/>
+    <w:lsdException w:name="Medium List 1 Accent 1" w:semiHidden="0" w:uiPriority="65" w:unhideWhenUsed="0"/>
+    <w:lsdException w:name="Revision" w:unhideWhenUsed="0"/>
+    <w:lsdException w:name="List Paragraph" w:semiHidden="0" w:uiPriority="34" w:unhideWhenUsed="0" w:qFormat="1"/>
+    <w:lsdException w:name="Quote" w:semiHidden="0" w:uiPriority="29" w:unhideWhenUsed="0" w:qFormat="1"/>
+    <w:lsdException w:name="Intense Quote" w:semiHidden="0" w:uiPriority="30" w:unhideWhenUsed="0" w:qFormat="1"/>
+    <w:lsdException w:name="Medium List 2 Accent 1" w:semiHidden="0" w:uiPriority="66" w:unhideWhenUsed="0"/>
+    <w:lsdException w:name="Medium Grid 1 Accent 1" w:semiHidden="0" w:uiPriority="67" w:unhideWhenUsed="0"/>
+    <w:lsdException w:name="Medium Grid 2 Accent 1" w:semiHidden="0" w:uiPriority="68" w:unhideWhenUsed="0"/>
+    <w:lsdException w:name="Medium Grid 3 Accent 1" w:semiHidden="0" w:uiPriority="69" w:unhideWhenUsed="0"/>
+    <w:lsdException w:name="Dark List Accent 1" w:semiHidden="0" w:uiPriority="70" w:unhideWhenUsed="0"/>
+    <w:lsdException w:name="Colorful Shading Accent 1" w:semiHidden="0" w:uiPriority="71" w:unhideWhenUsed="0"/>
+    <w:lsdException w:name="Colorful List Accent 1" w:semiHidden="0" w:uiPriority="72" w:unhideWhenUsed="0"/>
+    <w:lsdException w:name="Colorful Grid Accent 1" w:semiHidden="0" w:uiPriority="73" w:unhideWhenUsed="0"/>
+    <w:lsdException w:name="Light Shading Accent 2" w:semiHidden="0" w:uiPriority="60" w:unhideWhenUsed="0"/>
+    <w:lsdException w:name="Light List Accent 2" w:semiHidden="0" w:uiPriority="61" w:unhideWhenUsed="0"/>
+    <w:lsdException w:name="Light Grid Accent 2" w:semiHidden="0" w:uiPriority="62" w:unhideWhenUsed="0"/>
+    <w:lsdException w:name="Medium Shading 1 Accent 2" w:semiHidden="0" w:uiPriority="63" w:unhideWhenUsed="0"/>
+    <w:lsdException w:name="Medium Shading 2 Accent 2" w:semiHidden="0" w:uiPriority="64" w:unhideWhenUsed="0"/>
+    <w:lsdException w:name="Medium List 1 Accent 2" w:semiHidden="0" w:uiPriority="65" w:unhideWhenUsed="0"/>
+    <w:lsdException w:name="Medium List 2 Accent 2" w:semiHidden="0" w:uiPriority="66" w:unhideWhenUsed="0"/>
+    <w:lsdException w:name="Medium Grid 1 Accent 2" w:semiHidden="0" w:uiPriority="67" w:unhideWhenUsed="0"/>
+    <w:lsdException w:name="Medium Grid 2 Accent 2" w:semiHidden="0" w:uiPriority="68" w:unhideWhenUsed="0"/>
+    <w:lsdException w:name="Medium Grid 3 Accent 2" w:semiHidden="0" w:uiPriority="69" w:unhideWhenUsed="0"/>
+    <w:lsdException w:name="Dark List Accent 2" w:semiHidden="0" w:uiPriority="70" w:unhideWhenUsed="0"/>
+    <w:lsdException w:name="Colorful Shading Accent 2" w:semiHidden="0" w:uiPriority="71" w:unhideWhenUsed="0"/>
+    <w:lsdException w:name="Colorful List Accent 2" w:semiHidden="0" w:uiPriority="72" w:unhideWhenUsed="0"/>
+    <w:lsdException w:name="Colorful Grid Accent 2" w:semiHidden="0" w:uiPriority="73" w:unhideWhenUsed="0"/>
+    <w:lsdException w:name="Light Shading Accent 3" w:semiHidden="0" w:uiPriority="60" w:unhideWhenUsed="0"/>
+    <w:lsdException w:name="Light List Accent 3" w:semiHidden="0" w:uiPriority="61" w:unhideWhenUsed="0"/>
+    <w:lsdException w:name="Light Grid Accent 3" w:semiHidden="0" w:uiPriority="62" w:unhideWhenUsed="0"/>
+    <w:lsdException w:name="Medium Shading 1 Accent 3" w:semiHidden="0" w:uiPriority="63" w:unhideWhenUsed="0"/>
+    <w:lsdException w:name="Medium Shading 2 Accent 3" w:semiHidden="0" w:uiPriority="64" w:unhideWhenUsed="0"/>
+    <w:lsdException w:name="Medium List 1 Accent 3" w:semiHidden="0" w:uiPriority="65" w:unhideWhenUsed="0"/>
+    <w:lsdException w:name="Medium List 2 Accent 3" w:semiHidden="0" w:uiPriority="66" w:unhideWhenUsed="0"/>
+    <w:lsdException w:name="Medium Grid 1 Accent 3" w:semiHidden="0" w:uiPriority="67" w:unhideWhenUsed="0"/>
+    <w:lsdException w:name="Medium Grid 2 Accent 3" w:semiHidden="0" w:uiPriority="68" w:unhideWhenUsed="0"/>
+    <w:lsdException w:name="Medium Grid 3 Accent 3" w:semiHidden="0" w:uiPriority="69" w:unhideWhenUsed="0"/>
+    <w:lsdException w:name="Dark List Accent 3" w:semiHidden="0" w:uiPriority="70" w:unhideWhenUsed="0"/>
+    <w:lsdException w:name="Colorful Shading Accent 3" w:semiHidden="0" w:uiPriority="71" w:unhideWhenUsed="0"/>
+    <w:lsdException w:name="Colorful List Accent 3" w:semiHidden="0" w:uiPriority="72" w:unhideWhenUsed="0"/>
+    <w:lsdException w:name="Colorful Grid Accent 3" w:semiHidden="0" w:uiPriority="73" w:unhideWhenUsed="0"/>
+    <w:lsdException w:name="Light Shading Accent 4" w:semiHidden="0" w:uiPriority="60" w:unhideWhenUsed="0"/>
+    <w:lsdException w:name="Light List Accent 4" w:semiHidden="0" w:uiPriority="61" w:unhideWhenUsed="0"/>
+    <w:lsdException w:name="Light Grid Accent 4" w:semiHidden="0" w:uiPriority="62" w:unhideWhenUsed="0"/>
+    <w:lsdException w:name="Medium Shading 1 Accent 4" w:semiHidden="0" w:uiPriority="63" w:unhideWhenUsed="0"/>
+    <w:lsdException w:name="Medium Shading 2 Accent 4" w:semiHidden="0" w:uiPriority="64" w:unhideWhenUsed="0"/>
+    <w:lsdException w:name="Medium List 1 Accent 4" w:semiHidden="0" w:uiPriority="65" w:unhideWhenUsed="0"/>
+    <w:lsdException w:name="Medium List 2 Accent 4" w:semiHidden="0" w:uiPriority="66" w:unhideWhenUsed="0"/>
+    <w:lsdException w:name="Medium Grid 1 Accent 4" w:semiHidden="0" w:uiPriority="67" w:unhideWhenUsed="0"/>
+    <w:lsdException w:name="Medium Grid 2 Accent 4" w:semiHidden="0" w:uiPriority="68" w:unhideWhenUsed="0"/>
+    <w:lsdException w:name="Medium Grid 3 Accent 4" w:semiHidden="0" w:uiPriority="69" w:unhideWhenUsed="0"/>
+    <w:lsdException w:name="Dark List Accent 4" w:semiHidden="0" w:uiPriority="70" w:unhideWhenUsed="0"/>
+    <w:lsdException w:name="Colorful Shading Accent 4" w:semiHidden="0" w:uiPriority="71" w:unhideWhenUsed="0"/>
+    <w:lsdException w:name="Colorful List Accent 4" w:semiHidden="0" w:uiPriority="72" w:unhideWhenUsed="0"/>
+    <w:lsdException w:name="Colorful Grid Accent 4" w:semiHidden="0" w:uiPriority="73" w:unhideWhenUsed="0"/>
+    <w:lsdException w:name="Light Shading Accent 5" w:semiHidden="0" w:uiPriority="60" w:unhideWhenUsed="0"/>
+    <w:lsdException w:name="Light List Accent 5" w:semiHidden="0" w:uiPriority="61" w:unhideWhenUsed="0"/>
+    <w:lsdException w:name="Light Grid Accent 5" w:semiHidden="0" w:uiPriority="62" w:unhideWhenUsed="0"/>
+    <w:lsdException w:name="Medium Shading 1 Accent 5" w:semiHidden="0" w:uiPriority="63" w:unhideWhenUsed="0"/>
+    <w:lsdException w:name="Medium Shading 2 Accent 5" w:semiHidden="0" w:uiPriority="64" w:unhideWhenUsed="0"/>
+    <w:lsdException w:name="Medium List 1 Accent 5" w:semiHidden="0" w:uiPriority="65" w:unhideWhenUsed="0"/>
+    <w:lsdException w:name="Medium List 2 Accent 5" w:semiHidden="0" w:uiPriority="66" w:unhideWhenUsed="0"/>
+    <w:lsdException w:name="Medium Grid 1 Accent 5" w:semiHidden="0" w:uiPriority="67" w:unhideWhenUsed="0"/>
+    <w:lsdException w:name="Medium Grid 2 Accent 5" w:semiHidden="0" w:uiPriority="68" w:unhideWhenUsed="0"/>
+    <w:lsdException w:name="Medium Grid 3 Accent 5" w:semiHidden="0" w:uiPriority="69" w:unhideWhenUsed="0"/>
+    <w:lsdException w:name="Dark List Accent 5" w:semiHidden="0" w:uiPriority="70" w:unhideWhenUsed="0"/>
+    <w:lsdException w:name="Colorful Shading Accent 5" w:semiHidden="0" w:uiPriority="71" w:unhideWhenUsed="0"/>
+    <w:lsdException w:name="Colorful List Accent 5" w:semiHidden="0" w:uiPriority="72" w:unhideWhenUsed="0"/>
+    <w:lsdException w:name="Colorful Grid Accent 5" w:semiHidden="0" w:uiPriority="73" w:unhideWhenUsed="0"/>
+    <w:lsdException w:name="Light Shading Accent 6" w:semiHidden="0" w:uiPriority="60" w:unhideWhenUsed="0"/>
+    <w:lsdException w:name="Light List Accent 6" w:semiHidden="0" w:uiPriority="61" w:unhideWhenUsed="0"/>
+    <w:lsdException w:name="Light Grid Accent 6" w:semiHidden="0" w:uiPriority="62" w:unhideWhenUsed="0"/>
+    <w:lsdException w:name="Medium Shading 1 Accent 6" w:semiHidden="0" w:uiPriority="63" w:unhideWhenUsed="0"/>
+    <w:lsdException w:name="Medium Shading 2 Accent 6" w:semiHidden="0" w:uiPriority="64" w:unhideWhenUsed="0"/>
+    <w:lsdException w:name="Medium List 1 Accent 6" w:semiHidden="0" w:uiPriority="65" w:unhideWhenUsed="0"/>
+    <w:lsdException w:name="Medium List 2 Accent 6" w:semiHidden="0" w:uiPriority="66" w:unhideWhenUsed="0"/>
+    <w:lsdException w:name="Medium Grid 1 Accent 6" w:semiHidden="0" w:uiPriority="67" w:unhideWhenUsed="0"/>
+    <w:lsdException w:name="Medium Grid 2 Accent 6" w:semiHidden="0" w:uiPriority="68" w:unhideWhenUsed="0"/>
+    <w:lsdException w:name="Medium Grid 3 Accent 6" w:semiHidden="0" w:uiPriority="69" w:unhideWhenUsed="0"/>
+    <w:lsdException w:name="Dark List Accent 6" w:semiHidden="0" w:uiPriority="70" w:unhideWhenUsed="0"/>
+    <w:lsdException w:name="Colorful Shading Accent 6" w:semiHidden="0" w:uiPriority="71" w:unhideWhenUsed="0"/>
+    <w:lsdException w:name="Colorful List Accent 6" w:semiHidden="0" w:uiPriority="72" w:unhideWhenUsed="0"/>
+    <w:lsdException w:name="Colorful Grid Accent 6" w:semiHidden="0" w:uiPriority="73" w:unhideWhenUsed="0"/>
+    <w:lsdException w:name="Subtle Emphasis" w:semiHidden="0" w:uiPriority="19" w:unhideWhenUsed="0" w:qFormat="1"/>
+    <w:lsdException w:name="Intense Emphasis" w:semiHidden="0" w:uiPriority="21" w:unhideWhenUsed="0" w:qFormat="1"/>
+    <w:lsdException w:name="Subtle Reference" w:semiHidden="0" w:uiPriority="31" w:unhideWhenUsed="0" w:qFormat="1"/>
+    <w:lsdException w:name="Intense Reference" w:semiHidden="0" w:uiPriority="32" w:unhideWhenUsed="0" w:qFormat="1"/>
+    <w:lsdException w:name="Book Title" w:semiHidden="0" w:uiPriority="33" w:unhideWhenUsed="0" w:qFormat="1"/>
+    <w:lsdException w:name="Bibliography" w:uiPriority="37"/>
+    <w:lsdException w:name="TOC Heading" w:uiPriority="39" w:qFormat="1"/>
+  </w:latentStyles>
+  <w:style w:type="paragraph" w:default="1" w:styleId="Normalny">
+    <w:name w:val="Normal"/>
+    <w:qFormat/>
+    <w:rsid w:val="006E4EAE"/>
+    <w:pPr>
+      <w:spacing w:line="256" w:lineRule="auto"/>
+    </w:pPr>
+    <w:rPr>
+      <w:rFonts w:ascii="Arial" w:hAnsi="Arial"/>
+    </w:rPr>
+  </w:style>
+  <w:style w:type="paragraph" w:styleId="Nagwek1">
+    <w:name w:val="heading 1"/>
+    <w:basedOn w:val="Normalny"/>
+    <w:next w:val="Normalny"/>
+    <w:link w:val="Nagwek1Znak"/>
+    <w:uiPriority w:val="9"/>
+    <w:qFormat/>
+    <w:rsid w:val="00A83640"/>
+    <w:pPr>
+      <w:keepNext/>
+      <w:keepLines/>
+      <w:numPr>
+        <w:numId w:val="28"/>
+      </w:numPr>
+      <w:spacing w:after="240" w:line="257" w:lineRule="auto"/>
+      <w:outlineLvl w:val="0"/>
+    </w:pPr>
+    <w:rPr>
+      <w:rFonts w:ascii="Times New Roman" w:eastAsiaTheme="majorEastAsia" w:hAnsi="Times New Roman" w:cstheme="majorBidi"/>
+      <w:b/>
+      <w:bCs/>
+      <w:color w:val="000000" w:themeColor="text1"/>
+      <w:sz w:val="28"/>
+      <w:szCs w:val="28"/>
+    </w:rPr>
+  </w:style>
+  <w:style w:type="paragraph" w:styleId="Nagwek2">
+    <w:name w:val="heading 2"/>
+    <w:basedOn w:val="Normalny"/>
+    <w:next w:val="Normalny"/>
+    <w:link w:val="Nagwek2Znak"/>
+    <w:uiPriority w:val="9"/>
+    <w:unhideWhenUsed/>
+    <w:qFormat/>
+    <w:rsid w:val="00187BEC"/>
+    <w:pPr>
+      <w:keepNext/>
+      <w:keepLines/>
+      <w:spacing w:before="200" w:after="0"/>
+      <w:outlineLvl w:val="1"/>
+    </w:pPr>
+    <w:rPr>
+      <w:rFonts w:asciiTheme="majorHAnsi" w:eastAsiaTheme="majorEastAsia" w:hAnsiTheme="majorHAnsi" w:cstheme="majorBidi"/>
+      <w:b/>
+      <w:bCs/>
+      <w:color w:val="5B9BD5" w:themeColor="accent1"/>
+      <w:sz w:val="26"/>
+      <w:szCs w:val="26"/>
+    </w:rPr>
+  </w:style>
+  <w:style w:type="paragraph" w:styleId="Nagwek3">
+    <w:name w:val="heading 3"/>
+    <w:basedOn w:val="Normalny"/>
+    <w:next w:val="Normalny"/>
+    <w:link w:val="Nagwek3Znak"/>
+    <w:uiPriority w:val="9"/>
+    <w:semiHidden/>
+    <w:unhideWhenUsed/>
+    <w:qFormat/>
+    <w:rsid w:val="00187BEC"/>
+    <w:pPr>
+      <w:keepNext/>
+      <w:keepLines/>
+      <w:spacing w:before="200" w:after="0"/>
+      <w:outlineLvl w:val="2"/>
+    </w:pPr>
+    <w:rPr>
+      <w:rFonts w:asciiTheme="majorHAnsi" w:eastAsiaTheme="majorEastAsia" w:hAnsiTheme="majorHAnsi" w:cstheme="majorBidi"/>
+      <w:b/>
+      <w:bCs/>
+      <w:color w:val="5B9BD5" w:themeColor="accent1"/>
+    </w:rPr>
+  </w:style>
+  <w:style w:type="character" w:default="1" w:styleId="Domylnaczcionkaakapitu">
+    <w:name w:val="Default Paragraph Font"/>
+    <w:uiPriority w:val="1"/>
+    <w:semiHidden/>
+    <w:unhideWhenUsed/>
+  </w:style>
+  <w:style w:type="table" w:default="1" w:styleId="Standardowy">
+    <w:name w:val="Normal Table"/>
+    <w:uiPriority w:val="99"/>
+    <w:semiHidden/>
+    <w:unhideWhenUsed/>
+    <w:tblPr>
+      <w:tblInd w:w="0" w:type="dxa"/>
+      <w:tblCellMar>
+        <w:top w:w="0" w:type="dxa"/>
+        <w:left w:w="108" w:type="dxa"/>
+        <w:bottom w:w="0" w:type="dxa"/>
+        <w:right w:w="108" w:type="dxa"/>
+      </w:tblCellMar>
+    </w:tblPr>
+  </w:style>
+  <w:style w:type="numbering" w:default="1" w:styleId="Bezlisty">
+    <w:name w:val="No List"/>
+    <w:uiPriority w:val="99"/>
+    <w:semiHidden/>
+    <w:unhideWhenUsed/>
+  </w:style>
+  <w:style w:type="paragraph" w:customStyle="1" w:styleId="Default">
+    <w:name w:val="Default"/>
+    <w:rsid w:val="006E4EAE"/>
+    <w:pPr>
+      <w:autoSpaceDE w:val="0"/>
+      <w:autoSpaceDN w:val="0"/>
+      <w:adjustRightInd w:val="0"/>
+      <w:spacing w:after="0" w:line="240" w:lineRule="auto"/>
+    </w:pPr>
+    <w:rPr>
+      <w:rFonts w:ascii="Times New Roman" w:hAnsi="Times New Roman" w:cs="Times New Roman"/>
+      <w:color w:val="000000"/>
+      <w:sz w:val="24"/>
+      <w:szCs w:val="24"/>
+    </w:rPr>
+  </w:style>
+  <w:style w:type="table" w:styleId="Tabela-Siatka">
+    <w:name w:val="Table Grid"/>
+    <w:basedOn w:val="Standardowy"/>
+    <w:uiPriority w:val="39"/>
+    <w:rsid w:val="006E4EAE"/>
+    <w:pPr>
+      <w:spacing w:after="0" w:line="240" w:lineRule="auto"/>
+    </w:pPr>
+    <w:tblPr>
+      <w:tblInd w:w="0" w:type="dxa"/>
+      <w:tblBorders>
+        <w:top w:val="single" w:sz="4" w:space="0" w:color="auto"/>
+        <w:left w:val="single" w:sz="4" w:space="0" w:color="auto"/>
+        <w:bottom w:val="single" w:sz="4" w:space="0" w:color="auto"/>
+        <w:right w:val="single" w:sz="4" w:space="0" w:color="auto"/>
+        <w:insideH w:val="single" w:sz="4" w:space="0" w:color="auto"/>
+        <w:insideV w:val="single" w:sz="4" w:space="0" w:color="auto"/>
+      </w:tblBorders>
+      <w:tblCellMar>
+        <w:top w:w="0" w:type="dxa"/>
+        <w:left w:w="108" w:type="dxa"/>
+        <w:bottom w:w="0" w:type="dxa"/>
+        <w:right w:w="108" w:type="dxa"/>
+      </w:tblCellMar>
+    </w:tblPr>
+  </w:style>
+  <w:style w:type="character" w:styleId="Hipercze">
+    <w:name w:val="Hyperlink"/>
+    <w:basedOn w:val="Domylnaczcionkaakapitu"/>
+    <w:uiPriority w:val="99"/>
+    <w:unhideWhenUsed/>
+    <w:rsid w:val="006E4EAE"/>
+    <w:rPr>
+      <w:color w:val="0563C1" w:themeColor="hyperlink"/>
+      <w:u w:val="single"/>
+    </w:rPr>
+  </w:style>
+  <w:style w:type="paragraph" w:styleId="Akapitzlist">
+    <w:name w:val="List Paragraph"/>
+    <w:basedOn w:val="Normalny"/>
+    <w:uiPriority w:val="34"/>
+    <w:qFormat/>
+    <w:rsid w:val="00393E78"/>
+    <w:pPr>
+      <w:spacing w:after="0" w:line="257" w:lineRule="auto"/>
+      <w:ind w:left="720"/>
+      <w:contextualSpacing/>
+    </w:pPr>
+    <w:rPr>
+      <w:b/>
+      <w:sz w:val="24"/>
+    </w:rPr>
+  </w:style>
+  <w:style w:type="paragraph" w:styleId="Nagwek">
+    <w:name w:val="header"/>
+    <w:basedOn w:val="Normalny"/>
+    <w:link w:val="NagwekZnak"/>
+    <w:uiPriority w:val="99"/>
+    <w:unhideWhenUsed/>
+    <w:rsid w:val="00A1708C"/>
+    <w:pPr>
+      <w:tabs>
+        <w:tab w:val="center" w:pos="4536"/>
+        <w:tab w:val="right" w:pos="9072"/>
+      </w:tabs>
+      <w:spacing w:after="0" w:line="240" w:lineRule="auto"/>
+    </w:pPr>
+  </w:style>
+  <w:style w:type="character" w:customStyle="1" w:styleId="NagwekZnak">
+    <w:name w:val="Nagłówek Znak"/>
+    <w:basedOn w:val="Domylnaczcionkaakapitu"/>
+    <w:link w:val="Nagwek"/>
+    <w:uiPriority w:val="99"/>
+    <w:rsid w:val="00A1708C"/>
+    <w:rPr>
+      <w:rFonts w:ascii="Arial" w:hAnsi="Arial"/>
+    </w:rPr>
+  </w:style>
+  <w:style w:type="paragraph" w:styleId="Stopka">
+    <w:name w:val="footer"/>
+    <w:basedOn w:val="Normalny"/>
+    <w:link w:val="StopkaZnak"/>
+    <w:uiPriority w:val="99"/>
+    <w:unhideWhenUsed/>
+    <w:rsid w:val="00A1708C"/>
+    <w:pPr>
+      <w:tabs>
+        <w:tab w:val="center" w:pos="4536"/>
+        <w:tab w:val="right" w:pos="9072"/>
+      </w:tabs>
+      <w:spacing w:after="0" w:line="240" w:lineRule="auto"/>
+    </w:pPr>
+  </w:style>
+  <w:style w:type="character" w:customStyle="1" w:styleId="StopkaZnak">
+    <w:name w:val="Stopka Znak"/>
+    <w:basedOn w:val="Domylnaczcionkaakapitu"/>
+    <w:link w:val="Stopka"/>
+    <w:uiPriority w:val="99"/>
+    <w:rsid w:val="00A1708C"/>
+    <w:rPr>
+      <w:rFonts w:ascii="Arial" w:hAnsi="Arial"/>
+    </w:rPr>
+  </w:style>
+  <w:style w:type="paragraph" w:customStyle="1" w:styleId="Zawartosc">
+    <w:name w:val="Zawartosc"/>
+    <w:basedOn w:val="Normalny"/>
+    <w:link w:val="ZawartoscZnak"/>
+    <w:qFormat/>
+    <w:rsid w:val="007F23AF"/>
+    <w:pPr>
+      <w:spacing w:after="0" w:line="257" w:lineRule="auto"/>
+      <w:ind w:firstLine="709"/>
+      <w:jc w:val="both"/>
+    </w:pPr>
+  </w:style>
+  <w:style w:type="character" w:customStyle="1" w:styleId="ZawartoscZnak">
+    <w:name w:val="Zawartosc Znak"/>
+    <w:basedOn w:val="Domylnaczcionkaakapitu"/>
+    <w:link w:val="Zawartosc"/>
+    <w:rsid w:val="007F23AF"/>
+    <w:rPr>
+      <w:rFonts w:ascii="Arial" w:hAnsi="Arial"/>
+    </w:rPr>
+  </w:style>
+  <w:style w:type="character" w:styleId="Odwoaniedokomentarza">
+    <w:name w:val="annotation reference"/>
+    <w:basedOn w:val="Domylnaczcionkaakapitu"/>
+    <w:uiPriority w:val="99"/>
+    <w:semiHidden/>
+    <w:unhideWhenUsed/>
+    <w:rsid w:val="004D2AF2"/>
+    <w:rPr>
+      <w:sz w:val="16"/>
+      <w:szCs w:val="16"/>
+    </w:rPr>
+  </w:style>
+  <w:style w:type="paragraph" w:styleId="Tekstkomentarza">
+    <w:name w:val="annotation text"/>
+    <w:basedOn w:val="Normalny"/>
+    <w:link w:val="TekstkomentarzaZnak"/>
+    <w:uiPriority w:val="99"/>
+    <w:semiHidden/>
+    <w:unhideWhenUsed/>
+    <w:rsid w:val="004D2AF2"/>
+    <w:pPr>
+      <w:spacing w:line="240" w:lineRule="auto"/>
+    </w:pPr>
+    <w:rPr>
+      <w:sz w:val="20"/>
+      <w:szCs w:val="20"/>
+    </w:rPr>
+  </w:style>
+  <w:style w:type="character" w:customStyle="1" w:styleId="TekstkomentarzaZnak">
+    <w:name w:val="Tekst komentarza Znak"/>
+    <w:basedOn w:val="Domylnaczcionkaakapitu"/>
+    <w:link w:val="Tekstkomentarza"/>
+    <w:uiPriority w:val="99"/>
+    <w:semiHidden/>
+    <w:rsid w:val="004D2AF2"/>
+    <w:rPr>
+      <w:rFonts w:ascii="Arial" w:hAnsi="Arial"/>
+      <w:sz w:val="20"/>
+      <w:szCs w:val="20"/>
+    </w:rPr>
+  </w:style>
+  <w:style w:type="paragraph" w:styleId="Tematkomentarza">
+    <w:name w:val="annotation subject"/>
+    <w:basedOn w:val="Tekstkomentarza"/>
+    <w:next w:val="Tekstkomentarza"/>
+    <w:link w:val="TematkomentarzaZnak"/>
+    <w:uiPriority w:val="99"/>
+    <w:semiHidden/>
+    <w:unhideWhenUsed/>
+    <w:rsid w:val="004D2AF2"/>
+    <w:rPr>
+      <w:b/>
+      <w:bCs/>
+    </w:rPr>
+  </w:style>
+  <w:style w:type="character" w:customStyle="1" w:styleId="TematkomentarzaZnak">
+    <w:name w:val="Temat komentarza Znak"/>
+    <w:basedOn w:val="TekstkomentarzaZnak"/>
+    <w:link w:val="Tematkomentarza"/>
+    <w:uiPriority w:val="99"/>
+    <w:semiHidden/>
+    <w:rsid w:val="004D2AF2"/>
+    <w:rPr>
+      <w:rFonts w:ascii="Arial" w:hAnsi="Arial"/>
+      <w:b/>
+      <w:bCs/>
+      <w:sz w:val="20"/>
+      <w:szCs w:val="20"/>
+    </w:rPr>
+  </w:style>
+  <w:style w:type="paragraph" w:styleId="Tekstdymka">
+    <w:name w:val="Balloon Text"/>
+    <w:basedOn w:val="Normalny"/>
+    <w:link w:val="TekstdymkaZnak"/>
+    <w:uiPriority w:val="99"/>
+    <w:semiHidden/>
+    <w:unhideWhenUsed/>
+    <w:rsid w:val="004D2AF2"/>
+    <w:pPr>
+      <w:spacing w:after="0" w:line="240" w:lineRule="auto"/>
+    </w:pPr>
+    <w:rPr>
+      <w:rFonts w:ascii="Segoe UI" w:hAnsi="Segoe UI" w:cs="Segoe UI"/>
+      <w:sz w:val="18"/>
+      <w:szCs w:val="18"/>
+    </w:rPr>
+  </w:style>
+  <w:style w:type="character" w:customStyle="1" w:styleId="TekstdymkaZnak">
+    <w:name w:val="Tekst dymka Znak"/>
+    <w:basedOn w:val="Domylnaczcionkaakapitu"/>
+    <w:link w:val="Tekstdymka"/>
+    <w:uiPriority w:val="99"/>
+    <w:semiHidden/>
+    <w:rsid w:val="004D2AF2"/>
+    <w:rPr>
+      <w:rFonts w:ascii="Segoe UI" w:hAnsi="Segoe UI" w:cs="Segoe UI"/>
+      <w:sz w:val="18"/>
+      <w:szCs w:val="18"/>
+    </w:rPr>
+  </w:style>
+  <w:style w:type="character" w:customStyle="1" w:styleId="Nagwek1Znak">
+    <w:name w:val="Nagłówek 1 Znak"/>
+    <w:basedOn w:val="Domylnaczcionkaakapitu"/>
+    <w:link w:val="Nagwek1"/>
+    <w:uiPriority w:val="9"/>
+    <w:rsid w:val="00A83640"/>
+    <w:rPr>
+      <w:rFonts w:ascii="Times New Roman" w:eastAsiaTheme="majorEastAsia" w:hAnsi="Times New Roman" w:cstheme="majorBidi"/>
+      <w:b/>
+      <w:bCs/>
+      <w:color w:val="000000" w:themeColor="text1"/>
+      <w:sz w:val="28"/>
+      <w:szCs w:val="28"/>
+    </w:rPr>
+  </w:style>
+  <w:style w:type="character" w:customStyle="1" w:styleId="Nagwek2Znak">
+    <w:name w:val="Nagłówek 2 Znak"/>
+    <w:basedOn w:val="Domylnaczcionkaakapitu"/>
+    <w:link w:val="Nagwek2"/>
+    <w:uiPriority w:val="9"/>
+    <w:rsid w:val="00187BEC"/>
+    <w:rPr>
+      <w:rFonts w:asciiTheme="majorHAnsi" w:eastAsiaTheme="majorEastAsia" w:hAnsiTheme="majorHAnsi" w:cstheme="majorBidi"/>
+      <w:b/>
+      <w:bCs/>
+      <w:color w:val="5B9BD5" w:themeColor="accent1"/>
+      <w:sz w:val="26"/>
+      <w:szCs w:val="26"/>
+    </w:rPr>
+  </w:style>
+  <w:style w:type="character" w:customStyle="1" w:styleId="Nagwek3Znak">
+    <w:name w:val="Nagłówek 3 Znak"/>
+    <w:basedOn w:val="Domylnaczcionkaakapitu"/>
+    <w:link w:val="Nagwek3"/>
+    <w:uiPriority w:val="9"/>
+    <w:semiHidden/>
+    <w:rsid w:val="00187BEC"/>
+    <w:rPr>
+      <w:rFonts w:asciiTheme="majorHAnsi" w:eastAsiaTheme="majorEastAsia" w:hAnsiTheme="majorHAnsi" w:cstheme="majorBidi"/>
+      <w:b/>
+      <w:bCs/>
+      <w:color w:val="5B9BD5" w:themeColor="accent1"/>
+    </w:rPr>
+  </w:style>
+  <w:style w:type="paragraph" w:styleId="Spistreci1">
+    <w:name w:val="toc 1"/>
+    <w:basedOn w:val="Normalny"/>
+    <w:next w:val="Normalny"/>
+    <w:autoRedefine/>
+    <w:uiPriority w:val="39"/>
+    <w:unhideWhenUsed/>
+    <w:rsid w:val="00250D50"/>
+    <w:pPr>
+      <w:tabs>
+        <w:tab w:val="left" w:pos="426"/>
+        <w:tab w:val="right" w:leader="dot" w:pos="9344"/>
+      </w:tabs>
+      <w:spacing w:after="100"/>
+    </w:pPr>
+  </w:style>
+  <w:style w:type="paragraph" w:customStyle="1" w:styleId="Podpisyrysunkow">
+    <w:name w:val="Podpisy_rysunkow"/>
+    <w:basedOn w:val="Normalny"/>
+    <w:link w:val="PodpisyrysunkowZnak"/>
+    <w:qFormat/>
+    <w:rsid w:val="00CB1441"/>
+    <w:pPr>
+      <w:jc w:val="center"/>
+    </w:pPr>
+    <w:rPr>
+      <w:rFonts w:ascii="Times New Roman" w:hAnsi="Times New Roman" w:cs="Times New Roman"/>
+      <w:i/>
+    </w:rPr>
+  </w:style>
+  <w:style w:type="paragraph" w:styleId="Bezodstpw">
+    <w:name w:val="No Spacing"/>
+    <w:uiPriority w:val="1"/>
+    <w:qFormat/>
+    <w:rsid w:val="0009063E"/>
+    <w:pPr>
+      <w:spacing w:after="0" w:line="240" w:lineRule="auto"/>
+    </w:pPr>
+    <w:rPr>
+      <w:rFonts w:ascii="Arial" w:hAnsi="Arial"/>
+    </w:rPr>
+  </w:style>
+  <w:style w:type="character" w:customStyle="1" w:styleId="PodpisyrysunkowZnak">
+    <w:name w:val="Podpisy_rysunkow Znak"/>
+    <w:basedOn w:val="Domylnaczcionkaakapitu"/>
+    <w:link w:val="Podpisyrysunkow"/>
+    <w:rsid w:val="00CB1441"/>
+    <w:rPr>
+      <w:rFonts w:ascii="Times New Roman" w:hAnsi="Times New Roman" w:cs="Times New Roman"/>
+      <w:i/>
+    </w:rPr>
+  </w:style>
+  <w:style w:type="paragraph" w:customStyle="1" w:styleId="tresctekstu">
+    <w:name w:val="tresc_tekstu"/>
+    <w:basedOn w:val="Normalny"/>
+    <w:link w:val="tresctekstuZnak"/>
+    <w:qFormat/>
+    <w:rsid w:val="00C61B79"/>
+    <w:pPr>
+      <w:ind w:firstLine="360"/>
+      <w:jc w:val="both"/>
+    </w:pPr>
+    <w:rPr>
+      <w:rFonts w:ascii="Times New Roman" w:hAnsi="Times New Roman" w:cs="Times New Roman"/>
+      <w:sz w:val="24"/>
+    </w:rPr>
+  </w:style>
+  <w:style w:type="character" w:customStyle="1" w:styleId="tresctekstuZnak">
+    <w:name w:val="tresc_tekstu Znak"/>
+    <w:basedOn w:val="Domylnaczcionkaakapitu"/>
+    <w:link w:val="tresctekstu"/>
+    <w:rsid w:val="00C61B79"/>
+    <w:rPr>
+      <w:rFonts w:ascii="Times New Roman" w:hAnsi="Times New Roman" w:cs="Times New Roman"/>
+      <w:sz w:val="24"/>
     </w:rPr>
   </w:style>
 </w:styles>
@@ -7363,7 +7998,7 @@
   <a:extraClrSchemeLst/>
   <a:extLst>
     <a:ext uri="{05A4C25C-085E-4340-85A3-A5531E510DB2}">
-      <thm15:themeFamily xmlns:thm15="http://schemas.microsoft.com/office/thememl/2012/main" name="Office Theme" id="{62F939B6-93AF-4DB8-9C6B-D6C7DFDC589F}" vid="{4A3C46E8-61CC-4603-A589-7422A47A8E4A}"/>
+      <thm15:themeFamily xmlns:thm15="http://schemas.microsoft.com/office/thememl/2012/main" xmlns="" name="Office Theme" id="{62F939B6-93AF-4DB8-9C6B-D6C7DFDC589F}" vid="{4A3C46E8-61CC-4603-A589-7422A47A8E4A}"/>
     </a:ext>
   </a:extLst>
 </a:theme>
@@ -7374,7 +8009,7 @@
 </file>
 
 <file path=customXml/itemProps1.xml><?xml version="1.0" encoding="utf-8"?>
-<ds:datastoreItem xmlns:ds="http://schemas.openxmlformats.org/officeDocument/2006/customXml" ds:itemID="{2F7D2ACD-81C5-4B64-8FFA-506B55C96FAE}">
+<ds:datastoreItem xmlns:ds="http://schemas.openxmlformats.org/officeDocument/2006/customXml" ds:itemID="{357A017F-BAF3-46A9-8A54-E74BD7EEF68E}">
   <ds:schemaRefs>
     <ds:schemaRef ds:uri="http://schemas.openxmlformats.org/officeDocument/2006/bibliography"/>
   </ds:schemaRefs>

</xml_diff>